<commit_message>
Realice cambios en el contenido agregado en el documento Capacit
</commit_message>
<xml_diff>
--- a/Documentacion/Capacit-IEEE-830.docx
+++ b/Documentacion/Capacit-IEEE-830.docx
@@ -4257,6 +4257,7 @@
                 <w:color w:val="000000"/>
               </w:rPr>
             </w:pPr>
+            <w:proofErr w:type="gramStart"/>
             <w:r>
               <w:rPr>
                 <w:color w:val="000000"/>
@@ -4273,7 +4274,14 @@
               <w:rPr>
                 <w:color w:val="000000"/>
               </w:rPr>
-              <w:t xml:space="preserve"> ; D</w:t>
+              <w:t xml:space="preserve"> ;</w:t>
+            </w:r>
+            <w:proofErr w:type="gramEnd"/>
+            <w:r>
+              <w:rPr>
+                <w:color w:val="000000"/>
+              </w:rPr>
+              <w:t xml:space="preserve"> D</w:t>
             </w:r>
             <w:r>
               <w:rPr>
@@ -4785,7 +4793,19 @@
               <w:rPr>
                 <w:color w:val="000000"/>
               </w:rPr>
-              <w:t xml:space="preserve">, Verificar si hay preguntas y responderlas </w:t>
+              <w:t>, Verificar si hay preguntas</w:t>
+            </w:r>
+            <w:r>
+              <w:rPr>
+                <w:color w:val="000000"/>
+              </w:rPr>
+              <w:t xml:space="preserve"> de los usuarios</w:t>
+            </w:r>
+            <w:r>
+              <w:rPr>
+                <w:color w:val="000000"/>
+              </w:rPr>
+              <w:t xml:space="preserve"> y responderlas </w:t>
             </w:r>
           </w:p>
         </w:tc>
@@ -4899,7 +4919,21 @@
               <w:rPr>
                 <w:color w:val="000000"/>
               </w:rPr>
-              <w:t>; Nombre y Apellido ; Alias; Id (asociado)</w:t>
+              <w:t xml:space="preserve">; Nombre y </w:t>
+            </w:r>
+            <w:proofErr w:type="gramStart"/>
+            <w:r>
+              <w:rPr>
+                <w:color w:val="000000"/>
+              </w:rPr>
+              <w:t>Apellido ;</w:t>
+            </w:r>
+            <w:proofErr w:type="gramEnd"/>
+            <w:r>
+              <w:rPr>
+                <w:color w:val="000000"/>
+              </w:rPr>
+              <w:t xml:space="preserve"> Alias; Id (asociado)</w:t>
             </w:r>
             <w:r>
               <w:rPr>
@@ -7270,7 +7304,15 @@
       </w:r>
       <w:proofErr w:type="spellEnd"/>
       <w:r>
-        <w:t xml:space="preserve"> ni acceder a rutas de aprendizaje así como tampoco al contenido avanzado y cursos pagos.</w:t>
+        <w:t xml:space="preserve"> ni acceder a rutas de </w:t>
+      </w:r>
+      <w:proofErr w:type="gramStart"/>
+      <w:r>
+        <w:t>aprendizaje</w:t>
+      </w:r>
+      <w:proofErr w:type="gramEnd"/>
+      <w:r>
+        <w:t xml:space="preserve"> así como tampoco al contenido avanzado y cursos pagos.</w:t>
       </w:r>
       <w:r>
         <w:t xml:space="preserve"> No podrá interactuar con otros usuarios en los foros ni acceder a la comunidad de la bolsa de trabajo.</w:t>
@@ -8206,12 +8248,21 @@
                             <w:jc w:val="center"/>
                             <w:textDirection w:val="btLr"/>
                           </w:pPr>
+                          <w:proofErr w:type="gramStart"/>
                           <w:r>
                             <w:rPr>
                               <w:color w:val="0F243E"/>
                               <w:sz w:val="26"/>
                             </w:rPr>
-                            <w:t xml:space="preserve">PAGE  \* </w:t>
+                            <w:t>PAGE  \</w:t>
+                          </w:r>
+                          <w:proofErr w:type="gramEnd"/>
+                          <w:r>
+                            <w:rPr>
+                              <w:color w:val="0F243E"/>
+                              <w:sz w:val="26"/>
+                            </w:rPr>
+                            <w:t xml:space="preserve">* </w:t>
                           </w:r>
                           <w:proofErr w:type="spellStart"/>
                           <w:r>

</xml_diff>

<commit_message>
Realice cambios en el documento Capacit.docx
</commit_message>
<xml_diff>
--- a/Documentacion/Capacit-IEEE-830.docx
+++ b/Documentacion/Capacit-IEEE-830.docx
@@ -1,6 +1,6 @@
 
 <file path=word/document.xml><?xml version="1.0" encoding="utf-8"?>
-<w:document xmlns:wpc="http://schemas.microsoft.com/office/word/2010/wordprocessingCanvas" xmlns:cx="http://schemas.microsoft.com/office/drawing/2014/chartex" xmlns:cx1="http://schemas.microsoft.com/office/drawing/2015/9/8/chartex" xmlns:cx2="http://schemas.microsoft.com/office/drawing/2015/10/21/chartex" xmlns:cx3="http://schemas.microsoft.com/office/drawing/2016/5/9/chartex" xmlns:cx4="http://schemas.microsoft.com/office/drawing/2016/5/10/chartex" xmlns:cx5="http://schemas.microsoft.com/office/drawing/2016/5/11/chartex" xmlns:cx6="http://schemas.microsoft.com/office/drawing/2016/5/12/chartex" xmlns:cx7="http://schemas.microsoft.com/office/drawing/2016/5/13/chartex" xmlns:cx8="http://schemas.microsoft.com/office/drawing/2016/5/14/chartex" xmlns:mc="http://schemas.openxmlformats.org/markup-compatibility/2006" xmlns:aink="http://schemas.microsoft.com/office/drawing/2016/ink" xmlns:am3d="http://schemas.microsoft.com/office/drawing/2017/model3d" xmlns:o="urn:schemas-microsoft-com:office:office" xmlns:oel="http://schemas.microsoft.com/office/2019/extlst" xmlns:r="http://schemas.openxmlformats.org/officeDocument/2006/relationships" xmlns:m="http://schemas.openxmlformats.org/officeDocument/2006/math" xmlns:v="urn:schemas-microsoft-com:vml" xmlns:wp14="http://schemas.microsoft.com/office/word/2010/wordprocessingDrawing" xmlns:wp="http://schemas.openxmlformats.org/drawingml/2006/wordprocessingDrawing" xmlns:w10="urn:schemas-microsoft-com:office:word" xmlns:w="http://schemas.openxmlformats.org/wordprocessingml/2006/main" xmlns:w14="http://schemas.microsoft.com/office/word/2010/wordml" xmlns:w15="http://schemas.microsoft.com/office/word/2012/wordml" xmlns:w16cex="http://schemas.microsoft.com/office/word/2018/wordml/cex" xmlns:w16cid="http://schemas.microsoft.com/office/word/2016/wordml/cid" xmlns:w16="http://schemas.microsoft.com/office/word/2018/wordml" xmlns:w16sdtdh="http://schemas.microsoft.com/office/word/2020/wordml/sdtdatahash" xmlns:w16se="http://schemas.microsoft.com/office/word/2015/wordml/symex" xmlns:wpg="http://schemas.microsoft.com/office/word/2010/wordprocessingGroup" xmlns:wpi="http://schemas.microsoft.com/office/word/2010/wordprocessingInk" xmlns:wne="http://schemas.microsoft.com/office/word/2006/wordml" xmlns:wps="http://schemas.microsoft.com/office/word/2010/wordprocessingShape" mc:Ignorable="w14 w15 w16se w16cid w16 w16cex w16sdtdh wp14">
+<w:document xmlns:wpc="http://schemas.microsoft.com/office/word/2010/wordprocessingCanvas" xmlns:cx="http://schemas.microsoft.com/office/drawing/2014/chartex" xmlns:cx1="http://schemas.microsoft.com/office/drawing/2015/9/8/chartex" xmlns:cx2="http://schemas.microsoft.com/office/drawing/2015/10/21/chartex" xmlns:cx3="http://schemas.microsoft.com/office/drawing/2016/5/9/chartex" xmlns:cx4="http://schemas.microsoft.com/office/drawing/2016/5/10/chartex" xmlns:cx5="http://schemas.microsoft.com/office/drawing/2016/5/11/chartex" xmlns:cx6="http://schemas.microsoft.com/office/drawing/2016/5/12/chartex" xmlns:cx7="http://schemas.microsoft.com/office/drawing/2016/5/13/chartex" xmlns:cx8="http://schemas.microsoft.com/office/drawing/2016/5/14/chartex" xmlns:mc="http://schemas.openxmlformats.org/markup-compatibility/2006" xmlns:aink="http://schemas.microsoft.com/office/drawing/2016/ink" xmlns:am3d="http://schemas.microsoft.com/office/drawing/2017/model3d" xmlns:o="urn:schemas-microsoft-com:office:office" xmlns:r="http://schemas.openxmlformats.org/officeDocument/2006/relationships" xmlns:m="http://schemas.openxmlformats.org/officeDocument/2006/math" xmlns:v="urn:schemas-microsoft-com:vml" xmlns:wp14="http://schemas.microsoft.com/office/word/2010/wordprocessingDrawing" xmlns:wp="http://schemas.openxmlformats.org/drawingml/2006/wordprocessingDrawing" xmlns:w10="urn:schemas-microsoft-com:office:word" xmlns:w="http://schemas.openxmlformats.org/wordprocessingml/2006/main" xmlns:w14="http://schemas.microsoft.com/office/word/2010/wordml" xmlns:w15="http://schemas.microsoft.com/office/word/2012/wordml" xmlns:w16cex="http://schemas.microsoft.com/office/word/2018/wordml/cex" xmlns:w16cid="http://schemas.microsoft.com/office/word/2016/wordml/cid" xmlns:w16="http://schemas.microsoft.com/office/word/2018/wordml" xmlns:w16sdtdh="http://schemas.microsoft.com/office/word/2020/wordml/sdtdatahash" xmlns:w16se="http://schemas.microsoft.com/office/word/2015/wordml/symex" xmlns:wpg="http://schemas.microsoft.com/office/word/2010/wordprocessingGroup" xmlns:wpi="http://schemas.microsoft.com/office/word/2010/wordprocessingInk" xmlns:wne="http://schemas.microsoft.com/office/word/2006/wordml" xmlns:wps="http://schemas.microsoft.com/office/word/2010/wordprocessingShape" mc:Ignorable="w14 w15 w16se w16cid w16 w16cex w16sdtdh wp14">
   <w:body>
     <w:p>
       <w:pPr>
@@ -1601,6 +1601,7 @@
           <w:docPartUnique/>
         </w:docPartObj>
       </w:sdtPr>
+      <w:sdtEndPr/>
       <w:sdtContent>
         <w:p>
           <w:pPr>
@@ -7975,7 +7976,13 @@
       <w:bookmarkStart w:id="13" w:name="_35nkun2" w:colFirst="0" w:colLast="0"/>
       <w:bookmarkEnd w:id="13"/>
       <w:r>
-        <w:t xml:space="preserve"> de poder generar comunidad y contacto entre usuarios para ofertar en bolsa de trabajo y generar redes de networking entre alumnos y profesores.</w:t>
+        <w:t xml:space="preserve"> de poder generar</w:t>
+      </w:r>
+      <w:r>
+        <w:t xml:space="preserve"> </w:t>
+      </w:r>
+      <w:r>
+        <w:t xml:space="preserve"> comunidad y contacto entre usuarios para ofertar en bolsa de trabajo y generar redes de networking entre alumnos y profesores.</w:t>
       </w:r>
     </w:p>
     <w:p>
@@ -8594,6 +8601,12 @@
                 <w:color w:val="000000"/>
               </w:rPr>
               <w:t>Carga de Cursos</w:t>
+            </w:r>
+            <w:r>
+              <w:rPr>
+                <w:color w:val="000000"/>
+              </w:rPr>
+              <w:t>, Responder preguntas</w:t>
             </w:r>
           </w:p>
         </w:tc>
@@ -10098,19 +10111,7 @@
           </w:tcPr>
           <w:p>
             <w:r>
-              <w:t>L</w:t>
-            </w:r>
-            <w:r>
-              <w:t>ogin</w:t>
-            </w:r>
-            <w:r>
-              <w:t xml:space="preserve"> R</w:t>
-            </w:r>
-            <w:r>
-              <w:t>ecovery</w:t>
-            </w:r>
-            <w:r>
-              <w:t xml:space="preserve"> Alumno </w:t>
+              <w:t xml:space="preserve">Login Recovery Alumno </w:t>
             </w:r>
           </w:p>
           <w:p/>
@@ -11768,7 +11769,7 @@
 </file>
 
 <file path=word/endnotes.xml><?xml version="1.0" encoding="utf-8"?>
-<w:endnotes xmlns:wpc="http://schemas.microsoft.com/office/word/2010/wordprocessingCanvas" xmlns:cx="http://schemas.microsoft.com/office/drawing/2014/chartex" xmlns:cx1="http://schemas.microsoft.com/office/drawing/2015/9/8/chartex" xmlns:cx2="http://schemas.microsoft.com/office/drawing/2015/10/21/chartex" xmlns:cx3="http://schemas.microsoft.com/office/drawing/2016/5/9/chartex" xmlns:cx4="http://schemas.microsoft.com/office/drawing/2016/5/10/chartex" xmlns:cx5="http://schemas.microsoft.com/office/drawing/2016/5/11/chartex" xmlns:cx6="http://schemas.microsoft.com/office/drawing/2016/5/12/chartex" xmlns:cx7="http://schemas.microsoft.com/office/drawing/2016/5/13/chartex" xmlns:cx8="http://schemas.microsoft.com/office/drawing/2016/5/14/chartex" xmlns:mc="http://schemas.openxmlformats.org/markup-compatibility/2006" xmlns:aink="http://schemas.microsoft.com/office/drawing/2016/ink" xmlns:am3d="http://schemas.microsoft.com/office/drawing/2017/model3d" xmlns:o="urn:schemas-microsoft-com:office:office" xmlns:oel="http://schemas.microsoft.com/office/2019/extlst" xmlns:r="http://schemas.openxmlformats.org/officeDocument/2006/relationships" xmlns:m="http://schemas.openxmlformats.org/officeDocument/2006/math" xmlns:v="urn:schemas-microsoft-com:vml" xmlns:wp14="http://schemas.microsoft.com/office/word/2010/wordprocessingDrawing" xmlns:wp="http://schemas.openxmlformats.org/drawingml/2006/wordprocessingDrawing" xmlns:w10="urn:schemas-microsoft-com:office:word" xmlns:w="http://schemas.openxmlformats.org/wordprocessingml/2006/main" xmlns:w14="http://schemas.microsoft.com/office/word/2010/wordml" xmlns:w15="http://schemas.microsoft.com/office/word/2012/wordml" xmlns:w16cex="http://schemas.microsoft.com/office/word/2018/wordml/cex" xmlns:w16cid="http://schemas.microsoft.com/office/word/2016/wordml/cid" xmlns:w16="http://schemas.microsoft.com/office/word/2018/wordml" xmlns:w16sdtdh="http://schemas.microsoft.com/office/word/2020/wordml/sdtdatahash" xmlns:w16se="http://schemas.microsoft.com/office/word/2015/wordml/symex" xmlns:wpg="http://schemas.microsoft.com/office/word/2010/wordprocessingGroup" xmlns:wpi="http://schemas.microsoft.com/office/word/2010/wordprocessingInk" xmlns:wne="http://schemas.microsoft.com/office/word/2006/wordml" xmlns:wps="http://schemas.microsoft.com/office/word/2010/wordprocessingShape" mc:Ignorable="w14 w15 w16se w16cid w16 w16cex w16sdtdh wp14">
+<w:endnotes xmlns:wpc="http://schemas.microsoft.com/office/word/2010/wordprocessingCanvas" xmlns:cx="http://schemas.microsoft.com/office/drawing/2014/chartex" xmlns:cx1="http://schemas.microsoft.com/office/drawing/2015/9/8/chartex" xmlns:cx2="http://schemas.microsoft.com/office/drawing/2015/10/21/chartex" xmlns:cx3="http://schemas.microsoft.com/office/drawing/2016/5/9/chartex" xmlns:cx4="http://schemas.microsoft.com/office/drawing/2016/5/10/chartex" xmlns:cx5="http://schemas.microsoft.com/office/drawing/2016/5/11/chartex" xmlns:cx6="http://schemas.microsoft.com/office/drawing/2016/5/12/chartex" xmlns:cx7="http://schemas.microsoft.com/office/drawing/2016/5/13/chartex" xmlns:cx8="http://schemas.microsoft.com/office/drawing/2016/5/14/chartex" xmlns:mc="http://schemas.openxmlformats.org/markup-compatibility/2006" xmlns:aink="http://schemas.microsoft.com/office/drawing/2016/ink" xmlns:am3d="http://schemas.microsoft.com/office/drawing/2017/model3d" xmlns:o="urn:schemas-microsoft-com:office:office" xmlns:r="http://schemas.openxmlformats.org/officeDocument/2006/relationships" xmlns:m="http://schemas.openxmlformats.org/officeDocument/2006/math" xmlns:v="urn:schemas-microsoft-com:vml" xmlns:wp14="http://schemas.microsoft.com/office/word/2010/wordprocessingDrawing" xmlns:wp="http://schemas.openxmlformats.org/drawingml/2006/wordprocessingDrawing" xmlns:w10="urn:schemas-microsoft-com:office:word" xmlns:w="http://schemas.openxmlformats.org/wordprocessingml/2006/main" xmlns:w14="http://schemas.microsoft.com/office/word/2010/wordml" xmlns:w15="http://schemas.microsoft.com/office/word/2012/wordml" xmlns:w16cex="http://schemas.microsoft.com/office/word/2018/wordml/cex" xmlns:w16cid="http://schemas.microsoft.com/office/word/2016/wordml/cid" xmlns:w16="http://schemas.microsoft.com/office/word/2018/wordml" xmlns:w16sdtdh="http://schemas.microsoft.com/office/word/2020/wordml/sdtdatahash" xmlns:w16se="http://schemas.microsoft.com/office/word/2015/wordml/symex" xmlns:wpg="http://schemas.microsoft.com/office/word/2010/wordprocessingGroup" xmlns:wpi="http://schemas.microsoft.com/office/word/2010/wordprocessingInk" xmlns:wne="http://schemas.microsoft.com/office/word/2006/wordml" xmlns:wps="http://schemas.microsoft.com/office/word/2010/wordprocessingShape" mc:Ignorable="w14 w15 w16se w16cid w16 w16cex w16sdtdh wp14">
   <w:endnote w:type="separator" w:id="-1">
     <w:p>
       <w:r>
@@ -11787,7 +11788,7 @@
 </file>
 
 <file path=word/footer1.xml><?xml version="1.0" encoding="utf-8"?>
-<w:ftr xmlns:wpc="http://schemas.microsoft.com/office/word/2010/wordprocessingCanvas" xmlns:cx="http://schemas.microsoft.com/office/drawing/2014/chartex" xmlns:cx1="http://schemas.microsoft.com/office/drawing/2015/9/8/chartex" xmlns:cx2="http://schemas.microsoft.com/office/drawing/2015/10/21/chartex" xmlns:cx3="http://schemas.microsoft.com/office/drawing/2016/5/9/chartex" xmlns:cx4="http://schemas.microsoft.com/office/drawing/2016/5/10/chartex" xmlns:cx5="http://schemas.microsoft.com/office/drawing/2016/5/11/chartex" xmlns:cx6="http://schemas.microsoft.com/office/drawing/2016/5/12/chartex" xmlns:cx7="http://schemas.microsoft.com/office/drawing/2016/5/13/chartex" xmlns:cx8="http://schemas.microsoft.com/office/drawing/2016/5/14/chartex" xmlns:mc="http://schemas.openxmlformats.org/markup-compatibility/2006" xmlns:aink="http://schemas.microsoft.com/office/drawing/2016/ink" xmlns:am3d="http://schemas.microsoft.com/office/drawing/2017/model3d" xmlns:o="urn:schemas-microsoft-com:office:office" xmlns:oel="http://schemas.microsoft.com/office/2019/extlst" xmlns:r="http://schemas.openxmlformats.org/officeDocument/2006/relationships" xmlns:m="http://schemas.openxmlformats.org/officeDocument/2006/math" xmlns:v="urn:schemas-microsoft-com:vml" xmlns:wp14="http://schemas.microsoft.com/office/word/2010/wordprocessingDrawing" xmlns:wp="http://schemas.openxmlformats.org/drawingml/2006/wordprocessingDrawing" xmlns:w10="urn:schemas-microsoft-com:office:word" xmlns:w="http://schemas.openxmlformats.org/wordprocessingml/2006/main" xmlns:w14="http://schemas.microsoft.com/office/word/2010/wordml" xmlns:w15="http://schemas.microsoft.com/office/word/2012/wordml" xmlns:w16cex="http://schemas.microsoft.com/office/word/2018/wordml/cex" xmlns:w16cid="http://schemas.microsoft.com/office/word/2016/wordml/cid" xmlns:w16="http://schemas.microsoft.com/office/word/2018/wordml" xmlns:w16sdtdh="http://schemas.microsoft.com/office/word/2020/wordml/sdtdatahash" xmlns:w16se="http://schemas.microsoft.com/office/word/2015/wordml/symex" xmlns:wpg="http://schemas.microsoft.com/office/word/2010/wordprocessingGroup" xmlns:wpi="http://schemas.microsoft.com/office/word/2010/wordprocessingInk" xmlns:wne="http://schemas.microsoft.com/office/word/2006/wordml" xmlns:wps="http://schemas.microsoft.com/office/word/2010/wordprocessingShape" mc:Ignorable="w14 w15 w16se w16cid w16 w16cex w16sdtdh wp14">
+<w:ftr xmlns:wpc="http://schemas.microsoft.com/office/word/2010/wordprocessingCanvas" xmlns:cx="http://schemas.microsoft.com/office/drawing/2014/chartex" xmlns:cx1="http://schemas.microsoft.com/office/drawing/2015/9/8/chartex" xmlns:cx2="http://schemas.microsoft.com/office/drawing/2015/10/21/chartex" xmlns:cx3="http://schemas.microsoft.com/office/drawing/2016/5/9/chartex" xmlns:cx4="http://schemas.microsoft.com/office/drawing/2016/5/10/chartex" xmlns:cx5="http://schemas.microsoft.com/office/drawing/2016/5/11/chartex" xmlns:cx6="http://schemas.microsoft.com/office/drawing/2016/5/12/chartex" xmlns:cx7="http://schemas.microsoft.com/office/drawing/2016/5/13/chartex" xmlns:cx8="http://schemas.microsoft.com/office/drawing/2016/5/14/chartex" xmlns:mc="http://schemas.openxmlformats.org/markup-compatibility/2006" xmlns:aink="http://schemas.microsoft.com/office/drawing/2016/ink" xmlns:am3d="http://schemas.microsoft.com/office/drawing/2017/model3d" xmlns:o="urn:schemas-microsoft-com:office:office" xmlns:r="http://schemas.openxmlformats.org/officeDocument/2006/relationships" xmlns:m="http://schemas.openxmlformats.org/officeDocument/2006/math" xmlns:v="urn:schemas-microsoft-com:vml" xmlns:wp14="http://schemas.microsoft.com/office/word/2010/wordprocessingDrawing" xmlns:wp="http://schemas.openxmlformats.org/drawingml/2006/wordprocessingDrawing" xmlns:w10="urn:schemas-microsoft-com:office:word" xmlns:w="http://schemas.openxmlformats.org/wordprocessingml/2006/main" xmlns:w14="http://schemas.microsoft.com/office/word/2010/wordml" xmlns:w15="http://schemas.microsoft.com/office/word/2012/wordml" xmlns:w16cex="http://schemas.microsoft.com/office/word/2018/wordml/cex" xmlns:w16cid="http://schemas.microsoft.com/office/word/2016/wordml/cid" xmlns:w16="http://schemas.microsoft.com/office/word/2018/wordml" xmlns:w16sdtdh="http://schemas.microsoft.com/office/word/2020/wordml/sdtdatahash" xmlns:w16se="http://schemas.microsoft.com/office/word/2015/wordml/symex" xmlns:wpg="http://schemas.microsoft.com/office/word/2010/wordprocessingGroup" xmlns:wpi="http://schemas.microsoft.com/office/word/2010/wordprocessingInk" xmlns:wne="http://schemas.microsoft.com/office/word/2006/wordml" xmlns:wps="http://schemas.microsoft.com/office/word/2010/wordprocessingShape" mc:Ignorable="w14 w15 w16se w16cid w16 w16cex w16sdtdh wp14">
   <w:p>
     <w:pPr>
       <w:ind w:right="260"/>
@@ -11867,7 +11868,7 @@
             </wp:anchor>
           </w:drawing>
         </mc:Choice>
-        <mc:Fallback>
+        <mc:Fallback xmlns:oel="http://schemas.microsoft.com/office/2019/extlst">
           <w:pict>
             <v:rect w14:anchorId="0A4BB640" id="Rectángulo 1" o:spid="_x0000_s1026" style="position:absolute;margin-left:471pt;margin-top:736pt;width:31.2pt;height:22.9pt;z-index:251659264;visibility:visible;mso-wrap-style:square;mso-wrap-distance-left:9pt;mso-wrap-distance-top:0;mso-wrap-distance-right:9pt;mso-wrap-distance-bottom:0;mso-position-horizontal:absolute;mso-position-horizontal-relative:text;mso-position-vertical:absolute;mso-position-vertical-relative:text;v-text-anchor:middle" o:gfxdata="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" stroked="f">
               <v:textbox inset="0,1.2694mm,0,1.2694mm">
@@ -11936,7 +11937,7 @@
 </file>
 
 <file path=word/footer2.xml><?xml version="1.0" encoding="utf-8"?>
-<w:ftr xmlns:wpc="http://schemas.microsoft.com/office/word/2010/wordprocessingCanvas" xmlns:cx="http://schemas.microsoft.com/office/drawing/2014/chartex" xmlns:cx1="http://schemas.microsoft.com/office/drawing/2015/9/8/chartex" xmlns:cx2="http://schemas.microsoft.com/office/drawing/2015/10/21/chartex" xmlns:cx3="http://schemas.microsoft.com/office/drawing/2016/5/9/chartex" xmlns:cx4="http://schemas.microsoft.com/office/drawing/2016/5/10/chartex" xmlns:cx5="http://schemas.microsoft.com/office/drawing/2016/5/11/chartex" xmlns:cx6="http://schemas.microsoft.com/office/drawing/2016/5/12/chartex" xmlns:cx7="http://schemas.microsoft.com/office/drawing/2016/5/13/chartex" xmlns:cx8="http://schemas.microsoft.com/office/drawing/2016/5/14/chartex" xmlns:mc="http://schemas.openxmlformats.org/markup-compatibility/2006" xmlns:aink="http://schemas.microsoft.com/office/drawing/2016/ink" xmlns:am3d="http://schemas.microsoft.com/office/drawing/2017/model3d" xmlns:o="urn:schemas-microsoft-com:office:office" xmlns:oel="http://schemas.microsoft.com/office/2019/extlst" xmlns:r="http://schemas.openxmlformats.org/officeDocument/2006/relationships" xmlns:m="http://schemas.openxmlformats.org/officeDocument/2006/math" xmlns:v="urn:schemas-microsoft-com:vml" xmlns:wp14="http://schemas.microsoft.com/office/word/2010/wordprocessingDrawing" xmlns:wp="http://schemas.openxmlformats.org/drawingml/2006/wordprocessingDrawing" xmlns:w10="urn:schemas-microsoft-com:office:word" xmlns:w="http://schemas.openxmlformats.org/wordprocessingml/2006/main" xmlns:w14="http://schemas.microsoft.com/office/word/2010/wordml" xmlns:w15="http://schemas.microsoft.com/office/word/2012/wordml" xmlns:w16cex="http://schemas.microsoft.com/office/word/2018/wordml/cex" xmlns:w16cid="http://schemas.microsoft.com/office/word/2016/wordml/cid" xmlns:w16="http://schemas.microsoft.com/office/word/2018/wordml" xmlns:w16sdtdh="http://schemas.microsoft.com/office/word/2020/wordml/sdtdatahash" xmlns:w16se="http://schemas.microsoft.com/office/word/2015/wordml/symex" xmlns:wpg="http://schemas.microsoft.com/office/word/2010/wordprocessingGroup" xmlns:wpi="http://schemas.microsoft.com/office/word/2010/wordprocessingInk" xmlns:wne="http://schemas.microsoft.com/office/word/2006/wordml" xmlns:wps="http://schemas.microsoft.com/office/word/2010/wordprocessingShape" mc:Ignorable="w14 w15 w16se w16cid w16 w16cex w16sdtdh wp14">
+<w:ftr xmlns:wpc="http://schemas.microsoft.com/office/word/2010/wordprocessingCanvas" xmlns:cx="http://schemas.microsoft.com/office/drawing/2014/chartex" xmlns:cx1="http://schemas.microsoft.com/office/drawing/2015/9/8/chartex" xmlns:cx2="http://schemas.microsoft.com/office/drawing/2015/10/21/chartex" xmlns:cx3="http://schemas.microsoft.com/office/drawing/2016/5/9/chartex" xmlns:cx4="http://schemas.microsoft.com/office/drawing/2016/5/10/chartex" xmlns:cx5="http://schemas.microsoft.com/office/drawing/2016/5/11/chartex" xmlns:cx6="http://schemas.microsoft.com/office/drawing/2016/5/12/chartex" xmlns:cx7="http://schemas.microsoft.com/office/drawing/2016/5/13/chartex" xmlns:cx8="http://schemas.microsoft.com/office/drawing/2016/5/14/chartex" xmlns:mc="http://schemas.openxmlformats.org/markup-compatibility/2006" xmlns:aink="http://schemas.microsoft.com/office/drawing/2016/ink" xmlns:am3d="http://schemas.microsoft.com/office/drawing/2017/model3d" xmlns:o="urn:schemas-microsoft-com:office:office" xmlns:r="http://schemas.openxmlformats.org/officeDocument/2006/relationships" xmlns:m="http://schemas.openxmlformats.org/officeDocument/2006/math" xmlns:v="urn:schemas-microsoft-com:vml" xmlns:wp14="http://schemas.microsoft.com/office/word/2010/wordprocessingDrawing" xmlns:wp="http://schemas.openxmlformats.org/drawingml/2006/wordprocessingDrawing" xmlns:w10="urn:schemas-microsoft-com:office:word" xmlns:w="http://schemas.openxmlformats.org/wordprocessingml/2006/main" xmlns:w14="http://schemas.microsoft.com/office/word/2010/wordml" xmlns:w15="http://schemas.microsoft.com/office/word/2012/wordml" xmlns:w16cex="http://schemas.microsoft.com/office/word/2018/wordml/cex" xmlns:w16cid="http://schemas.microsoft.com/office/word/2016/wordml/cid" xmlns:w16="http://schemas.microsoft.com/office/word/2018/wordml" xmlns:w16sdtdh="http://schemas.microsoft.com/office/word/2020/wordml/sdtdatahash" xmlns:w16se="http://schemas.microsoft.com/office/word/2015/wordml/symex" xmlns:wpg="http://schemas.microsoft.com/office/word/2010/wordprocessingGroup" xmlns:wpi="http://schemas.microsoft.com/office/word/2010/wordprocessingInk" xmlns:wne="http://schemas.microsoft.com/office/word/2006/wordml" xmlns:wps="http://schemas.microsoft.com/office/word/2010/wordprocessingShape" mc:Ignorable="w14 w15 w16se w16cid w16 w16cex w16sdtdh wp14">
   <w:p>
     <w:pPr>
       <w:pBdr>
@@ -11959,7 +11960,7 @@
 </file>
 
 <file path=word/footer3.xml><?xml version="1.0" encoding="utf-8"?>
-<w:ftr xmlns:wpc="http://schemas.microsoft.com/office/word/2010/wordprocessingCanvas" xmlns:cx="http://schemas.microsoft.com/office/drawing/2014/chartex" xmlns:cx1="http://schemas.microsoft.com/office/drawing/2015/9/8/chartex" xmlns:cx2="http://schemas.microsoft.com/office/drawing/2015/10/21/chartex" xmlns:cx3="http://schemas.microsoft.com/office/drawing/2016/5/9/chartex" xmlns:cx4="http://schemas.microsoft.com/office/drawing/2016/5/10/chartex" xmlns:cx5="http://schemas.microsoft.com/office/drawing/2016/5/11/chartex" xmlns:cx6="http://schemas.microsoft.com/office/drawing/2016/5/12/chartex" xmlns:cx7="http://schemas.microsoft.com/office/drawing/2016/5/13/chartex" xmlns:cx8="http://schemas.microsoft.com/office/drawing/2016/5/14/chartex" xmlns:mc="http://schemas.openxmlformats.org/markup-compatibility/2006" xmlns:aink="http://schemas.microsoft.com/office/drawing/2016/ink" xmlns:am3d="http://schemas.microsoft.com/office/drawing/2017/model3d" xmlns:o="urn:schemas-microsoft-com:office:office" xmlns:oel="http://schemas.microsoft.com/office/2019/extlst" xmlns:r="http://schemas.openxmlformats.org/officeDocument/2006/relationships" xmlns:m="http://schemas.openxmlformats.org/officeDocument/2006/math" xmlns:v="urn:schemas-microsoft-com:vml" xmlns:wp14="http://schemas.microsoft.com/office/word/2010/wordprocessingDrawing" xmlns:wp="http://schemas.openxmlformats.org/drawingml/2006/wordprocessingDrawing" xmlns:w10="urn:schemas-microsoft-com:office:word" xmlns:w="http://schemas.openxmlformats.org/wordprocessingml/2006/main" xmlns:w14="http://schemas.microsoft.com/office/word/2010/wordml" xmlns:w15="http://schemas.microsoft.com/office/word/2012/wordml" xmlns:w16cex="http://schemas.microsoft.com/office/word/2018/wordml/cex" xmlns:w16cid="http://schemas.microsoft.com/office/word/2016/wordml/cid" xmlns:w16="http://schemas.microsoft.com/office/word/2018/wordml" xmlns:w16sdtdh="http://schemas.microsoft.com/office/word/2020/wordml/sdtdatahash" xmlns:w16se="http://schemas.microsoft.com/office/word/2015/wordml/symex" xmlns:wpg="http://schemas.microsoft.com/office/word/2010/wordprocessingGroup" xmlns:wpi="http://schemas.microsoft.com/office/word/2010/wordprocessingInk" xmlns:wne="http://schemas.microsoft.com/office/word/2006/wordml" xmlns:wps="http://schemas.microsoft.com/office/word/2010/wordprocessingShape" mc:Ignorable="w14 w15 w16se w16cid w16 w16cex w16sdtdh wp14">
+<w:ftr xmlns:wpc="http://schemas.microsoft.com/office/word/2010/wordprocessingCanvas" xmlns:cx="http://schemas.microsoft.com/office/drawing/2014/chartex" xmlns:cx1="http://schemas.microsoft.com/office/drawing/2015/9/8/chartex" xmlns:cx2="http://schemas.microsoft.com/office/drawing/2015/10/21/chartex" xmlns:cx3="http://schemas.microsoft.com/office/drawing/2016/5/9/chartex" xmlns:cx4="http://schemas.microsoft.com/office/drawing/2016/5/10/chartex" xmlns:cx5="http://schemas.microsoft.com/office/drawing/2016/5/11/chartex" xmlns:cx6="http://schemas.microsoft.com/office/drawing/2016/5/12/chartex" xmlns:cx7="http://schemas.microsoft.com/office/drawing/2016/5/13/chartex" xmlns:cx8="http://schemas.microsoft.com/office/drawing/2016/5/14/chartex" xmlns:mc="http://schemas.openxmlformats.org/markup-compatibility/2006" xmlns:aink="http://schemas.microsoft.com/office/drawing/2016/ink" xmlns:am3d="http://schemas.microsoft.com/office/drawing/2017/model3d" xmlns:o="urn:schemas-microsoft-com:office:office" xmlns:r="http://schemas.openxmlformats.org/officeDocument/2006/relationships" xmlns:m="http://schemas.openxmlformats.org/officeDocument/2006/math" xmlns:v="urn:schemas-microsoft-com:vml" xmlns:wp14="http://schemas.microsoft.com/office/word/2010/wordprocessingDrawing" xmlns:wp="http://schemas.openxmlformats.org/drawingml/2006/wordprocessingDrawing" xmlns:w10="urn:schemas-microsoft-com:office:word" xmlns:w="http://schemas.openxmlformats.org/wordprocessingml/2006/main" xmlns:w14="http://schemas.microsoft.com/office/word/2010/wordml" xmlns:w15="http://schemas.microsoft.com/office/word/2012/wordml" xmlns:w16cex="http://schemas.microsoft.com/office/word/2018/wordml/cex" xmlns:w16cid="http://schemas.microsoft.com/office/word/2016/wordml/cid" xmlns:w16="http://schemas.microsoft.com/office/word/2018/wordml" xmlns:w16sdtdh="http://schemas.microsoft.com/office/word/2020/wordml/sdtdatahash" xmlns:w16se="http://schemas.microsoft.com/office/word/2015/wordml/symex" xmlns:wpg="http://schemas.microsoft.com/office/word/2010/wordprocessingGroup" xmlns:wpi="http://schemas.microsoft.com/office/word/2010/wordprocessingInk" xmlns:wne="http://schemas.microsoft.com/office/word/2006/wordml" xmlns:wps="http://schemas.microsoft.com/office/word/2010/wordprocessingShape" mc:Ignorable="w14 w15 w16se w16cid w16 w16cex w16sdtdh wp14">
   <w:p>
     <w:pPr>
       <w:pBdr>
@@ -11982,7 +11983,7 @@
 </file>
 
 <file path=word/footnotes.xml><?xml version="1.0" encoding="utf-8"?>
-<w:footnotes xmlns:wpc="http://schemas.microsoft.com/office/word/2010/wordprocessingCanvas" xmlns:cx="http://schemas.microsoft.com/office/drawing/2014/chartex" xmlns:cx1="http://schemas.microsoft.com/office/drawing/2015/9/8/chartex" xmlns:cx2="http://schemas.microsoft.com/office/drawing/2015/10/21/chartex" xmlns:cx3="http://schemas.microsoft.com/office/drawing/2016/5/9/chartex" xmlns:cx4="http://schemas.microsoft.com/office/drawing/2016/5/10/chartex" xmlns:cx5="http://schemas.microsoft.com/office/drawing/2016/5/11/chartex" xmlns:cx6="http://schemas.microsoft.com/office/drawing/2016/5/12/chartex" xmlns:cx7="http://schemas.microsoft.com/office/drawing/2016/5/13/chartex" xmlns:cx8="http://schemas.microsoft.com/office/drawing/2016/5/14/chartex" xmlns:mc="http://schemas.openxmlformats.org/markup-compatibility/2006" xmlns:aink="http://schemas.microsoft.com/office/drawing/2016/ink" xmlns:am3d="http://schemas.microsoft.com/office/drawing/2017/model3d" xmlns:o="urn:schemas-microsoft-com:office:office" xmlns:oel="http://schemas.microsoft.com/office/2019/extlst" xmlns:r="http://schemas.openxmlformats.org/officeDocument/2006/relationships" xmlns:m="http://schemas.openxmlformats.org/officeDocument/2006/math" xmlns:v="urn:schemas-microsoft-com:vml" xmlns:wp14="http://schemas.microsoft.com/office/word/2010/wordprocessingDrawing" xmlns:wp="http://schemas.openxmlformats.org/drawingml/2006/wordprocessingDrawing" xmlns:w10="urn:schemas-microsoft-com:office:word" xmlns:w="http://schemas.openxmlformats.org/wordprocessingml/2006/main" xmlns:w14="http://schemas.microsoft.com/office/word/2010/wordml" xmlns:w15="http://schemas.microsoft.com/office/word/2012/wordml" xmlns:w16cex="http://schemas.microsoft.com/office/word/2018/wordml/cex" xmlns:w16cid="http://schemas.microsoft.com/office/word/2016/wordml/cid" xmlns:w16="http://schemas.microsoft.com/office/word/2018/wordml" xmlns:w16sdtdh="http://schemas.microsoft.com/office/word/2020/wordml/sdtdatahash" xmlns:w16se="http://schemas.microsoft.com/office/word/2015/wordml/symex" xmlns:wpg="http://schemas.microsoft.com/office/word/2010/wordprocessingGroup" xmlns:wpi="http://schemas.microsoft.com/office/word/2010/wordprocessingInk" xmlns:wne="http://schemas.microsoft.com/office/word/2006/wordml" xmlns:wps="http://schemas.microsoft.com/office/word/2010/wordprocessingShape" mc:Ignorable="w14 w15 w16se w16cid w16 w16cex w16sdtdh wp14">
+<w:footnotes xmlns:wpc="http://schemas.microsoft.com/office/word/2010/wordprocessingCanvas" xmlns:cx="http://schemas.microsoft.com/office/drawing/2014/chartex" xmlns:cx1="http://schemas.microsoft.com/office/drawing/2015/9/8/chartex" xmlns:cx2="http://schemas.microsoft.com/office/drawing/2015/10/21/chartex" xmlns:cx3="http://schemas.microsoft.com/office/drawing/2016/5/9/chartex" xmlns:cx4="http://schemas.microsoft.com/office/drawing/2016/5/10/chartex" xmlns:cx5="http://schemas.microsoft.com/office/drawing/2016/5/11/chartex" xmlns:cx6="http://schemas.microsoft.com/office/drawing/2016/5/12/chartex" xmlns:cx7="http://schemas.microsoft.com/office/drawing/2016/5/13/chartex" xmlns:cx8="http://schemas.microsoft.com/office/drawing/2016/5/14/chartex" xmlns:mc="http://schemas.openxmlformats.org/markup-compatibility/2006" xmlns:aink="http://schemas.microsoft.com/office/drawing/2016/ink" xmlns:am3d="http://schemas.microsoft.com/office/drawing/2017/model3d" xmlns:o="urn:schemas-microsoft-com:office:office" xmlns:r="http://schemas.openxmlformats.org/officeDocument/2006/relationships" xmlns:m="http://schemas.openxmlformats.org/officeDocument/2006/math" xmlns:v="urn:schemas-microsoft-com:vml" xmlns:wp14="http://schemas.microsoft.com/office/word/2010/wordprocessingDrawing" xmlns:wp="http://schemas.openxmlformats.org/drawingml/2006/wordprocessingDrawing" xmlns:w10="urn:schemas-microsoft-com:office:word" xmlns:w="http://schemas.openxmlformats.org/wordprocessingml/2006/main" xmlns:w14="http://schemas.microsoft.com/office/word/2010/wordml" xmlns:w15="http://schemas.microsoft.com/office/word/2012/wordml" xmlns:w16cex="http://schemas.microsoft.com/office/word/2018/wordml/cex" xmlns:w16cid="http://schemas.microsoft.com/office/word/2016/wordml/cid" xmlns:w16="http://schemas.microsoft.com/office/word/2018/wordml" xmlns:w16sdtdh="http://schemas.microsoft.com/office/word/2020/wordml/sdtdatahash" xmlns:w16se="http://schemas.microsoft.com/office/word/2015/wordml/symex" xmlns:wpg="http://schemas.microsoft.com/office/word/2010/wordprocessingGroup" xmlns:wpi="http://schemas.microsoft.com/office/word/2010/wordprocessingInk" xmlns:wne="http://schemas.microsoft.com/office/word/2006/wordml" xmlns:wps="http://schemas.microsoft.com/office/word/2010/wordprocessingShape" mc:Ignorable="w14 w15 w16se w16cid w16 w16cex w16sdtdh wp14">
   <w:footnote w:type="separator" w:id="-1">
     <w:p>
       <w:r>
@@ -12001,7 +12002,7 @@
 </file>
 
 <file path=word/header1.xml><?xml version="1.0" encoding="utf-8"?>
-<w:hdr xmlns:wpc="http://schemas.microsoft.com/office/word/2010/wordprocessingCanvas" xmlns:cx="http://schemas.microsoft.com/office/drawing/2014/chartex" xmlns:cx1="http://schemas.microsoft.com/office/drawing/2015/9/8/chartex" xmlns:cx2="http://schemas.microsoft.com/office/drawing/2015/10/21/chartex" xmlns:cx3="http://schemas.microsoft.com/office/drawing/2016/5/9/chartex" xmlns:cx4="http://schemas.microsoft.com/office/drawing/2016/5/10/chartex" xmlns:cx5="http://schemas.microsoft.com/office/drawing/2016/5/11/chartex" xmlns:cx6="http://schemas.microsoft.com/office/drawing/2016/5/12/chartex" xmlns:cx7="http://schemas.microsoft.com/office/drawing/2016/5/13/chartex" xmlns:cx8="http://schemas.microsoft.com/office/drawing/2016/5/14/chartex" xmlns:mc="http://schemas.openxmlformats.org/markup-compatibility/2006" xmlns:aink="http://schemas.microsoft.com/office/drawing/2016/ink" xmlns:am3d="http://schemas.microsoft.com/office/drawing/2017/model3d" xmlns:o="urn:schemas-microsoft-com:office:office" xmlns:oel="http://schemas.microsoft.com/office/2019/extlst" xmlns:r="http://schemas.openxmlformats.org/officeDocument/2006/relationships" xmlns:m="http://schemas.openxmlformats.org/officeDocument/2006/math" xmlns:v="urn:schemas-microsoft-com:vml" xmlns:wp14="http://schemas.microsoft.com/office/word/2010/wordprocessingDrawing" xmlns:wp="http://schemas.openxmlformats.org/drawingml/2006/wordprocessingDrawing" xmlns:w10="urn:schemas-microsoft-com:office:word" xmlns:w="http://schemas.openxmlformats.org/wordprocessingml/2006/main" xmlns:w14="http://schemas.microsoft.com/office/word/2010/wordml" xmlns:w15="http://schemas.microsoft.com/office/word/2012/wordml" xmlns:w16cex="http://schemas.microsoft.com/office/word/2018/wordml/cex" xmlns:w16cid="http://schemas.microsoft.com/office/word/2016/wordml/cid" xmlns:w16="http://schemas.microsoft.com/office/word/2018/wordml" xmlns:w16sdtdh="http://schemas.microsoft.com/office/word/2020/wordml/sdtdatahash" xmlns:w16se="http://schemas.microsoft.com/office/word/2015/wordml/symex" xmlns:wpg="http://schemas.microsoft.com/office/word/2010/wordprocessingGroup" xmlns:wpi="http://schemas.microsoft.com/office/word/2010/wordprocessingInk" xmlns:wne="http://schemas.microsoft.com/office/word/2006/wordml" xmlns:wps="http://schemas.microsoft.com/office/word/2010/wordprocessingShape" mc:Ignorable="w14 w15 w16se w16cid w16 w16cex w16sdtdh wp14">
+<w:hdr xmlns:wpc="http://schemas.microsoft.com/office/word/2010/wordprocessingCanvas" xmlns:cx="http://schemas.microsoft.com/office/drawing/2014/chartex" xmlns:cx1="http://schemas.microsoft.com/office/drawing/2015/9/8/chartex" xmlns:cx2="http://schemas.microsoft.com/office/drawing/2015/10/21/chartex" xmlns:cx3="http://schemas.microsoft.com/office/drawing/2016/5/9/chartex" xmlns:cx4="http://schemas.microsoft.com/office/drawing/2016/5/10/chartex" xmlns:cx5="http://schemas.microsoft.com/office/drawing/2016/5/11/chartex" xmlns:cx6="http://schemas.microsoft.com/office/drawing/2016/5/12/chartex" xmlns:cx7="http://schemas.microsoft.com/office/drawing/2016/5/13/chartex" xmlns:cx8="http://schemas.microsoft.com/office/drawing/2016/5/14/chartex" xmlns:mc="http://schemas.openxmlformats.org/markup-compatibility/2006" xmlns:aink="http://schemas.microsoft.com/office/drawing/2016/ink" xmlns:am3d="http://schemas.microsoft.com/office/drawing/2017/model3d" xmlns:o="urn:schemas-microsoft-com:office:office" xmlns:r="http://schemas.openxmlformats.org/officeDocument/2006/relationships" xmlns:m="http://schemas.openxmlformats.org/officeDocument/2006/math" xmlns:v="urn:schemas-microsoft-com:vml" xmlns:wp14="http://schemas.microsoft.com/office/word/2010/wordprocessingDrawing" xmlns:wp="http://schemas.openxmlformats.org/drawingml/2006/wordprocessingDrawing" xmlns:w10="urn:schemas-microsoft-com:office:word" xmlns:w="http://schemas.openxmlformats.org/wordprocessingml/2006/main" xmlns:w14="http://schemas.microsoft.com/office/word/2010/wordml" xmlns:w15="http://schemas.microsoft.com/office/word/2012/wordml" xmlns:w16cex="http://schemas.microsoft.com/office/word/2018/wordml/cex" xmlns:w16cid="http://schemas.microsoft.com/office/word/2016/wordml/cid" xmlns:w16="http://schemas.microsoft.com/office/word/2018/wordml" xmlns:w16sdtdh="http://schemas.microsoft.com/office/word/2020/wordml/sdtdatahash" xmlns:w16se="http://schemas.microsoft.com/office/word/2015/wordml/symex" xmlns:wpg="http://schemas.microsoft.com/office/word/2010/wordprocessingGroup" xmlns:wpi="http://schemas.microsoft.com/office/word/2010/wordprocessingInk" xmlns:wne="http://schemas.microsoft.com/office/word/2006/wordml" xmlns:wps="http://schemas.microsoft.com/office/word/2010/wordprocessingShape" mc:Ignorable="w14 w15 w16se w16cid w16 w16cex w16sdtdh wp14">
   <w:p>
     <w:pPr>
       <w:widowControl w:val="0"/>
@@ -12273,7 +12274,7 @@
 </file>
 
 <file path=word/header2.xml><?xml version="1.0" encoding="utf-8"?>
-<w:hdr xmlns:wpc="http://schemas.microsoft.com/office/word/2010/wordprocessingCanvas" xmlns:cx="http://schemas.microsoft.com/office/drawing/2014/chartex" xmlns:cx1="http://schemas.microsoft.com/office/drawing/2015/9/8/chartex" xmlns:cx2="http://schemas.microsoft.com/office/drawing/2015/10/21/chartex" xmlns:cx3="http://schemas.microsoft.com/office/drawing/2016/5/9/chartex" xmlns:cx4="http://schemas.microsoft.com/office/drawing/2016/5/10/chartex" xmlns:cx5="http://schemas.microsoft.com/office/drawing/2016/5/11/chartex" xmlns:cx6="http://schemas.microsoft.com/office/drawing/2016/5/12/chartex" xmlns:cx7="http://schemas.microsoft.com/office/drawing/2016/5/13/chartex" xmlns:cx8="http://schemas.microsoft.com/office/drawing/2016/5/14/chartex" xmlns:mc="http://schemas.openxmlformats.org/markup-compatibility/2006" xmlns:aink="http://schemas.microsoft.com/office/drawing/2016/ink" xmlns:am3d="http://schemas.microsoft.com/office/drawing/2017/model3d" xmlns:o="urn:schemas-microsoft-com:office:office" xmlns:oel="http://schemas.microsoft.com/office/2019/extlst" xmlns:r="http://schemas.openxmlformats.org/officeDocument/2006/relationships" xmlns:m="http://schemas.openxmlformats.org/officeDocument/2006/math" xmlns:v="urn:schemas-microsoft-com:vml" xmlns:wp14="http://schemas.microsoft.com/office/word/2010/wordprocessingDrawing" xmlns:wp="http://schemas.openxmlformats.org/drawingml/2006/wordprocessingDrawing" xmlns:w10="urn:schemas-microsoft-com:office:word" xmlns:w="http://schemas.openxmlformats.org/wordprocessingml/2006/main" xmlns:w14="http://schemas.microsoft.com/office/word/2010/wordml" xmlns:w15="http://schemas.microsoft.com/office/word/2012/wordml" xmlns:w16cex="http://schemas.microsoft.com/office/word/2018/wordml/cex" xmlns:w16cid="http://schemas.microsoft.com/office/word/2016/wordml/cid" xmlns:w16="http://schemas.microsoft.com/office/word/2018/wordml" xmlns:w16sdtdh="http://schemas.microsoft.com/office/word/2020/wordml/sdtdatahash" xmlns:w16se="http://schemas.microsoft.com/office/word/2015/wordml/symex" xmlns:wpg="http://schemas.microsoft.com/office/word/2010/wordprocessingGroup" xmlns:wpi="http://schemas.microsoft.com/office/word/2010/wordprocessingInk" xmlns:wne="http://schemas.microsoft.com/office/word/2006/wordml" xmlns:wps="http://schemas.microsoft.com/office/word/2010/wordprocessingShape" mc:Ignorable="w14 w15 w16se w16cid w16 w16cex w16sdtdh wp14">
+<w:hdr xmlns:wpc="http://schemas.microsoft.com/office/word/2010/wordprocessingCanvas" xmlns:cx="http://schemas.microsoft.com/office/drawing/2014/chartex" xmlns:cx1="http://schemas.microsoft.com/office/drawing/2015/9/8/chartex" xmlns:cx2="http://schemas.microsoft.com/office/drawing/2015/10/21/chartex" xmlns:cx3="http://schemas.microsoft.com/office/drawing/2016/5/9/chartex" xmlns:cx4="http://schemas.microsoft.com/office/drawing/2016/5/10/chartex" xmlns:cx5="http://schemas.microsoft.com/office/drawing/2016/5/11/chartex" xmlns:cx6="http://schemas.microsoft.com/office/drawing/2016/5/12/chartex" xmlns:cx7="http://schemas.microsoft.com/office/drawing/2016/5/13/chartex" xmlns:cx8="http://schemas.microsoft.com/office/drawing/2016/5/14/chartex" xmlns:mc="http://schemas.openxmlformats.org/markup-compatibility/2006" xmlns:aink="http://schemas.microsoft.com/office/drawing/2016/ink" xmlns:am3d="http://schemas.microsoft.com/office/drawing/2017/model3d" xmlns:o="urn:schemas-microsoft-com:office:office" xmlns:r="http://schemas.openxmlformats.org/officeDocument/2006/relationships" xmlns:m="http://schemas.openxmlformats.org/officeDocument/2006/math" xmlns:v="urn:schemas-microsoft-com:vml" xmlns:wp14="http://schemas.microsoft.com/office/word/2010/wordprocessingDrawing" xmlns:wp="http://schemas.openxmlformats.org/drawingml/2006/wordprocessingDrawing" xmlns:w10="urn:schemas-microsoft-com:office:word" xmlns:w="http://schemas.openxmlformats.org/wordprocessingml/2006/main" xmlns:w14="http://schemas.microsoft.com/office/word/2010/wordml" xmlns:w15="http://schemas.microsoft.com/office/word/2012/wordml" xmlns:w16cex="http://schemas.microsoft.com/office/word/2018/wordml/cex" xmlns:w16cid="http://schemas.microsoft.com/office/word/2016/wordml/cid" xmlns:w16="http://schemas.microsoft.com/office/word/2018/wordml" xmlns:w16sdtdh="http://schemas.microsoft.com/office/word/2020/wordml/sdtdatahash" xmlns:w16se="http://schemas.microsoft.com/office/word/2015/wordml/symex" xmlns:wpg="http://schemas.microsoft.com/office/word/2010/wordprocessingGroup" xmlns:wpi="http://schemas.microsoft.com/office/word/2010/wordprocessingInk" xmlns:wne="http://schemas.microsoft.com/office/word/2006/wordml" xmlns:wps="http://schemas.microsoft.com/office/word/2010/wordprocessingShape" mc:Ignorable="w14 w15 w16se w16cid w16 w16cex w16sdtdh wp14">
   <w:p>
     <w:pPr>
       <w:pBdr>
@@ -12297,7 +12298,7 @@
 </file>
 
 <file path=word/header3.xml><?xml version="1.0" encoding="utf-8"?>
-<w:hdr xmlns:wpc="http://schemas.microsoft.com/office/word/2010/wordprocessingCanvas" xmlns:cx="http://schemas.microsoft.com/office/drawing/2014/chartex" xmlns:cx1="http://schemas.microsoft.com/office/drawing/2015/9/8/chartex" xmlns:cx2="http://schemas.microsoft.com/office/drawing/2015/10/21/chartex" xmlns:cx3="http://schemas.microsoft.com/office/drawing/2016/5/9/chartex" xmlns:cx4="http://schemas.microsoft.com/office/drawing/2016/5/10/chartex" xmlns:cx5="http://schemas.microsoft.com/office/drawing/2016/5/11/chartex" xmlns:cx6="http://schemas.microsoft.com/office/drawing/2016/5/12/chartex" xmlns:cx7="http://schemas.microsoft.com/office/drawing/2016/5/13/chartex" xmlns:cx8="http://schemas.microsoft.com/office/drawing/2016/5/14/chartex" xmlns:mc="http://schemas.openxmlformats.org/markup-compatibility/2006" xmlns:aink="http://schemas.microsoft.com/office/drawing/2016/ink" xmlns:am3d="http://schemas.microsoft.com/office/drawing/2017/model3d" xmlns:o="urn:schemas-microsoft-com:office:office" xmlns:oel="http://schemas.microsoft.com/office/2019/extlst" xmlns:r="http://schemas.openxmlformats.org/officeDocument/2006/relationships" xmlns:m="http://schemas.openxmlformats.org/officeDocument/2006/math" xmlns:v="urn:schemas-microsoft-com:vml" xmlns:wp14="http://schemas.microsoft.com/office/word/2010/wordprocessingDrawing" xmlns:wp="http://schemas.openxmlformats.org/drawingml/2006/wordprocessingDrawing" xmlns:w10="urn:schemas-microsoft-com:office:word" xmlns:w="http://schemas.openxmlformats.org/wordprocessingml/2006/main" xmlns:w14="http://schemas.microsoft.com/office/word/2010/wordml" xmlns:w15="http://schemas.microsoft.com/office/word/2012/wordml" xmlns:w16cex="http://schemas.microsoft.com/office/word/2018/wordml/cex" xmlns:w16cid="http://schemas.microsoft.com/office/word/2016/wordml/cid" xmlns:w16="http://schemas.microsoft.com/office/word/2018/wordml" xmlns:w16sdtdh="http://schemas.microsoft.com/office/word/2020/wordml/sdtdatahash" xmlns:w16se="http://schemas.microsoft.com/office/word/2015/wordml/symex" xmlns:wpg="http://schemas.microsoft.com/office/word/2010/wordprocessingGroup" xmlns:wpi="http://schemas.microsoft.com/office/word/2010/wordprocessingInk" xmlns:wne="http://schemas.microsoft.com/office/word/2006/wordml" xmlns:wps="http://schemas.microsoft.com/office/word/2010/wordprocessingShape" mc:Ignorable="w14 w15 w16se w16cid w16 w16cex w16sdtdh wp14">
+<w:hdr xmlns:wpc="http://schemas.microsoft.com/office/word/2010/wordprocessingCanvas" xmlns:cx="http://schemas.microsoft.com/office/drawing/2014/chartex" xmlns:cx1="http://schemas.microsoft.com/office/drawing/2015/9/8/chartex" xmlns:cx2="http://schemas.microsoft.com/office/drawing/2015/10/21/chartex" xmlns:cx3="http://schemas.microsoft.com/office/drawing/2016/5/9/chartex" xmlns:cx4="http://schemas.microsoft.com/office/drawing/2016/5/10/chartex" xmlns:cx5="http://schemas.microsoft.com/office/drawing/2016/5/11/chartex" xmlns:cx6="http://schemas.microsoft.com/office/drawing/2016/5/12/chartex" xmlns:cx7="http://schemas.microsoft.com/office/drawing/2016/5/13/chartex" xmlns:cx8="http://schemas.microsoft.com/office/drawing/2016/5/14/chartex" xmlns:mc="http://schemas.openxmlformats.org/markup-compatibility/2006" xmlns:aink="http://schemas.microsoft.com/office/drawing/2016/ink" xmlns:am3d="http://schemas.microsoft.com/office/drawing/2017/model3d" xmlns:o="urn:schemas-microsoft-com:office:office" xmlns:r="http://schemas.openxmlformats.org/officeDocument/2006/relationships" xmlns:m="http://schemas.openxmlformats.org/officeDocument/2006/math" xmlns:v="urn:schemas-microsoft-com:vml" xmlns:wp14="http://schemas.microsoft.com/office/word/2010/wordprocessingDrawing" xmlns:wp="http://schemas.openxmlformats.org/drawingml/2006/wordprocessingDrawing" xmlns:w10="urn:schemas-microsoft-com:office:word" xmlns:w="http://schemas.openxmlformats.org/wordprocessingml/2006/main" xmlns:w14="http://schemas.microsoft.com/office/word/2010/wordml" xmlns:w15="http://schemas.microsoft.com/office/word/2012/wordml" xmlns:w16cex="http://schemas.microsoft.com/office/word/2018/wordml/cex" xmlns:w16cid="http://schemas.microsoft.com/office/word/2016/wordml/cid" xmlns:w16="http://schemas.microsoft.com/office/word/2018/wordml" xmlns:w16sdtdh="http://schemas.microsoft.com/office/word/2020/wordml/sdtdatahash" xmlns:w16se="http://schemas.microsoft.com/office/word/2015/wordml/symex" xmlns:wpg="http://schemas.microsoft.com/office/word/2010/wordprocessingGroup" xmlns:wpi="http://schemas.microsoft.com/office/word/2010/wordprocessingInk" xmlns:wne="http://schemas.microsoft.com/office/word/2006/wordml" xmlns:wps="http://schemas.microsoft.com/office/word/2010/wordprocessingShape" mc:Ignorable="w14 w15 w16se w16cid w16 w16cex w16sdtdh wp14">
   <w:p>
     <w:pPr>
       <w:pBdr>
@@ -12320,7 +12321,7 @@
 </file>
 
 <file path=word/header4.xml><?xml version="1.0" encoding="utf-8"?>
-<w:hdr xmlns:wpc="http://schemas.microsoft.com/office/word/2010/wordprocessingCanvas" xmlns:cx="http://schemas.microsoft.com/office/drawing/2014/chartex" xmlns:cx1="http://schemas.microsoft.com/office/drawing/2015/9/8/chartex" xmlns:cx2="http://schemas.microsoft.com/office/drawing/2015/10/21/chartex" xmlns:cx3="http://schemas.microsoft.com/office/drawing/2016/5/9/chartex" xmlns:cx4="http://schemas.microsoft.com/office/drawing/2016/5/10/chartex" xmlns:cx5="http://schemas.microsoft.com/office/drawing/2016/5/11/chartex" xmlns:cx6="http://schemas.microsoft.com/office/drawing/2016/5/12/chartex" xmlns:cx7="http://schemas.microsoft.com/office/drawing/2016/5/13/chartex" xmlns:cx8="http://schemas.microsoft.com/office/drawing/2016/5/14/chartex" xmlns:mc="http://schemas.openxmlformats.org/markup-compatibility/2006" xmlns:aink="http://schemas.microsoft.com/office/drawing/2016/ink" xmlns:am3d="http://schemas.microsoft.com/office/drawing/2017/model3d" xmlns:o="urn:schemas-microsoft-com:office:office" xmlns:oel="http://schemas.microsoft.com/office/2019/extlst" xmlns:r="http://schemas.openxmlformats.org/officeDocument/2006/relationships" xmlns:m="http://schemas.openxmlformats.org/officeDocument/2006/math" xmlns:v="urn:schemas-microsoft-com:vml" xmlns:wp14="http://schemas.microsoft.com/office/word/2010/wordprocessingDrawing" xmlns:wp="http://schemas.openxmlformats.org/drawingml/2006/wordprocessingDrawing" xmlns:w10="urn:schemas-microsoft-com:office:word" xmlns:w="http://schemas.openxmlformats.org/wordprocessingml/2006/main" xmlns:w14="http://schemas.microsoft.com/office/word/2010/wordml" xmlns:w15="http://schemas.microsoft.com/office/word/2012/wordml" xmlns:w16cex="http://schemas.microsoft.com/office/word/2018/wordml/cex" xmlns:w16cid="http://schemas.microsoft.com/office/word/2016/wordml/cid" xmlns:w16="http://schemas.microsoft.com/office/word/2018/wordml" xmlns:w16sdtdh="http://schemas.microsoft.com/office/word/2020/wordml/sdtdatahash" xmlns:w16se="http://schemas.microsoft.com/office/word/2015/wordml/symex" xmlns:wpg="http://schemas.microsoft.com/office/word/2010/wordprocessingGroup" xmlns:wpi="http://schemas.microsoft.com/office/word/2010/wordprocessingInk" xmlns:wne="http://schemas.microsoft.com/office/word/2006/wordml" xmlns:wps="http://schemas.microsoft.com/office/word/2010/wordprocessingShape" mc:Ignorable="w14 w15 w16se w16cid w16 w16cex w16sdtdh wp14">
+<w:hdr xmlns:wpc="http://schemas.microsoft.com/office/word/2010/wordprocessingCanvas" xmlns:cx="http://schemas.microsoft.com/office/drawing/2014/chartex" xmlns:cx1="http://schemas.microsoft.com/office/drawing/2015/9/8/chartex" xmlns:cx2="http://schemas.microsoft.com/office/drawing/2015/10/21/chartex" xmlns:cx3="http://schemas.microsoft.com/office/drawing/2016/5/9/chartex" xmlns:cx4="http://schemas.microsoft.com/office/drawing/2016/5/10/chartex" xmlns:cx5="http://schemas.microsoft.com/office/drawing/2016/5/11/chartex" xmlns:cx6="http://schemas.microsoft.com/office/drawing/2016/5/12/chartex" xmlns:cx7="http://schemas.microsoft.com/office/drawing/2016/5/13/chartex" xmlns:cx8="http://schemas.microsoft.com/office/drawing/2016/5/14/chartex" xmlns:mc="http://schemas.openxmlformats.org/markup-compatibility/2006" xmlns:aink="http://schemas.microsoft.com/office/drawing/2016/ink" xmlns:am3d="http://schemas.microsoft.com/office/drawing/2017/model3d" xmlns:o="urn:schemas-microsoft-com:office:office" xmlns:r="http://schemas.openxmlformats.org/officeDocument/2006/relationships" xmlns:m="http://schemas.openxmlformats.org/officeDocument/2006/math" xmlns:v="urn:schemas-microsoft-com:vml" xmlns:wp14="http://schemas.microsoft.com/office/word/2010/wordprocessingDrawing" xmlns:wp="http://schemas.openxmlformats.org/drawingml/2006/wordprocessingDrawing" xmlns:w10="urn:schemas-microsoft-com:office:word" xmlns:w="http://schemas.openxmlformats.org/wordprocessingml/2006/main" xmlns:w14="http://schemas.microsoft.com/office/word/2010/wordml" xmlns:w15="http://schemas.microsoft.com/office/word/2012/wordml" xmlns:w16cex="http://schemas.microsoft.com/office/word/2018/wordml/cex" xmlns:w16cid="http://schemas.microsoft.com/office/word/2016/wordml/cid" xmlns:w16="http://schemas.microsoft.com/office/word/2018/wordml" xmlns:w16sdtdh="http://schemas.microsoft.com/office/word/2020/wordml/sdtdatahash" xmlns:w16se="http://schemas.microsoft.com/office/word/2015/wordml/symex" xmlns:wpg="http://schemas.microsoft.com/office/word/2010/wordprocessingGroup" xmlns:wpi="http://schemas.microsoft.com/office/word/2010/wordprocessingInk" xmlns:wne="http://schemas.microsoft.com/office/word/2006/wordml" xmlns:wps="http://schemas.microsoft.com/office/word/2010/wordprocessingShape" mc:Ignorable="w14 w15 w16se w16cid w16 w16cex w16sdtdh wp14">
   <w:p>
     <w:pPr>
       <w:widowControl w:val="0"/>
@@ -12540,7 +12541,7 @@
 </file>
 
 <file path=word/header5.xml><?xml version="1.0" encoding="utf-8"?>
-<w:hdr xmlns:wpc="http://schemas.microsoft.com/office/word/2010/wordprocessingCanvas" xmlns:cx="http://schemas.microsoft.com/office/drawing/2014/chartex" xmlns:cx1="http://schemas.microsoft.com/office/drawing/2015/9/8/chartex" xmlns:cx2="http://schemas.microsoft.com/office/drawing/2015/10/21/chartex" xmlns:cx3="http://schemas.microsoft.com/office/drawing/2016/5/9/chartex" xmlns:cx4="http://schemas.microsoft.com/office/drawing/2016/5/10/chartex" xmlns:cx5="http://schemas.microsoft.com/office/drawing/2016/5/11/chartex" xmlns:cx6="http://schemas.microsoft.com/office/drawing/2016/5/12/chartex" xmlns:cx7="http://schemas.microsoft.com/office/drawing/2016/5/13/chartex" xmlns:cx8="http://schemas.microsoft.com/office/drawing/2016/5/14/chartex" xmlns:mc="http://schemas.openxmlformats.org/markup-compatibility/2006" xmlns:aink="http://schemas.microsoft.com/office/drawing/2016/ink" xmlns:am3d="http://schemas.microsoft.com/office/drawing/2017/model3d" xmlns:o="urn:schemas-microsoft-com:office:office" xmlns:oel="http://schemas.microsoft.com/office/2019/extlst" xmlns:r="http://schemas.openxmlformats.org/officeDocument/2006/relationships" xmlns:m="http://schemas.openxmlformats.org/officeDocument/2006/math" xmlns:v="urn:schemas-microsoft-com:vml" xmlns:wp14="http://schemas.microsoft.com/office/word/2010/wordprocessingDrawing" xmlns:wp="http://schemas.openxmlformats.org/drawingml/2006/wordprocessingDrawing" xmlns:w10="urn:schemas-microsoft-com:office:word" xmlns:w="http://schemas.openxmlformats.org/wordprocessingml/2006/main" xmlns:w14="http://schemas.microsoft.com/office/word/2010/wordml" xmlns:w15="http://schemas.microsoft.com/office/word/2012/wordml" xmlns:w16cex="http://schemas.microsoft.com/office/word/2018/wordml/cex" xmlns:w16cid="http://schemas.microsoft.com/office/word/2016/wordml/cid" xmlns:w16="http://schemas.microsoft.com/office/word/2018/wordml" xmlns:w16sdtdh="http://schemas.microsoft.com/office/word/2020/wordml/sdtdatahash" xmlns:w16se="http://schemas.microsoft.com/office/word/2015/wordml/symex" xmlns:wpg="http://schemas.microsoft.com/office/word/2010/wordprocessingGroup" xmlns:wpi="http://schemas.microsoft.com/office/word/2010/wordprocessingInk" xmlns:wne="http://schemas.microsoft.com/office/word/2006/wordml" xmlns:wps="http://schemas.microsoft.com/office/word/2010/wordprocessingShape" mc:Ignorable="w14 w15 w16se w16cid w16 w16cex w16sdtdh wp14">
+<w:hdr xmlns:wpc="http://schemas.microsoft.com/office/word/2010/wordprocessingCanvas" xmlns:cx="http://schemas.microsoft.com/office/drawing/2014/chartex" xmlns:cx1="http://schemas.microsoft.com/office/drawing/2015/9/8/chartex" xmlns:cx2="http://schemas.microsoft.com/office/drawing/2015/10/21/chartex" xmlns:cx3="http://schemas.microsoft.com/office/drawing/2016/5/9/chartex" xmlns:cx4="http://schemas.microsoft.com/office/drawing/2016/5/10/chartex" xmlns:cx5="http://schemas.microsoft.com/office/drawing/2016/5/11/chartex" xmlns:cx6="http://schemas.microsoft.com/office/drawing/2016/5/12/chartex" xmlns:cx7="http://schemas.microsoft.com/office/drawing/2016/5/13/chartex" xmlns:cx8="http://schemas.microsoft.com/office/drawing/2016/5/14/chartex" xmlns:mc="http://schemas.openxmlformats.org/markup-compatibility/2006" xmlns:aink="http://schemas.microsoft.com/office/drawing/2016/ink" xmlns:am3d="http://schemas.microsoft.com/office/drawing/2017/model3d" xmlns:o="urn:schemas-microsoft-com:office:office" xmlns:r="http://schemas.openxmlformats.org/officeDocument/2006/relationships" xmlns:m="http://schemas.openxmlformats.org/officeDocument/2006/math" xmlns:v="urn:schemas-microsoft-com:vml" xmlns:wp14="http://schemas.microsoft.com/office/word/2010/wordprocessingDrawing" xmlns:wp="http://schemas.openxmlformats.org/drawingml/2006/wordprocessingDrawing" xmlns:w10="urn:schemas-microsoft-com:office:word" xmlns:w="http://schemas.openxmlformats.org/wordprocessingml/2006/main" xmlns:w14="http://schemas.microsoft.com/office/word/2010/wordml" xmlns:w15="http://schemas.microsoft.com/office/word/2012/wordml" xmlns:w16cex="http://schemas.microsoft.com/office/word/2018/wordml/cex" xmlns:w16cid="http://schemas.microsoft.com/office/word/2016/wordml/cid" xmlns:w16="http://schemas.microsoft.com/office/word/2018/wordml" xmlns:w16sdtdh="http://schemas.microsoft.com/office/word/2020/wordml/sdtdatahash" xmlns:w16se="http://schemas.microsoft.com/office/word/2015/wordml/symex" xmlns:wpg="http://schemas.microsoft.com/office/word/2010/wordprocessingGroup" xmlns:wpi="http://schemas.microsoft.com/office/word/2010/wordprocessingInk" xmlns:wne="http://schemas.microsoft.com/office/word/2006/wordml" xmlns:wps="http://schemas.microsoft.com/office/word/2010/wordprocessingShape" mc:Ignorable="w14 w15 w16se w16cid w16 w16cex w16sdtdh wp14">
   <w:p>
     <w:pPr>
       <w:pBdr>
@@ -12564,7 +12565,7 @@
 </file>
 
 <file path=word/header6.xml><?xml version="1.0" encoding="utf-8"?>
-<w:hdr xmlns:wpc="http://schemas.microsoft.com/office/word/2010/wordprocessingCanvas" xmlns:cx="http://schemas.microsoft.com/office/drawing/2014/chartex" xmlns:cx1="http://schemas.microsoft.com/office/drawing/2015/9/8/chartex" xmlns:cx2="http://schemas.microsoft.com/office/drawing/2015/10/21/chartex" xmlns:cx3="http://schemas.microsoft.com/office/drawing/2016/5/9/chartex" xmlns:cx4="http://schemas.microsoft.com/office/drawing/2016/5/10/chartex" xmlns:cx5="http://schemas.microsoft.com/office/drawing/2016/5/11/chartex" xmlns:cx6="http://schemas.microsoft.com/office/drawing/2016/5/12/chartex" xmlns:cx7="http://schemas.microsoft.com/office/drawing/2016/5/13/chartex" xmlns:cx8="http://schemas.microsoft.com/office/drawing/2016/5/14/chartex" xmlns:mc="http://schemas.openxmlformats.org/markup-compatibility/2006" xmlns:aink="http://schemas.microsoft.com/office/drawing/2016/ink" xmlns:am3d="http://schemas.microsoft.com/office/drawing/2017/model3d" xmlns:o="urn:schemas-microsoft-com:office:office" xmlns:oel="http://schemas.microsoft.com/office/2019/extlst" xmlns:r="http://schemas.openxmlformats.org/officeDocument/2006/relationships" xmlns:m="http://schemas.openxmlformats.org/officeDocument/2006/math" xmlns:v="urn:schemas-microsoft-com:vml" xmlns:wp14="http://schemas.microsoft.com/office/word/2010/wordprocessingDrawing" xmlns:wp="http://schemas.openxmlformats.org/drawingml/2006/wordprocessingDrawing" xmlns:w10="urn:schemas-microsoft-com:office:word" xmlns:w="http://schemas.openxmlformats.org/wordprocessingml/2006/main" xmlns:w14="http://schemas.microsoft.com/office/word/2010/wordml" xmlns:w15="http://schemas.microsoft.com/office/word/2012/wordml" xmlns:w16cex="http://schemas.microsoft.com/office/word/2018/wordml/cex" xmlns:w16cid="http://schemas.microsoft.com/office/word/2016/wordml/cid" xmlns:w16="http://schemas.microsoft.com/office/word/2018/wordml" xmlns:w16sdtdh="http://schemas.microsoft.com/office/word/2020/wordml/sdtdatahash" xmlns:w16se="http://schemas.microsoft.com/office/word/2015/wordml/symex" xmlns:wpg="http://schemas.microsoft.com/office/word/2010/wordprocessingGroup" xmlns:wpi="http://schemas.microsoft.com/office/word/2010/wordprocessingInk" xmlns:wne="http://schemas.microsoft.com/office/word/2006/wordml" xmlns:wps="http://schemas.microsoft.com/office/word/2010/wordprocessingShape" mc:Ignorable="w14 w15 w16se w16cid w16 w16cex w16sdtdh wp14">
+<w:hdr xmlns:wpc="http://schemas.microsoft.com/office/word/2010/wordprocessingCanvas" xmlns:cx="http://schemas.microsoft.com/office/drawing/2014/chartex" xmlns:cx1="http://schemas.microsoft.com/office/drawing/2015/9/8/chartex" xmlns:cx2="http://schemas.microsoft.com/office/drawing/2015/10/21/chartex" xmlns:cx3="http://schemas.microsoft.com/office/drawing/2016/5/9/chartex" xmlns:cx4="http://schemas.microsoft.com/office/drawing/2016/5/10/chartex" xmlns:cx5="http://schemas.microsoft.com/office/drawing/2016/5/11/chartex" xmlns:cx6="http://schemas.microsoft.com/office/drawing/2016/5/12/chartex" xmlns:cx7="http://schemas.microsoft.com/office/drawing/2016/5/13/chartex" xmlns:cx8="http://schemas.microsoft.com/office/drawing/2016/5/14/chartex" xmlns:mc="http://schemas.openxmlformats.org/markup-compatibility/2006" xmlns:aink="http://schemas.microsoft.com/office/drawing/2016/ink" xmlns:am3d="http://schemas.microsoft.com/office/drawing/2017/model3d" xmlns:o="urn:schemas-microsoft-com:office:office" xmlns:r="http://schemas.openxmlformats.org/officeDocument/2006/relationships" xmlns:m="http://schemas.openxmlformats.org/officeDocument/2006/math" xmlns:v="urn:schemas-microsoft-com:vml" xmlns:wp14="http://schemas.microsoft.com/office/word/2010/wordprocessingDrawing" xmlns:wp="http://schemas.openxmlformats.org/drawingml/2006/wordprocessingDrawing" xmlns:w10="urn:schemas-microsoft-com:office:word" xmlns:w="http://schemas.openxmlformats.org/wordprocessingml/2006/main" xmlns:w14="http://schemas.microsoft.com/office/word/2010/wordml" xmlns:w15="http://schemas.microsoft.com/office/word/2012/wordml" xmlns:w16cex="http://schemas.microsoft.com/office/word/2018/wordml/cex" xmlns:w16cid="http://schemas.microsoft.com/office/word/2016/wordml/cid" xmlns:w16="http://schemas.microsoft.com/office/word/2018/wordml" xmlns:w16sdtdh="http://schemas.microsoft.com/office/word/2020/wordml/sdtdatahash" xmlns:w16se="http://schemas.microsoft.com/office/word/2015/wordml/symex" xmlns:wpg="http://schemas.microsoft.com/office/word/2010/wordprocessingGroup" xmlns:wpi="http://schemas.microsoft.com/office/word/2010/wordprocessingInk" xmlns:wne="http://schemas.microsoft.com/office/word/2006/wordml" xmlns:wps="http://schemas.microsoft.com/office/word/2010/wordprocessingShape" mc:Ignorable="w14 w15 w16se w16cid w16 w16cex w16sdtdh wp14">
   <w:p>
     <w:pPr>
       <w:widowControl w:val="0"/>
@@ -12832,7 +12833,7 @@
 </file>
 
 <file path=word/numbering.xml><?xml version="1.0" encoding="utf-8"?>
-<w:numbering xmlns:wpc="http://schemas.microsoft.com/office/word/2010/wordprocessingCanvas" xmlns:cx="http://schemas.microsoft.com/office/drawing/2014/chartex" xmlns:cx1="http://schemas.microsoft.com/office/drawing/2015/9/8/chartex" xmlns:cx2="http://schemas.microsoft.com/office/drawing/2015/10/21/chartex" xmlns:cx3="http://schemas.microsoft.com/office/drawing/2016/5/9/chartex" xmlns:cx4="http://schemas.microsoft.com/office/drawing/2016/5/10/chartex" xmlns:cx5="http://schemas.microsoft.com/office/drawing/2016/5/11/chartex" xmlns:cx6="http://schemas.microsoft.com/office/drawing/2016/5/12/chartex" xmlns:cx7="http://schemas.microsoft.com/office/drawing/2016/5/13/chartex" xmlns:cx8="http://schemas.microsoft.com/office/drawing/2016/5/14/chartex" xmlns:mc="http://schemas.openxmlformats.org/markup-compatibility/2006" xmlns:aink="http://schemas.microsoft.com/office/drawing/2016/ink" xmlns:am3d="http://schemas.microsoft.com/office/drawing/2017/model3d" xmlns:o="urn:schemas-microsoft-com:office:office" xmlns:oel="http://schemas.microsoft.com/office/2019/extlst" xmlns:r="http://schemas.openxmlformats.org/officeDocument/2006/relationships" xmlns:m="http://schemas.openxmlformats.org/officeDocument/2006/math" xmlns:v="urn:schemas-microsoft-com:vml" xmlns:wp14="http://schemas.microsoft.com/office/word/2010/wordprocessingDrawing" xmlns:wp="http://schemas.openxmlformats.org/drawingml/2006/wordprocessingDrawing" xmlns:w10="urn:schemas-microsoft-com:office:word" xmlns:w="http://schemas.openxmlformats.org/wordprocessingml/2006/main" xmlns:w14="http://schemas.microsoft.com/office/word/2010/wordml" xmlns:w15="http://schemas.microsoft.com/office/word/2012/wordml" xmlns:w16cex="http://schemas.microsoft.com/office/word/2018/wordml/cex" xmlns:w16cid="http://schemas.microsoft.com/office/word/2016/wordml/cid" xmlns:w16="http://schemas.microsoft.com/office/word/2018/wordml" xmlns:w16sdtdh="http://schemas.microsoft.com/office/word/2020/wordml/sdtdatahash" xmlns:w16se="http://schemas.microsoft.com/office/word/2015/wordml/symex" xmlns:wpg="http://schemas.microsoft.com/office/word/2010/wordprocessingGroup" xmlns:wpi="http://schemas.microsoft.com/office/word/2010/wordprocessingInk" xmlns:wne="http://schemas.microsoft.com/office/word/2006/wordml" xmlns:wps="http://schemas.microsoft.com/office/word/2010/wordprocessingShape" mc:Ignorable="w14 w15 w16se w16cid w16 w16cex w16sdtdh wp14">
+<w:numbering xmlns:wpc="http://schemas.microsoft.com/office/word/2010/wordprocessingCanvas" xmlns:cx="http://schemas.microsoft.com/office/drawing/2014/chartex" xmlns:cx1="http://schemas.microsoft.com/office/drawing/2015/9/8/chartex" xmlns:cx2="http://schemas.microsoft.com/office/drawing/2015/10/21/chartex" xmlns:cx3="http://schemas.microsoft.com/office/drawing/2016/5/9/chartex" xmlns:cx4="http://schemas.microsoft.com/office/drawing/2016/5/10/chartex" xmlns:cx5="http://schemas.microsoft.com/office/drawing/2016/5/11/chartex" xmlns:cx6="http://schemas.microsoft.com/office/drawing/2016/5/12/chartex" xmlns:cx7="http://schemas.microsoft.com/office/drawing/2016/5/13/chartex" xmlns:cx8="http://schemas.microsoft.com/office/drawing/2016/5/14/chartex" xmlns:mc="http://schemas.openxmlformats.org/markup-compatibility/2006" xmlns:aink="http://schemas.microsoft.com/office/drawing/2016/ink" xmlns:am3d="http://schemas.microsoft.com/office/drawing/2017/model3d" xmlns:o="urn:schemas-microsoft-com:office:office" xmlns:r="http://schemas.openxmlformats.org/officeDocument/2006/relationships" xmlns:m="http://schemas.openxmlformats.org/officeDocument/2006/math" xmlns:v="urn:schemas-microsoft-com:vml" xmlns:wp14="http://schemas.microsoft.com/office/word/2010/wordprocessingDrawing" xmlns:wp="http://schemas.openxmlformats.org/drawingml/2006/wordprocessingDrawing" xmlns:w10="urn:schemas-microsoft-com:office:word" xmlns:w="http://schemas.openxmlformats.org/wordprocessingml/2006/main" xmlns:w14="http://schemas.microsoft.com/office/word/2010/wordml" xmlns:w15="http://schemas.microsoft.com/office/word/2012/wordml" xmlns:w16cex="http://schemas.microsoft.com/office/word/2018/wordml/cex" xmlns:w16cid="http://schemas.microsoft.com/office/word/2016/wordml/cid" xmlns:w16="http://schemas.microsoft.com/office/word/2018/wordml" xmlns:w16sdtdh="http://schemas.microsoft.com/office/word/2020/wordml/sdtdatahash" xmlns:w16se="http://schemas.microsoft.com/office/word/2015/wordml/symex" xmlns:wpg="http://schemas.microsoft.com/office/word/2010/wordprocessingGroup" xmlns:wpi="http://schemas.microsoft.com/office/word/2010/wordprocessingInk" xmlns:wne="http://schemas.microsoft.com/office/word/2006/wordml" xmlns:wps="http://schemas.microsoft.com/office/word/2010/wordprocessingShape" mc:Ignorable="w14 w15 w16se w16cid w16 w16cex w16sdtdh wp14">
   <w:abstractNum w:abstractNumId="0" w15:restartNumberingAfterBreak="0">
     <w:nsid w:val="31747EF6"/>
     <w:multiLevelType w:val="multilevel"/>
@@ -13068,10 +13069,10 @@
       </w:rPr>
     </w:lvl>
   </w:abstractNum>
-  <w:num w:numId="1" w16cid:durableId="443229846">
+  <w:num w:numId="1">
     <w:abstractNumId w:val="0"/>
   </w:num>
-  <w:num w:numId="2" w16cid:durableId="666909486">
+  <w:num w:numId="2">
     <w:abstractNumId w:val="1"/>
   </w:num>
 </w:numbering>

</xml_diff>

<commit_message>
Borro las historias de usuarios ya encuadradas
</commit_message>
<xml_diff>
--- a/Documentacion/Capacit-IEEE-830.docx
+++ b/Documentacion/Capacit-IEEE-830.docx
@@ -1,6 +1,6 @@
 
 <file path=word/document.xml><?xml version="1.0" encoding="utf-8"?>
-<w:document xmlns:wpc="http://schemas.microsoft.com/office/word/2010/wordprocessingCanvas" xmlns:cx="http://schemas.microsoft.com/office/drawing/2014/chartex" xmlns:cx1="http://schemas.microsoft.com/office/drawing/2015/9/8/chartex" xmlns:cx2="http://schemas.microsoft.com/office/drawing/2015/10/21/chartex" xmlns:cx3="http://schemas.microsoft.com/office/drawing/2016/5/9/chartex" xmlns:cx4="http://schemas.microsoft.com/office/drawing/2016/5/10/chartex" xmlns:cx5="http://schemas.microsoft.com/office/drawing/2016/5/11/chartex" xmlns:cx6="http://schemas.microsoft.com/office/drawing/2016/5/12/chartex" xmlns:cx7="http://schemas.microsoft.com/office/drawing/2016/5/13/chartex" xmlns:cx8="http://schemas.microsoft.com/office/drawing/2016/5/14/chartex" xmlns:mc="http://schemas.openxmlformats.org/markup-compatibility/2006" xmlns:aink="http://schemas.microsoft.com/office/drawing/2016/ink" xmlns:am3d="http://schemas.microsoft.com/office/drawing/2017/model3d" xmlns:o="urn:schemas-microsoft-com:office:office" xmlns:r="http://schemas.openxmlformats.org/officeDocument/2006/relationships" xmlns:m="http://schemas.openxmlformats.org/officeDocument/2006/math" xmlns:v="urn:schemas-microsoft-com:vml" xmlns:wp14="http://schemas.microsoft.com/office/word/2010/wordprocessingDrawing" xmlns:wp="http://schemas.openxmlformats.org/drawingml/2006/wordprocessingDrawing" xmlns:w10="urn:schemas-microsoft-com:office:word" xmlns:w="http://schemas.openxmlformats.org/wordprocessingml/2006/main" xmlns:w14="http://schemas.microsoft.com/office/word/2010/wordml" xmlns:w15="http://schemas.microsoft.com/office/word/2012/wordml" xmlns:w16cex="http://schemas.microsoft.com/office/word/2018/wordml/cex" xmlns:w16cid="http://schemas.microsoft.com/office/word/2016/wordml/cid" xmlns:w16="http://schemas.microsoft.com/office/word/2018/wordml" xmlns:w16sdtdh="http://schemas.microsoft.com/office/word/2020/wordml/sdtdatahash" xmlns:w16se="http://schemas.microsoft.com/office/word/2015/wordml/symex" xmlns:wpg="http://schemas.microsoft.com/office/word/2010/wordprocessingGroup" xmlns:wpi="http://schemas.microsoft.com/office/word/2010/wordprocessingInk" xmlns:wne="http://schemas.microsoft.com/office/word/2006/wordml" xmlns:wps="http://schemas.microsoft.com/office/word/2010/wordprocessingShape" mc:Ignorable="w14 w15 w16se w16cid w16 w16cex w16sdtdh wp14">
+<w:document xmlns:wpc="http://schemas.microsoft.com/office/word/2010/wordprocessingCanvas" xmlns:mc="http://schemas.openxmlformats.org/markup-compatibility/2006" xmlns:o="urn:schemas-microsoft-com:office:office" xmlns:r="http://schemas.openxmlformats.org/officeDocument/2006/relationships" xmlns:m="http://schemas.openxmlformats.org/officeDocument/2006/math" xmlns:v="urn:schemas-microsoft-com:vml" xmlns:wp14="http://schemas.microsoft.com/office/word/2010/wordprocessingDrawing" xmlns:wp="http://schemas.openxmlformats.org/drawingml/2006/wordprocessingDrawing" xmlns:w10="urn:schemas-microsoft-com:office:word" xmlns:w="http://schemas.openxmlformats.org/wordprocessingml/2006/main" xmlns:w14="http://schemas.microsoft.com/office/word/2010/wordml" xmlns:w15="http://schemas.microsoft.com/office/word/2012/wordml" xmlns:wpg="http://schemas.microsoft.com/office/word/2010/wordprocessingGroup" xmlns:wpi="http://schemas.microsoft.com/office/word/2010/wordprocessingInk" xmlns:wne="http://schemas.microsoft.com/office/word/2006/wordml" xmlns:wps="http://schemas.microsoft.com/office/word/2010/wordprocessingShape" mc:Ignorable="w14 w15 wp14">
   <w:body>
     <w:p>
       <w:pPr>
@@ -264,13 +264,23 @@
           <w:szCs w:val="24"/>
         </w:rPr>
       </w:pPr>
+      <w:proofErr w:type="spellStart"/>
       <w:r>
         <w:rPr>
           <w:b/>
           <w:sz w:val="28"/>
           <w:szCs w:val="24"/>
         </w:rPr>
-        <w:t>CapacIT, web de cursos IT</w:t>
+        <w:t>CapacIT</w:t>
+      </w:r>
+      <w:proofErr w:type="spellEnd"/>
+      <w:r>
+        <w:rPr>
+          <w:b/>
+          <w:sz w:val="28"/>
+          <w:szCs w:val="24"/>
+        </w:rPr>
+        <w:t>, web de cursos IT</w:t>
       </w:r>
     </w:p>
     <w:p>
@@ -565,7 +575,23 @@
           <w:i/>
           <w:color w:val="365F91"/>
         </w:rPr>
-        <w:t>Está basado y es conforme con el estándar IEEE Std 830-1998.</w:t>
+        <w:t xml:space="preserve">Está basado y es conforme con el estándar IEEE </w:t>
+      </w:r>
+      <w:proofErr w:type="spellStart"/>
+      <w:r>
+        <w:rPr>
+          <w:i/>
+          <w:color w:val="365F91"/>
+        </w:rPr>
+        <w:t>Std</w:t>
+      </w:r>
+      <w:proofErr w:type="spellEnd"/>
+      <w:r>
+        <w:rPr>
+          <w:i/>
+          <w:color w:val="365F91"/>
+        </w:rPr>
+        <w:t xml:space="preserve"> 830-1998.</w:t>
       </w:r>
     </w:p>
     <w:p>
@@ -1310,7 +1336,21 @@
               <w:rPr>
                 <w:b/>
               </w:rPr>
-              <w:t>Verificado dep. Calidad.</w:t>
+              <w:t xml:space="preserve">Verificado </w:t>
+            </w:r>
+            <w:proofErr w:type="spellStart"/>
+            <w:r>
+              <w:rPr>
+                <w:b/>
+              </w:rPr>
+              <w:t>dep</w:t>
+            </w:r>
+            <w:proofErr w:type="spellEnd"/>
+            <w:r>
+              <w:rPr>
+                <w:b/>
+              </w:rPr>
+              <w:t>. Calidad.</w:t>
             </w:r>
           </w:p>
         </w:tc>
@@ -1354,8 +1394,13 @@
               <w:widowControl w:val="0"/>
             </w:pPr>
             <w:r>
-              <w:t>Abril Genoveva Ramos Dietmair</w:t>
-            </w:r>
+              <w:t xml:space="preserve">Abril Genoveva Ramos </w:t>
+            </w:r>
+            <w:proofErr w:type="spellStart"/>
+            <w:r>
+              <w:t>Dietmair</w:t>
+            </w:r>
+            <w:proofErr w:type="spellEnd"/>
           </w:p>
           <w:p>
             <w:pPr>
@@ -1370,8 +1415,13 @@
               <w:widowControl w:val="0"/>
             </w:pPr>
             <w:r>
-              <w:t>Daniela Eugenia Barrera Meloni</w:t>
-            </w:r>
+              <w:t xml:space="preserve">Daniela Eugenia Barrera </w:t>
+            </w:r>
+            <w:proofErr w:type="spellStart"/>
+            <w:r>
+              <w:t>Meloni</w:t>
+            </w:r>
+            <w:proofErr w:type="spellEnd"/>
           </w:p>
           <w:p>
             <w:pPr>
@@ -1386,8 +1436,13 @@
               <w:widowControl w:val="0"/>
             </w:pPr>
             <w:r>
-              <w:t>Gastón Mauricio Cane</w:t>
-            </w:r>
+              <w:t xml:space="preserve">Gastón Mauricio </w:t>
+            </w:r>
+            <w:proofErr w:type="spellStart"/>
+            <w:r>
+              <w:t>Cane</w:t>
+            </w:r>
+            <w:proofErr w:type="spellEnd"/>
           </w:p>
           <w:p>
             <w:pPr>
@@ -3359,8 +3414,16 @@
               <w:rPr>
                 <w:color w:val="000000"/>
               </w:rPr>
-              <w:t>Abril Genoveva Ramos Dietmair</w:t>
-            </w:r>
+              <w:t xml:space="preserve">Abril Genoveva Ramos </w:t>
+            </w:r>
+            <w:proofErr w:type="spellStart"/>
+            <w:r>
+              <w:rPr>
+                <w:color w:val="000000"/>
+              </w:rPr>
+              <w:t>Dietmair</w:t>
+            </w:r>
+            <w:proofErr w:type="spellEnd"/>
           </w:p>
         </w:tc>
       </w:tr>
@@ -4234,8 +4297,13 @@
               <w:widowControl w:val="0"/>
             </w:pPr>
             <w:r>
-              <w:t>Daniela Eugenia Barrera Meloni</w:t>
-            </w:r>
+              <w:t xml:space="preserve">Daniela Eugenia Barrera </w:t>
+            </w:r>
+            <w:proofErr w:type="spellStart"/>
+            <w:r>
+              <w:t>Meloni</w:t>
+            </w:r>
+            <w:proofErr w:type="spellEnd"/>
           </w:p>
         </w:tc>
       </w:tr>
@@ -5108,8 +5176,13 @@
               <w:widowControl w:val="0"/>
             </w:pPr>
             <w:r>
-              <w:t>Gastón Mauricio Cane</w:t>
-            </w:r>
+              <w:t xml:space="preserve">Gastón Mauricio </w:t>
+            </w:r>
+            <w:proofErr w:type="spellStart"/>
+            <w:r>
+              <w:t>Cane</w:t>
+            </w:r>
+            <w:proofErr w:type="spellEnd"/>
           </w:p>
         </w:tc>
       </w:tr>
@@ -7461,6 +7534,7 @@
                 <w:color w:val="365F91"/>
               </w:rPr>
             </w:pPr>
+            <w:proofErr w:type="spellStart"/>
             <w:r>
               <w:rPr>
                 <w:b/>
@@ -7468,6 +7542,7 @@
               </w:rPr>
               <w:t>Moodle</w:t>
             </w:r>
+            <w:proofErr w:type="spellEnd"/>
           </w:p>
         </w:tc>
         <w:tc>
@@ -7631,12 +7706,21 @@
                 <w:color w:val="000000"/>
               </w:rPr>
             </w:pPr>
+            <w:proofErr w:type="spellStart"/>
             <w:r>
               <w:rPr>
                 <w:b/>
                 <w:color w:val="000000"/>
               </w:rPr>
-              <w:t>Titulo del Documento</w:t>
+              <w:t>Titulo</w:t>
+            </w:r>
+            <w:proofErr w:type="spellEnd"/>
+            <w:r>
+              <w:rPr>
+                <w:b/>
+                <w:color w:val="000000"/>
+              </w:rPr>
+              <w:t xml:space="preserve"> del Documento</w:t>
             </w:r>
           </w:p>
         </w:tc>
@@ -7971,7 +8055,15 @@
         <w:jc w:val="both"/>
       </w:pPr>
       <w:r>
-        <w:t>El sistema CapacIT será un producto diseñado para trabajar en entornos WEB, lo que permitirá su utilización de forma rápida y eficaz, además</w:t>
+        <w:t xml:space="preserve">El sistema </w:t>
+      </w:r>
+      <w:proofErr w:type="spellStart"/>
+      <w:r>
+        <w:t>CapacIT</w:t>
+      </w:r>
+      <w:proofErr w:type="spellEnd"/>
+      <w:r>
+        <w:t xml:space="preserve"> será un producto diseñado para trabajar en entornos WEB, lo que permitirá su utilización de forma rápida y eficaz, además</w:t>
       </w:r>
       <w:bookmarkStart w:id="13" w:name="_35nkun2" w:colFirst="0" w:colLast="0"/>
       <w:bookmarkEnd w:id="13"/>
@@ -7982,7 +8074,15 @@
         <w:t xml:space="preserve"> </w:t>
       </w:r>
       <w:r>
-        <w:t xml:space="preserve"> comunidad y contacto entre usuarios para ofertar en bolsa de trabajo y generar redes de networking entre alumnos y profesores.</w:t>
+        <w:t xml:space="preserve"> comunidad y contacto entre usuarios para ofertar en bolsa de trabajo y generar redes de </w:t>
+      </w:r>
+      <w:proofErr w:type="spellStart"/>
+      <w:r>
+        <w:t>networking</w:t>
+      </w:r>
+      <w:proofErr w:type="spellEnd"/>
+      <w:r>
+        <w:t xml:space="preserve"> entre alumnos y profesores.</w:t>
       </w:r>
     </w:p>
     <w:p>
@@ -7993,12 +8093,14 @@
       <w:r>
         <w:t xml:space="preserve">La Web </w:t>
       </w:r>
+      <w:proofErr w:type="spellStart"/>
       <w:r>
         <w:rPr>
           <w:b/>
         </w:rPr>
         <w:t>CapacIT</w:t>
       </w:r>
+      <w:proofErr w:type="spellEnd"/>
       <w:r>
         <w:t xml:space="preserve"> permitirá ofrecer cursos de formación en áreas de programación, áreas IT y otras relacionadas. </w:t>
       </w:r>
@@ -8009,7 +8111,15 @@
         <w:jc w:val="both"/>
       </w:pPr>
       <w:r>
-        <w:t xml:space="preserve">Por un lado, la web permitirá el acceso a cursos de dos tipos: gratuitos y de pago. En cuanto a usuarios-estudiantes se deberá hacer un registro en la Web y luego mediante el login se dará el acceso individual a la Web, lo que le permitirá acceder a los cursos disponibles y además se le permitirá el acceso a una bolsa de trabajo. </w:t>
+        <w:t xml:space="preserve">Por un lado, la web permitirá el acceso a cursos de dos tipos: gratuitos y de pago. En cuanto a usuarios-estudiantes se deberá hacer un registro en la Web y luego mediante el </w:t>
+      </w:r>
+      <w:proofErr w:type="spellStart"/>
+      <w:r>
+        <w:t>login</w:t>
+      </w:r>
+      <w:proofErr w:type="spellEnd"/>
+      <w:r>
+        <w:t xml:space="preserve"> se dará el acceso individual a la Web, lo que le permitirá acceder a los cursos disponibles y además se le permitirá el acceso a una bolsa de trabajo. </w:t>
       </w:r>
     </w:p>
     <w:p>
@@ -8018,7 +8128,15 @@
         <w:jc w:val="both"/>
       </w:pPr>
       <w:r>
-        <w:t>Por otro lado la Web permitirá que usuarios-profesores carguen sus cursos para obtener una rentabilidad de acuerdo al valor que el profesor determine para su curso. CapacIT comisionará el 10% de cada venta del curso por el uso de la plataforma como medio de transacción.</w:t>
+        <w:t xml:space="preserve">Por otro lado la Web permitirá que usuarios-profesores carguen sus cursos para obtener una rentabilidad de acuerdo al valor que el profesor determine para su curso. </w:t>
+      </w:r>
+      <w:proofErr w:type="spellStart"/>
+      <w:r>
+        <w:t>CapacIT</w:t>
+      </w:r>
+      <w:proofErr w:type="spellEnd"/>
+      <w:r>
+        <w:t xml:space="preserve"> comisionará el 10% de cada venta del curso por el uso de la plataforma como medio de transacción.</w:t>
       </w:r>
     </w:p>
     <w:p>
@@ -9401,7 +9519,15 @@
         </w:pBdr>
       </w:pPr>
       <w:r>
-        <w:t>El Profesor no puede liberar el acceso de su curso sin previa autorización de CapacIT. Así como tampoco subir o bajar las tarifas</w:t>
+        <w:t xml:space="preserve">El Profesor no puede liberar el acceso de su curso sin previa autorización de </w:t>
+      </w:r>
+      <w:proofErr w:type="spellStart"/>
+      <w:r>
+        <w:t>CapacIT</w:t>
+      </w:r>
+      <w:proofErr w:type="spellEnd"/>
+      <w:r>
+        <w:t>. Así como tampoco subir o bajar las tarifas</w:t>
       </w:r>
       <w:r>
         <w:t xml:space="preserve"> predeterminadas </w:t>
@@ -9605,14 +9731,34 @@
           <w:szCs w:val="24"/>
         </w:rPr>
       </w:pPr>
+      <w:proofErr w:type="spellStart"/>
       <w:r>
         <w:rPr>
           <w:b/>
           <w:sz w:val="24"/>
           <w:szCs w:val="24"/>
         </w:rPr>
-        <w:t>Product Backlog</w:t>
+        <w:t>Product</w:t>
       </w:r>
+      <w:proofErr w:type="spellEnd"/>
+      <w:r>
+        <w:rPr>
+          <w:b/>
+          <w:sz w:val="24"/>
+          <w:szCs w:val="24"/>
+        </w:rPr>
+        <w:t xml:space="preserve"> </w:t>
+      </w:r>
+      <w:proofErr w:type="spellStart"/>
+      <w:r>
+        <w:rPr>
+          <w:b/>
+          <w:sz w:val="24"/>
+          <w:szCs w:val="24"/>
+        </w:rPr>
+        <w:t>Backlog</w:t>
+      </w:r>
+      <w:proofErr w:type="spellEnd"/>
     </w:p>
     <w:p>
       <w:pPr>
@@ -9829,8 +9975,13 @@
             <w:vAlign w:val="center"/>
           </w:tcPr>
           <w:p>
-            <w:r>
-              <w:t>Login Alumno</w:t>
+            <w:proofErr w:type="spellStart"/>
+            <w:r>
+              <w:t>Login</w:t>
+            </w:r>
+            <w:proofErr w:type="spellEnd"/>
+            <w:r>
+              <w:t xml:space="preserve"> Alumno</w:t>
             </w:r>
           </w:p>
         </w:tc>
@@ -9883,8 +10034,13 @@
             <w:vAlign w:val="center"/>
           </w:tcPr>
           <w:p>
-            <w:r>
-              <w:t>Loguearme e ingresar con mis datos (email, contraseña).</w:t>
+            <w:proofErr w:type="spellStart"/>
+            <w:r>
+              <w:t>Loguearme</w:t>
+            </w:r>
+            <w:proofErr w:type="spellEnd"/>
+            <w:r>
+              <w:t xml:space="preserve"> e ingresar con mis datos (email, contraseña).</w:t>
             </w:r>
           </w:p>
           <w:p/>
@@ -10110,8 +10266,21 @@
             <w:vAlign w:val="center"/>
           </w:tcPr>
           <w:p>
-            <w:r>
-              <w:t xml:space="preserve">Login Recovery Alumno </w:t>
+            <w:proofErr w:type="spellStart"/>
+            <w:r>
+              <w:t>Login</w:t>
+            </w:r>
+            <w:proofErr w:type="spellEnd"/>
+            <w:r>
+              <w:t xml:space="preserve"> </w:t>
+            </w:r>
+            <w:proofErr w:type="spellStart"/>
+            <w:r>
+              <w:t>Recovery</w:t>
+            </w:r>
+            <w:proofErr w:type="spellEnd"/>
+            <w:r>
+              <w:t xml:space="preserve"> Alumno </w:t>
             </w:r>
           </w:p>
           <w:p/>
@@ -10395,8 +10564,13 @@
             <w:vAlign w:val="center"/>
           </w:tcPr>
           <w:p>
-            <w:r>
-              <w:t>Favorite Alumno</w:t>
+            <w:proofErr w:type="spellStart"/>
+            <w:r>
+              <w:t>Favorite</w:t>
+            </w:r>
+            <w:proofErr w:type="spellEnd"/>
+            <w:r>
+              <w:t xml:space="preserve"> Alumno</w:t>
             </w:r>
           </w:p>
         </w:tc>
@@ -10535,8 +10709,13 @@
             <w:vAlign w:val="center"/>
           </w:tcPr>
           <w:p>
-            <w:r>
-              <w:t>Roadmap Alumno</w:t>
+            <w:proofErr w:type="spellStart"/>
+            <w:r>
+              <w:t>Roadmap</w:t>
+            </w:r>
+            <w:proofErr w:type="spellEnd"/>
+            <w:r>
+              <w:t xml:space="preserve"> Alumno</w:t>
             </w:r>
           </w:p>
         </w:tc>
@@ -10626,12 +10805,13 @@
           <w:color w:val="FFC000"/>
         </w:rPr>
       </w:pPr>
-      <w:r>
+    </w:p>
+    <w:p>
+      <w:pPr>
         <w:rPr>
           <w:color w:val="FFC000"/>
         </w:rPr>
-        <w:t>- Como usuario quiero registrarme e ingresar con mis datos (email, contraseña).</w:t>
-      </w:r>
+      </w:pPr>
     </w:p>
     <w:p>
       <w:pPr>
@@ -10639,206 +10819,13 @@
           <w:color w:val="FFC000"/>
         </w:rPr>
       </w:pPr>
-      <w:r>
+    </w:p>
+    <w:p>
+      <w:pPr>
         <w:rPr>
           <w:color w:val="FFC000"/>
         </w:rPr>
-        <w:t>/register</w:t>
-      </w:r>
-    </w:p>
-    <w:p>
-      <w:r>
-        <w:tab/>
-      </w:r>
-    </w:p>
-    <w:p>
-      <w:pPr>
-        <w:rPr>
-          <w:color w:val="FFC000"/>
-        </w:rPr>
-      </w:pPr>
-      <w:r>
-        <w:rPr>
-          <w:color w:val="FFC000"/>
-        </w:rPr>
-        <w:t>- Como usuario quiero loguearme e ingresar con mis datos</w:t>
-      </w:r>
-      <w:r>
-        <w:rPr>
-          <w:color w:val="FFC000"/>
-        </w:rPr>
-        <w:t xml:space="preserve"> (email, contraseña)</w:t>
-      </w:r>
-      <w:r>
-        <w:rPr>
-          <w:color w:val="FFC000"/>
-        </w:rPr>
-        <w:t>.</w:t>
-      </w:r>
-    </w:p>
-    <w:p>
-      <w:pPr>
-        <w:rPr>
-          <w:color w:val="FFC000"/>
-        </w:rPr>
-      </w:pPr>
-      <w:r>
-        <w:rPr>
-          <w:color w:val="FFC000"/>
-        </w:rPr>
-        <w:t>/login</w:t>
-      </w:r>
-    </w:p>
-    <w:p/>
-    <w:p>
-      <w:pPr>
-        <w:rPr>
-          <w:color w:val="FFC000"/>
-        </w:rPr>
-      </w:pPr>
-      <w:r>
-        <w:rPr>
-          <w:color w:val="FFC000"/>
-        </w:rPr>
-        <w:t>- Como usuario quiero modificar mi Perfil</w:t>
-      </w:r>
-    </w:p>
-    <w:p>
-      <w:pPr>
-        <w:rPr>
-          <w:color w:val="FFC000"/>
-        </w:rPr>
-      </w:pPr>
-      <w:r>
-        <w:rPr>
-          <w:color w:val="FFC000"/>
-        </w:rPr>
-        <w:lastRenderedPageBreak/>
-        <w:t>/perfil</w:t>
-      </w:r>
-    </w:p>
-    <w:p/>
-    <w:p>
-      <w:pPr>
-        <w:rPr>
-          <w:color w:val="FFC000"/>
-        </w:rPr>
-      </w:pPr>
-      <w:r>
-        <w:rPr>
-          <w:color w:val="FFC000"/>
-        </w:rPr>
-        <w:t>- Como usuario quiero modificar y recuperar contraseña</w:t>
-      </w:r>
-    </w:p>
-    <w:p>
-      <w:pPr>
-        <w:rPr>
-          <w:color w:val="FFC000"/>
-        </w:rPr>
-      </w:pPr>
-      <w:r>
-        <w:rPr>
-          <w:color w:val="FFC000"/>
-        </w:rPr>
-        <w:t>/login/recovery</w:t>
-      </w:r>
-    </w:p>
-    <w:p/>
-    <w:p>
-      <w:pPr>
-        <w:rPr>
-          <w:color w:val="FFC000"/>
-        </w:rPr>
-      </w:pPr>
-      <w:r>
-        <w:t>-</w:t>
-      </w:r>
-      <w:r>
-        <w:rPr>
-          <w:color w:val="FFC000"/>
-        </w:rPr>
-        <w:t>Como usuario quiero poder acceder a los cursos en progreso</w:t>
-      </w:r>
-    </w:p>
-    <w:p>
-      <w:pPr>
-        <w:rPr>
-          <w:color w:val="FFC000"/>
-        </w:rPr>
-      </w:pPr>
-      <w:r>
-        <w:rPr>
-          <w:color w:val="FFC000"/>
-        </w:rPr>
-        <w:t>/course</w:t>
-      </w:r>
-    </w:p>
-    <w:p>
-      <w:pPr>
-        <w:rPr>
-          <w:color w:val="FFC000"/>
-        </w:rPr>
-      </w:pPr>
-    </w:p>
-    <w:p>
-      <w:pPr>
-        <w:rPr>
-          <w:color w:val="FFC000"/>
-        </w:rPr>
-      </w:pPr>
-      <w:r>
-        <w:rPr>
-          <w:color w:val="FFC000"/>
-        </w:rPr>
-        <w:t>- Como usuario quiero marcar y modificar favoritos</w:t>
-      </w:r>
-    </w:p>
-    <w:p>
-      <w:pPr>
-        <w:rPr>
-          <w:color w:val="FFC000"/>
-        </w:rPr>
-      </w:pPr>
-      <w:r>
-        <w:rPr>
-          <w:color w:val="FFC000"/>
-        </w:rPr>
-        <w:t>/favorite</w:t>
-      </w:r>
-    </w:p>
-    <w:p>
-      <w:pPr>
-        <w:rPr>
-          <w:color w:val="FFC000"/>
-        </w:rPr>
-      </w:pPr>
-    </w:p>
-    <w:p>
-      <w:pPr>
-        <w:rPr>
-          <w:color w:val="FFC000"/>
-        </w:rPr>
-      </w:pPr>
-      <w:r>
-        <w:rPr>
-          <w:color w:val="FFC000"/>
-        </w:rPr>
-        <w:t>- Como usuario quiero acceder a una ruta de estudio recomendada</w:t>
-      </w:r>
-    </w:p>
-    <w:p>
-      <w:pPr>
-        <w:rPr>
-          <w:color w:val="FFC000"/>
-        </w:rPr>
-      </w:pPr>
-      <w:r>
-        <w:rPr>
-          <w:color w:val="FFC000"/>
-        </w:rPr>
-        <w:t>/roadmap</w:t>
-      </w:r>
+      </w:pPr>
     </w:p>
     <w:p>
       <w:pPr>
@@ -10881,6 +10868,7 @@
               <w:jc w:val="center"/>
             </w:pPr>
             <w:r>
+              <w:lastRenderedPageBreak/>
               <w:t>Historia de usuario 8</w:t>
             </w:r>
           </w:p>
@@ -11053,8 +11041,13 @@
             <w:vAlign w:val="center"/>
           </w:tcPr>
           <w:p>
-            <w:r>
-              <w:t>Login Profesor</w:t>
+            <w:proofErr w:type="spellStart"/>
+            <w:r>
+              <w:t>Login</w:t>
+            </w:r>
+            <w:proofErr w:type="spellEnd"/>
+            <w:r>
+              <w:t xml:space="preserve"> Profesor</w:t>
             </w:r>
           </w:p>
         </w:tc>
@@ -11107,8 +11100,13 @@
             <w:vAlign w:val="center"/>
           </w:tcPr>
           <w:p>
-            <w:r>
-              <w:t>Loguearme e ingresar con mis datos (email, contraseña).</w:t>
+            <w:proofErr w:type="spellStart"/>
+            <w:r>
+              <w:t>Loguearme</w:t>
+            </w:r>
+            <w:proofErr w:type="spellEnd"/>
+            <w:r>
+              <w:t xml:space="preserve"> e ingresar con mis datos (email, contraseña).</w:t>
             </w:r>
           </w:p>
           <w:p/>
@@ -11149,35 +11147,20 @@
         </w:rPr>
       </w:pPr>
     </w:p>
-    <w:p/>
     <w:p>
       <w:pPr>
         <w:rPr>
           <w:color w:val="FF0000"/>
         </w:rPr>
       </w:pPr>
+    </w:p>
+    <w:p>
+      <w:pPr>
+        <w:rPr>
+          <w:color w:val="00B050"/>
+        </w:rPr>
+      </w:pPr>
       <w:r>
-        <w:rPr>
-          <w:color w:val="FF0000"/>
-        </w:rPr>
-        <w:t>- Como usuario quiero crear ruta de estudio</w:t>
-      </w:r>
-    </w:p>
-    <w:p>
-      <w:pPr>
-        <w:rPr>
-          <w:color w:val="FF0000"/>
-        </w:rPr>
-      </w:pPr>
-    </w:p>
-    <w:p>
-      <w:pPr>
-        <w:rPr>
-          <w:color w:val="00B050"/>
-        </w:rPr>
-      </w:pPr>
-      <w:r>
-        <w:lastRenderedPageBreak/>
         <w:t xml:space="preserve">- Como usuario quiero hacer filtros y búsquedas por </w:t>
       </w:r>
       <w:r>
@@ -11288,13 +11271,58 @@
           <w:szCs w:val="24"/>
         </w:rPr>
       </w:pPr>
+    </w:p>
+    <w:p>
+      <w:pPr>
+        <w:rPr>
+          <w:sz w:val="24"/>
+          <w:szCs w:val="24"/>
+        </w:rPr>
+      </w:pPr>
+    </w:p>
+    <w:p>
+      <w:pPr>
+        <w:rPr>
+          <w:sz w:val="24"/>
+          <w:szCs w:val="24"/>
+        </w:rPr>
+      </w:pPr>
+      <w:bookmarkStart w:id="16" w:name="_GoBack"/>
+      <w:bookmarkEnd w:id="16"/>
+    </w:p>
+    <w:p>
+      <w:pPr>
+        <w:rPr>
+          <w:sz w:val="24"/>
+          <w:szCs w:val="24"/>
+        </w:rPr>
+      </w:pPr>
+    </w:p>
+    <w:p>
+      <w:pPr>
+        <w:rPr>
+          <w:sz w:val="24"/>
+          <w:szCs w:val="24"/>
+        </w:rPr>
+      </w:pPr>
+      <w:proofErr w:type="spellStart"/>
       <w:r>
         <w:rPr>
           <w:b/>
           <w:sz w:val="24"/>
           <w:szCs w:val="24"/>
         </w:rPr>
-        <w:t>Sprints.</w:t>
+        <w:lastRenderedPageBreak/>
+        <w:t>Sprints</w:t>
+      </w:r>
+      <w:proofErr w:type="spellEnd"/>
+      <w:r>
+        <w:rPr>
+          <w:b/>
+          <w:sz w:val="24"/>
+          <w:szCs w:val="24"/>
+        </w:rPr>
+        <w:t>.</w:t>
       </w:r>
     </w:p>
     <w:p>
@@ -11400,8 +11428,17 @@
                 <w:b/>
                 <w:color w:val="000000"/>
               </w:rPr>
-              <w:t>Sprint Backlog</w:t>
-            </w:r>
+              <w:t xml:space="preserve">Sprint </w:t>
+            </w:r>
+            <w:proofErr w:type="spellStart"/>
+            <w:r>
+              <w:rPr>
+                <w:b/>
+                <w:color w:val="000000"/>
+              </w:rPr>
+              <w:t>Backlog</w:t>
+            </w:r>
+            <w:proofErr w:type="spellEnd"/>
           </w:p>
         </w:tc>
         <w:tc>
@@ -11727,7 +11764,21 @@
         <w:rPr>
           <w:color w:val="365F91"/>
         </w:rPr>
-        <w:t>Realizar la carga de la tabla teniendo en cuenta todos los sprint que se realicen para este espacio curricular.</w:t>
+        <w:t xml:space="preserve">Realizar la carga de la tabla teniendo en cuenta </w:t>
+      </w:r>
+      <w:proofErr w:type="gramStart"/>
+      <w:r>
+        <w:rPr>
+          <w:color w:val="365F91"/>
+        </w:rPr>
+        <w:t>todos los</w:t>
+      </w:r>
+      <w:proofErr w:type="gramEnd"/>
+      <w:r>
+        <w:rPr>
+          <w:color w:val="365F91"/>
+        </w:rPr>
+        <w:t xml:space="preserve"> sprint que se realicen para este espacio curricular.</w:t>
       </w:r>
     </w:p>
     <w:p/>
@@ -11769,7 +11820,7 @@
 </file>
 
 <file path=word/endnotes.xml><?xml version="1.0" encoding="utf-8"?>
-<w:endnotes xmlns:wpc="http://schemas.microsoft.com/office/word/2010/wordprocessingCanvas" xmlns:cx="http://schemas.microsoft.com/office/drawing/2014/chartex" xmlns:cx1="http://schemas.microsoft.com/office/drawing/2015/9/8/chartex" xmlns:cx2="http://schemas.microsoft.com/office/drawing/2015/10/21/chartex" xmlns:cx3="http://schemas.microsoft.com/office/drawing/2016/5/9/chartex" xmlns:cx4="http://schemas.microsoft.com/office/drawing/2016/5/10/chartex" xmlns:cx5="http://schemas.microsoft.com/office/drawing/2016/5/11/chartex" xmlns:cx6="http://schemas.microsoft.com/office/drawing/2016/5/12/chartex" xmlns:cx7="http://schemas.microsoft.com/office/drawing/2016/5/13/chartex" xmlns:cx8="http://schemas.microsoft.com/office/drawing/2016/5/14/chartex" xmlns:mc="http://schemas.openxmlformats.org/markup-compatibility/2006" xmlns:aink="http://schemas.microsoft.com/office/drawing/2016/ink" xmlns:am3d="http://schemas.microsoft.com/office/drawing/2017/model3d" xmlns:o="urn:schemas-microsoft-com:office:office" xmlns:r="http://schemas.openxmlformats.org/officeDocument/2006/relationships" xmlns:m="http://schemas.openxmlformats.org/officeDocument/2006/math" xmlns:v="urn:schemas-microsoft-com:vml" xmlns:wp14="http://schemas.microsoft.com/office/word/2010/wordprocessingDrawing" xmlns:wp="http://schemas.openxmlformats.org/drawingml/2006/wordprocessingDrawing" xmlns:w10="urn:schemas-microsoft-com:office:word" xmlns:w="http://schemas.openxmlformats.org/wordprocessingml/2006/main" xmlns:w14="http://schemas.microsoft.com/office/word/2010/wordml" xmlns:w15="http://schemas.microsoft.com/office/word/2012/wordml" xmlns:w16cex="http://schemas.microsoft.com/office/word/2018/wordml/cex" xmlns:w16cid="http://schemas.microsoft.com/office/word/2016/wordml/cid" xmlns:w16="http://schemas.microsoft.com/office/word/2018/wordml" xmlns:w16sdtdh="http://schemas.microsoft.com/office/word/2020/wordml/sdtdatahash" xmlns:w16se="http://schemas.microsoft.com/office/word/2015/wordml/symex" xmlns:wpg="http://schemas.microsoft.com/office/word/2010/wordprocessingGroup" xmlns:wpi="http://schemas.microsoft.com/office/word/2010/wordprocessingInk" xmlns:wne="http://schemas.microsoft.com/office/word/2006/wordml" xmlns:wps="http://schemas.microsoft.com/office/word/2010/wordprocessingShape" mc:Ignorable="w14 w15 w16se w16cid w16 w16cex w16sdtdh wp14">
+<w:endnotes xmlns:wpc="http://schemas.microsoft.com/office/word/2010/wordprocessingCanvas" xmlns:mc="http://schemas.openxmlformats.org/markup-compatibility/2006" xmlns:o="urn:schemas-microsoft-com:office:office" xmlns:r="http://schemas.openxmlformats.org/officeDocument/2006/relationships" xmlns:m="http://schemas.openxmlformats.org/officeDocument/2006/math" xmlns:v="urn:schemas-microsoft-com:vml" xmlns:wp14="http://schemas.microsoft.com/office/word/2010/wordprocessingDrawing" xmlns:wp="http://schemas.openxmlformats.org/drawingml/2006/wordprocessingDrawing" xmlns:w10="urn:schemas-microsoft-com:office:word" xmlns:w="http://schemas.openxmlformats.org/wordprocessingml/2006/main" xmlns:w14="http://schemas.microsoft.com/office/word/2010/wordml" xmlns:w15="http://schemas.microsoft.com/office/word/2012/wordml" xmlns:wpg="http://schemas.microsoft.com/office/word/2010/wordprocessingGroup" xmlns:wpi="http://schemas.microsoft.com/office/word/2010/wordprocessingInk" xmlns:wne="http://schemas.microsoft.com/office/word/2006/wordml" xmlns:wps="http://schemas.microsoft.com/office/word/2010/wordprocessingShape" mc:Ignorable="w14 w15 wp14">
   <w:endnote w:type="separator" w:id="-1">
     <w:p>
       <w:r>
@@ -11788,7 +11839,7 @@
 </file>
 
 <file path=word/footer1.xml><?xml version="1.0" encoding="utf-8"?>
-<w:ftr xmlns:wpc="http://schemas.microsoft.com/office/word/2010/wordprocessingCanvas" xmlns:cx="http://schemas.microsoft.com/office/drawing/2014/chartex" xmlns:cx1="http://schemas.microsoft.com/office/drawing/2015/9/8/chartex" xmlns:cx2="http://schemas.microsoft.com/office/drawing/2015/10/21/chartex" xmlns:cx3="http://schemas.microsoft.com/office/drawing/2016/5/9/chartex" xmlns:cx4="http://schemas.microsoft.com/office/drawing/2016/5/10/chartex" xmlns:cx5="http://schemas.microsoft.com/office/drawing/2016/5/11/chartex" xmlns:cx6="http://schemas.microsoft.com/office/drawing/2016/5/12/chartex" xmlns:cx7="http://schemas.microsoft.com/office/drawing/2016/5/13/chartex" xmlns:cx8="http://schemas.microsoft.com/office/drawing/2016/5/14/chartex" xmlns:mc="http://schemas.openxmlformats.org/markup-compatibility/2006" xmlns:aink="http://schemas.microsoft.com/office/drawing/2016/ink" xmlns:am3d="http://schemas.microsoft.com/office/drawing/2017/model3d" xmlns:o="urn:schemas-microsoft-com:office:office" xmlns:r="http://schemas.openxmlformats.org/officeDocument/2006/relationships" xmlns:m="http://schemas.openxmlformats.org/officeDocument/2006/math" xmlns:v="urn:schemas-microsoft-com:vml" xmlns:wp14="http://schemas.microsoft.com/office/word/2010/wordprocessingDrawing" xmlns:wp="http://schemas.openxmlformats.org/drawingml/2006/wordprocessingDrawing" xmlns:w10="urn:schemas-microsoft-com:office:word" xmlns:w="http://schemas.openxmlformats.org/wordprocessingml/2006/main" xmlns:w14="http://schemas.microsoft.com/office/word/2010/wordml" xmlns:w15="http://schemas.microsoft.com/office/word/2012/wordml" xmlns:w16cex="http://schemas.microsoft.com/office/word/2018/wordml/cex" xmlns:w16cid="http://schemas.microsoft.com/office/word/2016/wordml/cid" xmlns:w16="http://schemas.microsoft.com/office/word/2018/wordml" xmlns:w16sdtdh="http://schemas.microsoft.com/office/word/2020/wordml/sdtdatahash" xmlns:w16se="http://schemas.microsoft.com/office/word/2015/wordml/symex" xmlns:wpg="http://schemas.microsoft.com/office/word/2010/wordprocessingGroup" xmlns:wpi="http://schemas.microsoft.com/office/word/2010/wordprocessingInk" xmlns:wne="http://schemas.microsoft.com/office/word/2006/wordml" xmlns:wps="http://schemas.microsoft.com/office/word/2010/wordprocessingShape" mc:Ignorable="w14 w15 w16se w16cid w16 w16cex w16sdtdh wp14">
+<w:ftr xmlns:wpc="http://schemas.microsoft.com/office/word/2010/wordprocessingCanvas" xmlns:mc="http://schemas.openxmlformats.org/markup-compatibility/2006" xmlns:o="urn:schemas-microsoft-com:office:office" xmlns:r="http://schemas.openxmlformats.org/officeDocument/2006/relationships" xmlns:m="http://schemas.openxmlformats.org/officeDocument/2006/math" xmlns:v="urn:schemas-microsoft-com:vml" xmlns:wp14="http://schemas.microsoft.com/office/word/2010/wordprocessingDrawing" xmlns:wp="http://schemas.openxmlformats.org/drawingml/2006/wordprocessingDrawing" xmlns:w10="urn:schemas-microsoft-com:office:word" xmlns:w="http://schemas.openxmlformats.org/wordprocessingml/2006/main" xmlns:w14="http://schemas.microsoft.com/office/word/2010/wordml" xmlns:w15="http://schemas.microsoft.com/office/word/2012/wordml" xmlns:wpg="http://schemas.microsoft.com/office/word/2010/wordprocessingGroup" xmlns:wpi="http://schemas.microsoft.com/office/word/2010/wordprocessingInk" xmlns:wne="http://schemas.microsoft.com/office/word/2006/wordml" xmlns:wps="http://schemas.microsoft.com/office/word/2010/wordprocessingShape" mc:Ignorable="w14 w15 wp14">
   <w:p>
     <w:pPr>
       <w:ind w:right="260"/>
@@ -11849,7 +11900,23 @@
                               <w:color w:val="0F243E"/>
                               <w:sz w:val="26"/>
                             </w:rPr>
-                            <w:t>PAGE  \* Arabic  \* MERGEFORMAT4</w:t>
+                            <w:t xml:space="preserve">PAGE  \* </w:t>
+                          </w:r>
+                          <w:proofErr w:type="spellStart"/>
+                          <w:r>
+                            <w:rPr>
+                              <w:color w:val="0F243E"/>
+                              <w:sz w:val="26"/>
+                            </w:rPr>
+                            <w:t>Arabic</w:t>
+                          </w:r>
+                          <w:proofErr w:type="spellEnd"/>
+                          <w:r>
+                            <w:rPr>
+                              <w:color w:val="0F243E"/>
+                              <w:sz w:val="26"/>
+                            </w:rPr>
+                            <w:t xml:space="preserve">  \* MERGEFORMAT4</w:t>
                           </w:r>
                         </w:p>
                         <w:p>
@@ -11868,7 +11935,7 @@
             </wp:anchor>
           </w:drawing>
         </mc:Choice>
-        <mc:Fallback xmlns:oel="http://schemas.microsoft.com/office/2019/extlst">
+        <mc:Fallback xmlns:oel="http://schemas.microsoft.com/office/2019/extlst" xmlns:w16se="http://schemas.microsoft.com/office/word/2015/wordml/symex" xmlns:w16sdtdh="http://schemas.microsoft.com/office/word/2020/wordml/sdtdatahash" xmlns:w16="http://schemas.microsoft.com/office/word/2018/wordml" xmlns:w16cid="http://schemas.microsoft.com/office/word/2016/wordml/cid" xmlns:w16cex="http://schemas.microsoft.com/office/word/2018/wordml/cex" xmlns:am3d="http://schemas.microsoft.com/office/drawing/2017/model3d" xmlns:aink="http://schemas.microsoft.com/office/drawing/2016/ink" xmlns:cx8="http://schemas.microsoft.com/office/drawing/2016/5/14/chartex" xmlns:cx7="http://schemas.microsoft.com/office/drawing/2016/5/13/chartex" xmlns:cx6="http://schemas.microsoft.com/office/drawing/2016/5/12/chartex" xmlns:cx5="http://schemas.microsoft.com/office/drawing/2016/5/11/chartex" xmlns:cx4="http://schemas.microsoft.com/office/drawing/2016/5/10/chartex" xmlns:cx3="http://schemas.microsoft.com/office/drawing/2016/5/9/chartex" xmlns:cx2="http://schemas.microsoft.com/office/drawing/2015/10/21/chartex" xmlns:cx1="http://schemas.microsoft.com/office/drawing/2015/9/8/chartex" xmlns:cx="http://schemas.microsoft.com/office/drawing/2014/chartex">
           <w:pict>
             <v:rect w14:anchorId="0A4BB640" id="Rectángulo 1" o:spid="_x0000_s1026" style="position:absolute;margin-left:471pt;margin-top:736pt;width:31.2pt;height:22.9pt;z-index:251659264;visibility:visible;mso-wrap-style:square;mso-wrap-distance-left:9pt;mso-wrap-distance-top:0;mso-wrap-distance-right:9pt;mso-wrap-distance-bottom:0;mso-position-horizontal:absolute;mso-position-horizontal-relative:text;mso-position-vertical:absolute;mso-position-vertical-relative:text;v-text-anchor:middle" o:gfxdata="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" stroked="f">
               <v:textbox inset="0,1.2694mm,0,1.2694mm">
@@ -11937,7 +12004,7 @@
 </file>
 
 <file path=word/footer2.xml><?xml version="1.0" encoding="utf-8"?>
-<w:ftr xmlns:wpc="http://schemas.microsoft.com/office/word/2010/wordprocessingCanvas" xmlns:cx="http://schemas.microsoft.com/office/drawing/2014/chartex" xmlns:cx1="http://schemas.microsoft.com/office/drawing/2015/9/8/chartex" xmlns:cx2="http://schemas.microsoft.com/office/drawing/2015/10/21/chartex" xmlns:cx3="http://schemas.microsoft.com/office/drawing/2016/5/9/chartex" xmlns:cx4="http://schemas.microsoft.com/office/drawing/2016/5/10/chartex" xmlns:cx5="http://schemas.microsoft.com/office/drawing/2016/5/11/chartex" xmlns:cx6="http://schemas.microsoft.com/office/drawing/2016/5/12/chartex" xmlns:cx7="http://schemas.microsoft.com/office/drawing/2016/5/13/chartex" xmlns:cx8="http://schemas.microsoft.com/office/drawing/2016/5/14/chartex" xmlns:mc="http://schemas.openxmlformats.org/markup-compatibility/2006" xmlns:aink="http://schemas.microsoft.com/office/drawing/2016/ink" xmlns:am3d="http://schemas.microsoft.com/office/drawing/2017/model3d" xmlns:o="urn:schemas-microsoft-com:office:office" xmlns:r="http://schemas.openxmlformats.org/officeDocument/2006/relationships" xmlns:m="http://schemas.openxmlformats.org/officeDocument/2006/math" xmlns:v="urn:schemas-microsoft-com:vml" xmlns:wp14="http://schemas.microsoft.com/office/word/2010/wordprocessingDrawing" xmlns:wp="http://schemas.openxmlformats.org/drawingml/2006/wordprocessingDrawing" xmlns:w10="urn:schemas-microsoft-com:office:word" xmlns:w="http://schemas.openxmlformats.org/wordprocessingml/2006/main" xmlns:w14="http://schemas.microsoft.com/office/word/2010/wordml" xmlns:w15="http://schemas.microsoft.com/office/word/2012/wordml" xmlns:w16cex="http://schemas.microsoft.com/office/word/2018/wordml/cex" xmlns:w16cid="http://schemas.microsoft.com/office/word/2016/wordml/cid" xmlns:w16="http://schemas.microsoft.com/office/word/2018/wordml" xmlns:w16sdtdh="http://schemas.microsoft.com/office/word/2020/wordml/sdtdatahash" xmlns:w16se="http://schemas.microsoft.com/office/word/2015/wordml/symex" xmlns:wpg="http://schemas.microsoft.com/office/word/2010/wordprocessingGroup" xmlns:wpi="http://schemas.microsoft.com/office/word/2010/wordprocessingInk" xmlns:wne="http://schemas.microsoft.com/office/word/2006/wordml" xmlns:wps="http://schemas.microsoft.com/office/word/2010/wordprocessingShape" mc:Ignorable="w14 w15 w16se w16cid w16 w16cex w16sdtdh wp14">
+<w:ftr xmlns:wpc="http://schemas.microsoft.com/office/word/2010/wordprocessingCanvas" xmlns:mc="http://schemas.openxmlformats.org/markup-compatibility/2006" xmlns:o="urn:schemas-microsoft-com:office:office" xmlns:r="http://schemas.openxmlformats.org/officeDocument/2006/relationships" xmlns:m="http://schemas.openxmlformats.org/officeDocument/2006/math" xmlns:v="urn:schemas-microsoft-com:vml" xmlns:wp14="http://schemas.microsoft.com/office/word/2010/wordprocessingDrawing" xmlns:wp="http://schemas.openxmlformats.org/drawingml/2006/wordprocessingDrawing" xmlns:w10="urn:schemas-microsoft-com:office:word" xmlns:w="http://schemas.openxmlformats.org/wordprocessingml/2006/main" xmlns:w14="http://schemas.microsoft.com/office/word/2010/wordml" xmlns:w15="http://schemas.microsoft.com/office/word/2012/wordml" xmlns:wpg="http://schemas.microsoft.com/office/word/2010/wordprocessingGroup" xmlns:wpi="http://schemas.microsoft.com/office/word/2010/wordprocessingInk" xmlns:wne="http://schemas.microsoft.com/office/word/2006/wordml" xmlns:wps="http://schemas.microsoft.com/office/word/2010/wordprocessingShape" mc:Ignorable="w14 w15 wp14">
   <w:p>
     <w:pPr>
       <w:pBdr>
@@ -11960,7 +12027,7 @@
 </file>
 
 <file path=word/footer3.xml><?xml version="1.0" encoding="utf-8"?>
-<w:ftr xmlns:wpc="http://schemas.microsoft.com/office/word/2010/wordprocessingCanvas" xmlns:cx="http://schemas.microsoft.com/office/drawing/2014/chartex" xmlns:cx1="http://schemas.microsoft.com/office/drawing/2015/9/8/chartex" xmlns:cx2="http://schemas.microsoft.com/office/drawing/2015/10/21/chartex" xmlns:cx3="http://schemas.microsoft.com/office/drawing/2016/5/9/chartex" xmlns:cx4="http://schemas.microsoft.com/office/drawing/2016/5/10/chartex" xmlns:cx5="http://schemas.microsoft.com/office/drawing/2016/5/11/chartex" xmlns:cx6="http://schemas.microsoft.com/office/drawing/2016/5/12/chartex" xmlns:cx7="http://schemas.microsoft.com/office/drawing/2016/5/13/chartex" xmlns:cx8="http://schemas.microsoft.com/office/drawing/2016/5/14/chartex" xmlns:mc="http://schemas.openxmlformats.org/markup-compatibility/2006" xmlns:aink="http://schemas.microsoft.com/office/drawing/2016/ink" xmlns:am3d="http://schemas.microsoft.com/office/drawing/2017/model3d" xmlns:o="urn:schemas-microsoft-com:office:office" xmlns:r="http://schemas.openxmlformats.org/officeDocument/2006/relationships" xmlns:m="http://schemas.openxmlformats.org/officeDocument/2006/math" xmlns:v="urn:schemas-microsoft-com:vml" xmlns:wp14="http://schemas.microsoft.com/office/word/2010/wordprocessingDrawing" xmlns:wp="http://schemas.openxmlformats.org/drawingml/2006/wordprocessingDrawing" xmlns:w10="urn:schemas-microsoft-com:office:word" xmlns:w="http://schemas.openxmlformats.org/wordprocessingml/2006/main" xmlns:w14="http://schemas.microsoft.com/office/word/2010/wordml" xmlns:w15="http://schemas.microsoft.com/office/word/2012/wordml" xmlns:w16cex="http://schemas.microsoft.com/office/word/2018/wordml/cex" xmlns:w16cid="http://schemas.microsoft.com/office/word/2016/wordml/cid" xmlns:w16="http://schemas.microsoft.com/office/word/2018/wordml" xmlns:w16sdtdh="http://schemas.microsoft.com/office/word/2020/wordml/sdtdatahash" xmlns:w16se="http://schemas.microsoft.com/office/word/2015/wordml/symex" xmlns:wpg="http://schemas.microsoft.com/office/word/2010/wordprocessingGroup" xmlns:wpi="http://schemas.microsoft.com/office/word/2010/wordprocessingInk" xmlns:wne="http://schemas.microsoft.com/office/word/2006/wordml" xmlns:wps="http://schemas.microsoft.com/office/word/2010/wordprocessingShape" mc:Ignorable="w14 w15 w16se w16cid w16 w16cex w16sdtdh wp14">
+<w:ftr xmlns:wpc="http://schemas.microsoft.com/office/word/2010/wordprocessingCanvas" xmlns:mc="http://schemas.openxmlformats.org/markup-compatibility/2006" xmlns:o="urn:schemas-microsoft-com:office:office" xmlns:r="http://schemas.openxmlformats.org/officeDocument/2006/relationships" xmlns:m="http://schemas.openxmlformats.org/officeDocument/2006/math" xmlns:v="urn:schemas-microsoft-com:vml" xmlns:wp14="http://schemas.microsoft.com/office/word/2010/wordprocessingDrawing" xmlns:wp="http://schemas.openxmlformats.org/drawingml/2006/wordprocessingDrawing" xmlns:w10="urn:schemas-microsoft-com:office:word" xmlns:w="http://schemas.openxmlformats.org/wordprocessingml/2006/main" xmlns:w14="http://schemas.microsoft.com/office/word/2010/wordml" xmlns:w15="http://schemas.microsoft.com/office/word/2012/wordml" xmlns:wpg="http://schemas.microsoft.com/office/word/2010/wordprocessingGroup" xmlns:wpi="http://schemas.microsoft.com/office/word/2010/wordprocessingInk" xmlns:wne="http://schemas.microsoft.com/office/word/2006/wordml" xmlns:wps="http://schemas.microsoft.com/office/word/2010/wordprocessingShape" mc:Ignorable="w14 w15 wp14">
   <w:p>
     <w:pPr>
       <w:pBdr>
@@ -11983,7 +12050,7 @@
 </file>
 
 <file path=word/footnotes.xml><?xml version="1.0" encoding="utf-8"?>
-<w:footnotes xmlns:wpc="http://schemas.microsoft.com/office/word/2010/wordprocessingCanvas" xmlns:cx="http://schemas.microsoft.com/office/drawing/2014/chartex" xmlns:cx1="http://schemas.microsoft.com/office/drawing/2015/9/8/chartex" xmlns:cx2="http://schemas.microsoft.com/office/drawing/2015/10/21/chartex" xmlns:cx3="http://schemas.microsoft.com/office/drawing/2016/5/9/chartex" xmlns:cx4="http://schemas.microsoft.com/office/drawing/2016/5/10/chartex" xmlns:cx5="http://schemas.microsoft.com/office/drawing/2016/5/11/chartex" xmlns:cx6="http://schemas.microsoft.com/office/drawing/2016/5/12/chartex" xmlns:cx7="http://schemas.microsoft.com/office/drawing/2016/5/13/chartex" xmlns:cx8="http://schemas.microsoft.com/office/drawing/2016/5/14/chartex" xmlns:mc="http://schemas.openxmlformats.org/markup-compatibility/2006" xmlns:aink="http://schemas.microsoft.com/office/drawing/2016/ink" xmlns:am3d="http://schemas.microsoft.com/office/drawing/2017/model3d" xmlns:o="urn:schemas-microsoft-com:office:office" xmlns:r="http://schemas.openxmlformats.org/officeDocument/2006/relationships" xmlns:m="http://schemas.openxmlformats.org/officeDocument/2006/math" xmlns:v="urn:schemas-microsoft-com:vml" xmlns:wp14="http://schemas.microsoft.com/office/word/2010/wordprocessingDrawing" xmlns:wp="http://schemas.openxmlformats.org/drawingml/2006/wordprocessingDrawing" xmlns:w10="urn:schemas-microsoft-com:office:word" xmlns:w="http://schemas.openxmlformats.org/wordprocessingml/2006/main" xmlns:w14="http://schemas.microsoft.com/office/word/2010/wordml" xmlns:w15="http://schemas.microsoft.com/office/word/2012/wordml" xmlns:w16cex="http://schemas.microsoft.com/office/word/2018/wordml/cex" xmlns:w16cid="http://schemas.microsoft.com/office/word/2016/wordml/cid" xmlns:w16="http://schemas.microsoft.com/office/word/2018/wordml" xmlns:w16sdtdh="http://schemas.microsoft.com/office/word/2020/wordml/sdtdatahash" xmlns:w16se="http://schemas.microsoft.com/office/word/2015/wordml/symex" xmlns:wpg="http://schemas.microsoft.com/office/word/2010/wordprocessingGroup" xmlns:wpi="http://schemas.microsoft.com/office/word/2010/wordprocessingInk" xmlns:wne="http://schemas.microsoft.com/office/word/2006/wordml" xmlns:wps="http://schemas.microsoft.com/office/word/2010/wordprocessingShape" mc:Ignorable="w14 w15 w16se w16cid w16 w16cex w16sdtdh wp14">
+<w:footnotes xmlns:wpc="http://schemas.microsoft.com/office/word/2010/wordprocessingCanvas" xmlns:mc="http://schemas.openxmlformats.org/markup-compatibility/2006" xmlns:o="urn:schemas-microsoft-com:office:office" xmlns:r="http://schemas.openxmlformats.org/officeDocument/2006/relationships" xmlns:m="http://schemas.openxmlformats.org/officeDocument/2006/math" xmlns:v="urn:schemas-microsoft-com:vml" xmlns:wp14="http://schemas.microsoft.com/office/word/2010/wordprocessingDrawing" xmlns:wp="http://schemas.openxmlformats.org/drawingml/2006/wordprocessingDrawing" xmlns:w10="urn:schemas-microsoft-com:office:word" xmlns:w="http://schemas.openxmlformats.org/wordprocessingml/2006/main" xmlns:w14="http://schemas.microsoft.com/office/word/2010/wordml" xmlns:w15="http://schemas.microsoft.com/office/word/2012/wordml" xmlns:wpg="http://schemas.microsoft.com/office/word/2010/wordprocessingGroup" xmlns:wpi="http://schemas.microsoft.com/office/word/2010/wordprocessingInk" xmlns:wne="http://schemas.microsoft.com/office/word/2006/wordml" xmlns:wps="http://schemas.microsoft.com/office/word/2010/wordprocessingShape" mc:Ignorable="w14 w15 wp14">
   <w:footnote w:type="separator" w:id="-1">
     <w:p>
       <w:r>
@@ -12002,7 +12069,7 @@
 </file>
 
 <file path=word/header1.xml><?xml version="1.0" encoding="utf-8"?>
-<w:hdr xmlns:wpc="http://schemas.microsoft.com/office/word/2010/wordprocessingCanvas" xmlns:cx="http://schemas.microsoft.com/office/drawing/2014/chartex" xmlns:cx1="http://schemas.microsoft.com/office/drawing/2015/9/8/chartex" xmlns:cx2="http://schemas.microsoft.com/office/drawing/2015/10/21/chartex" xmlns:cx3="http://schemas.microsoft.com/office/drawing/2016/5/9/chartex" xmlns:cx4="http://schemas.microsoft.com/office/drawing/2016/5/10/chartex" xmlns:cx5="http://schemas.microsoft.com/office/drawing/2016/5/11/chartex" xmlns:cx6="http://schemas.microsoft.com/office/drawing/2016/5/12/chartex" xmlns:cx7="http://schemas.microsoft.com/office/drawing/2016/5/13/chartex" xmlns:cx8="http://schemas.microsoft.com/office/drawing/2016/5/14/chartex" xmlns:mc="http://schemas.openxmlformats.org/markup-compatibility/2006" xmlns:aink="http://schemas.microsoft.com/office/drawing/2016/ink" xmlns:am3d="http://schemas.microsoft.com/office/drawing/2017/model3d" xmlns:o="urn:schemas-microsoft-com:office:office" xmlns:r="http://schemas.openxmlformats.org/officeDocument/2006/relationships" xmlns:m="http://schemas.openxmlformats.org/officeDocument/2006/math" xmlns:v="urn:schemas-microsoft-com:vml" xmlns:wp14="http://schemas.microsoft.com/office/word/2010/wordprocessingDrawing" xmlns:wp="http://schemas.openxmlformats.org/drawingml/2006/wordprocessingDrawing" xmlns:w10="urn:schemas-microsoft-com:office:word" xmlns:w="http://schemas.openxmlformats.org/wordprocessingml/2006/main" xmlns:w14="http://schemas.microsoft.com/office/word/2010/wordml" xmlns:w15="http://schemas.microsoft.com/office/word/2012/wordml" xmlns:w16cex="http://schemas.microsoft.com/office/word/2018/wordml/cex" xmlns:w16cid="http://schemas.microsoft.com/office/word/2016/wordml/cid" xmlns:w16="http://schemas.microsoft.com/office/word/2018/wordml" xmlns:w16sdtdh="http://schemas.microsoft.com/office/word/2020/wordml/sdtdatahash" xmlns:w16se="http://schemas.microsoft.com/office/word/2015/wordml/symex" xmlns:wpg="http://schemas.microsoft.com/office/word/2010/wordprocessingGroup" xmlns:wpi="http://schemas.microsoft.com/office/word/2010/wordprocessingInk" xmlns:wne="http://schemas.microsoft.com/office/word/2006/wordml" xmlns:wps="http://schemas.microsoft.com/office/word/2010/wordprocessingShape" mc:Ignorable="w14 w15 w16se w16cid w16 w16cex w16sdtdh wp14">
+<w:hdr xmlns:wpc="http://schemas.microsoft.com/office/word/2010/wordprocessingCanvas" xmlns:mc="http://schemas.openxmlformats.org/markup-compatibility/2006" xmlns:o="urn:schemas-microsoft-com:office:office" xmlns:r="http://schemas.openxmlformats.org/officeDocument/2006/relationships" xmlns:m="http://schemas.openxmlformats.org/officeDocument/2006/math" xmlns:v="urn:schemas-microsoft-com:vml" xmlns:wp14="http://schemas.microsoft.com/office/word/2010/wordprocessingDrawing" xmlns:wp="http://schemas.openxmlformats.org/drawingml/2006/wordprocessingDrawing" xmlns:w10="urn:schemas-microsoft-com:office:word" xmlns:w="http://schemas.openxmlformats.org/wordprocessingml/2006/main" xmlns:w14="http://schemas.microsoft.com/office/word/2010/wordml" xmlns:w15="http://schemas.microsoft.com/office/word/2012/wordml" xmlns:wpg="http://schemas.microsoft.com/office/word/2010/wordprocessingGroup" xmlns:wpi="http://schemas.microsoft.com/office/word/2010/wordprocessingInk" xmlns:wne="http://schemas.microsoft.com/office/word/2006/wordml" xmlns:wps="http://schemas.microsoft.com/office/word/2010/wordprocessingShape" mc:Ignorable="w14 w15 wp14">
   <w:p>
     <w:pPr>
       <w:widowControl w:val="0"/>
@@ -12274,7 +12341,7 @@
 </file>
 
 <file path=word/header2.xml><?xml version="1.0" encoding="utf-8"?>
-<w:hdr xmlns:wpc="http://schemas.microsoft.com/office/word/2010/wordprocessingCanvas" xmlns:cx="http://schemas.microsoft.com/office/drawing/2014/chartex" xmlns:cx1="http://schemas.microsoft.com/office/drawing/2015/9/8/chartex" xmlns:cx2="http://schemas.microsoft.com/office/drawing/2015/10/21/chartex" xmlns:cx3="http://schemas.microsoft.com/office/drawing/2016/5/9/chartex" xmlns:cx4="http://schemas.microsoft.com/office/drawing/2016/5/10/chartex" xmlns:cx5="http://schemas.microsoft.com/office/drawing/2016/5/11/chartex" xmlns:cx6="http://schemas.microsoft.com/office/drawing/2016/5/12/chartex" xmlns:cx7="http://schemas.microsoft.com/office/drawing/2016/5/13/chartex" xmlns:cx8="http://schemas.microsoft.com/office/drawing/2016/5/14/chartex" xmlns:mc="http://schemas.openxmlformats.org/markup-compatibility/2006" xmlns:aink="http://schemas.microsoft.com/office/drawing/2016/ink" xmlns:am3d="http://schemas.microsoft.com/office/drawing/2017/model3d" xmlns:o="urn:schemas-microsoft-com:office:office" xmlns:r="http://schemas.openxmlformats.org/officeDocument/2006/relationships" xmlns:m="http://schemas.openxmlformats.org/officeDocument/2006/math" xmlns:v="urn:schemas-microsoft-com:vml" xmlns:wp14="http://schemas.microsoft.com/office/word/2010/wordprocessingDrawing" xmlns:wp="http://schemas.openxmlformats.org/drawingml/2006/wordprocessingDrawing" xmlns:w10="urn:schemas-microsoft-com:office:word" xmlns:w="http://schemas.openxmlformats.org/wordprocessingml/2006/main" xmlns:w14="http://schemas.microsoft.com/office/word/2010/wordml" xmlns:w15="http://schemas.microsoft.com/office/word/2012/wordml" xmlns:w16cex="http://schemas.microsoft.com/office/word/2018/wordml/cex" xmlns:w16cid="http://schemas.microsoft.com/office/word/2016/wordml/cid" xmlns:w16="http://schemas.microsoft.com/office/word/2018/wordml" xmlns:w16sdtdh="http://schemas.microsoft.com/office/word/2020/wordml/sdtdatahash" xmlns:w16se="http://schemas.microsoft.com/office/word/2015/wordml/symex" xmlns:wpg="http://schemas.microsoft.com/office/word/2010/wordprocessingGroup" xmlns:wpi="http://schemas.microsoft.com/office/word/2010/wordprocessingInk" xmlns:wne="http://schemas.microsoft.com/office/word/2006/wordml" xmlns:wps="http://schemas.microsoft.com/office/word/2010/wordprocessingShape" mc:Ignorable="w14 w15 w16se w16cid w16 w16cex w16sdtdh wp14">
+<w:hdr xmlns:wpc="http://schemas.microsoft.com/office/word/2010/wordprocessingCanvas" xmlns:mc="http://schemas.openxmlformats.org/markup-compatibility/2006" xmlns:o="urn:schemas-microsoft-com:office:office" xmlns:r="http://schemas.openxmlformats.org/officeDocument/2006/relationships" xmlns:m="http://schemas.openxmlformats.org/officeDocument/2006/math" xmlns:v="urn:schemas-microsoft-com:vml" xmlns:wp14="http://schemas.microsoft.com/office/word/2010/wordprocessingDrawing" xmlns:wp="http://schemas.openxmlformats.org/drawingml/2006/wordprocessingDrawing" xmlns:w10="urn:schemas-microsoft-com:office:word" xmlns:w="http://schemas.openxmlformats.org/wordprocessingml/2006/main" xmlns:w14="http://schemas.microsoft.com/office/word/2010/wordml" xmlns:w15="http://schemas.microsoft.com/office/word/2012/wordml" xmlns:wpg="http://schemas.microsoft.com/office/word/2010/wordprocessingGroup" xmlns:wpi="http://schemas.microsoft.com/office/word/2010/wordprocessingInk" xmlns:wne="http://schemas.microsoft.com/office/word/2006/wordml" xmlns:wps="http://schemas.microsoft.com/office/word/2010/wordprocessingShape" mc:Ignorable="w14 w15 wp14">
   <w:p>
     <w:pPr>
       <w:pBdr>
@@ -12298,7 +12365,7 @@
 </file>
 
 <file path=word/header3.xml><?xml version="1.0" encoding="utf-8"?>
-<w:hdr xmlns:wpc="http://schemas.microsoft.com/office/word/2010/wordprocessingCanvas" xmlns:cx="http://schemas.microsoft.com/office/drawing/2014/chartex" xmlns:cx1="http://schemas.microsoft.com/office/drawing/2015/9/8/chartex" xmlns:cx2="http://schemas.microsoft.com/office/drawing/2015/10/21/chartex" xmlns:cx3="http://schemas.microsoft.com/office/drawing/2016/5/9/chartex" xmlns:cx4="http://schemas.microsoft.com/office/drawing/2016/5/10/chartex" xmlns:cx5="http://schemas.microsoft.com/office/drawing/2016/5/11/chartex" xmlns:cx6="http://schemas.microsoft.com/office/drawing/2016/5/12/chartex" xmlns:cx7="http://schemas.microsoft.com/office/drawing/2016/5/13/chartex" xmlns:cx8="http://schemas.microsoft.com/office/drawing/2016/5/14/chartex" xmlns:mc="http://schemas.openxmlformats.org/markup-compatibility/2006" xmlns:aink="http://schemas.microsoft.com/office/drawing/2016/ink" xmlns:am3d="http://schemas.microsoft.com/office/drawing/2017/model3d" xmlns:o="urn:schemas-microsoft-com:office:office" xmlns:r="http://schemas.openxmlformats.org/officeDocument/2006/relationships" xmlns:m="http://schemas.openxmlformats.org/officeDocument/2006/math" xmlns:v="urn:schemas-microsoft-com:vml" xmlns:wp14="http://schemas.microsoft.com/office/word/2010/wordprocessingDrawing" xmlns:wp="http://schemas.openxmlformats.org/drawingml/2006/wordprocessingDrawing" xmlns:w10="urn:schemas-microsoft-com:office:word" xmlns:w="http://schemas.openxmlformats.org/wordprocessingml/2006/main" xmlns:w14="http://schemas.microsoft.com/office/word/2010/wordml" xmlns:w15="http://schemas.microsoft.com/office/word/2012/wordml" xmlns:w16cex="http://schemas.microsoft.com/office/word/2018/wordml/cex" xmlns:w16cid="http://schemas.microsoft.com/office/word/2016/wordml/cid" xmlns:w16="http://schemas.microsoft.com/office/word/2018/wordml" xmlns:w16sdtdh="http://schemas.microsoft.com/office/word/2020/wordml/sdtdatahash" xmlns:w16se="http://schemas.microsoft.com/office/word/2015/wordml/symex" xmlns:wpg="http://schemas.microsoft.com/office/word/2010/wordprocessingGroup" xmlns:wpi="http://schemas.microsoft.com/office/word/2010/wordprocessingInk" xmlns:wne="http://schemas.microsoft.com/office/word/2006/wordml" xmlns:wps="http://schemas.microsoft.com/office/word/2010/wordprocessingShape" mc:Ignorable="w14 w15 w16se w16cid w16 w16cex w16sdtdh wp14">
+<w:hdr xmlns:wpc="http://schemas.microsoft.com/office/word/2010/wordprocessingCanvas" xmlns:mc="http://schemas.openxmlformats.org/markup-compatibility/2006" xmlns:o="urn:schemas-microsoft-com:office:office" xmlns:r="http://schemas.openxmlformats.org/officeDocument/2006/relationships" xmlns:m="http://schemas.openxmlformats.org/officeDocument/2006/math" xmlns:v="urn:schemas-microsoft-com:vml" xmlns:wp14="http://schemas.microsoft.com/office/word/2010/wordprocessingDrawing" xmlns:wp="http://schemas.openxmlformats.org/drawingml/2006/wordprocessingDrawing" xmlns:w10="urn:schemas-microsoft-com:office:word" xmlns:w="http://schemas.openxmlformats.org/wordprocessingml/2006/main" xmlns:w14="http://schemas.microsoft.com/office/word/2010/wordml" xmlns:w15="http://schemas.microsoft.com/office/word/2012/wordml" xmlns:wpg="http://schemas.microsoft.com/office/word/2010/wordprocessingGroup" xmlns:wpi="http://schemas.microsoft.com/office/word/2010/wordprocessingInk" xmlns:wne="http://schemas.microsoft.com/office/word/2006/wordml" xmlns:wps="http://schemas.microsoft.com/office/word/2010/wordprocessingShape" mc:Ignorable="w14 w15 wp14">
   <w:p>
     <w:pPr>
       <w:pBdr>
@@ -12321,7 +12388,7 @@
 </file>
 
 <file path=word/header4.xml><?xml version="1.0" encoding="utf-8"?>
-<w:hdr xmlns:wpc="http://schemas.microsoft.com/office/word/2010/wordprocessingCanvas" xmlns:cx="http://schemas.microsoft.com/office/drawing/2014/chartex" xmlns:cx1="http://schemas.microsoft.com/office/drawing/2015/9/8/chartex" xmlns:cx2="http://schemas.microsoft.com/office/drawing/2015/10/21/chartex" xmlns:cx3="http://schemas.microsoft.com/office/drawing/2016/5/9/chartex" xmlns:cx4="http://schemas.microsoft.com/office/drawing/2016/5/10/chartex" xmlns:cx5="http://schemas.microsoft.com/office/drawing/2016/5/11/chartex" xmlns:cx6="http://schemas.microsoft.com/office/drawing/2016/5/12/chartex" xmlns:cx7="http://schemas.microsoft.com/office/drawing/2016/5/13/chartex" xmlns:cx8="http://schemas.microsoft.com/office/drawing/2016/5/14/chartex" xmlns:mc="http://schemas.openxmlformats.org/markup-compatibility/2006" xmlns:aink="http://schemas.microsoft.com/office/drawing/2016/ink" xmlns:am3d="http://schemas.microsoft.com/office/drawing/2017/model3d" xmlns:o="urn:schemas-microsoft-com:office:office" xmlns:r="http://schemas.openxmlformats.org/officeDocument/2006/relationships" xmlns:m="http://schemas.openxmlformats.org/officeDocument/2006/math" xmlns:v="urn:schemas-microsoft-com:vml" xmlns:wp14="http://schemas.microsoft.com/office/word/2010/wordprocessingDrawing" xmlns:wp="http://schemas.openxmlformats.org/drawingml/2006/wordprocessingDrawing" xmlns:w10="urn:schemas-microsoft-com:office:word" xmlns:w="http://schemas.openxmlformats.org/wordprocessingml/2006/main" xmlns:w14="http://schemas.microsoft.com/office/word/2010/wordml" xmlns:w15="http://schemas.microsoft.com/office/word/2012/wordml" xmlns:w16cex="http://schemas.microsoft.com/office/word/2018/wordml/cex" xmlns:w16cid="http://schemas.microsoft.com/office/word/2016/wordml/cid" xmlns:w16="http://schemas.microsoft.com/office/word/2018/wordml" xmlns:w16sdtdh="http://schemas.microsoft.com/office/word/2020/wordml/sdtdatahash" xmlns:w16se="http://schemas.microsoft.com/office/word/2015/wordml/symex" xmlns:wpg="http://schemas.microsoft.com/office/word/2010/wordprocessingGroup" xmlns:wpi="http://schemas.microsoft.com/office/word/2010/wordprocessingInk" xmlns:wne="http://schemas.microsoft.com/office/word/2006/wordml" xmlns:wps="http://schemas.microsoft.com/office/word/2010/wordprocessingShape" mc:Ignorable="w14 w15 w16se w16cid w16 w16cex w16sdtdh wp14">
+<w:hdr xmlns:wpc="http://schemas.microsoft.com/office/word/2010/wordprocessingCanvas" xmlns:mc="http://schemas.openxmlformats.org/markup-compatibility/2006" xmlns:o="urn:schemas-microsoft-com:office:office" xmlns:r="http://schemas.openxmlformats.org/officeDocument/2006/relationships" xmlns:m="http://schemas.openxmlformats.org/officeDocument/2006/math" xmlns:v="urn:schemas-microsoft-com:vml" xmlns:wp14="http://schemas.microsoft.com/office/word/2010/wordprocessingDrawing" xmlns:wp="http://schemas.openxmlformats.org/drawingml/2006/wordprocessingDrawing" xmlns:w10="urn:schemas-microsoft-com:office:word" xmlns:w="http://schemas.openxmlformats.org/wordprocessingml/2006/main" xmlns:w14="http://schemas.microsoft.com/office/word/2010/wordml" xmlns:w15="http://schemas.microsoft.com/office/word/2012/wordml" xmlns:wpg="http://schemas.microsoft.com/office/word/2010/wordprocessingGroup" xmlns:wpi="http://schemas.microsoft.com/office/word/2010/wordprocessingInk" xmlns:wne="http://schemas.microsoft.com/office/word/2006/wordml" xmlns:wps="http://schemas.microsoft.com/office/word/2010/wordprocessingShape" mc:Ignorable="w14 w15 wp14">
   <w:p>
     <w:pPr>
       <w:widowControl w:val="0"/>
@@ -12541,7 +12608,7 @@
 </file>
 
 <file path=word/header5.xml><?xml version="1.0" encoding="utf-8"?>
-<w:hdr xmlns:wpc="http://schemas.microsoft.com/office/word/2010/wordprocessingCanvas" xmlns:cx="http://schemas.microsoft.com/office/drawing/2014/chartex" xmlns:cx1="http://schemas.microsoft.com/office/drawing/2015/9/8/chartex" xmlns:cx2="http://schemas.microsoft.com/office/drawing/2015/10/21/chartex" xmlns:cx3="http://schemas.microsoft.com/office/drawing/2016/5/9/chartex" xmlns:cx4="http://schemas.microsoft.com/office/drawing/2016/5/10/chartex" xmlns:cx5="http://schemas.microsoft.com/office/drawing/2016/5/11/chartex" xmlns:cx6="http://schemas.microsoft.com/office/drawing/2016/5/12/chartex" xmlns:cx7="http://schemas.microsoft.com/office/drawing/2016/5/13/chartex" xmlns:cx8="http://schemas.microsoft.com/office/drawing/2016/5/14/chartex" xmlns:mc="http://schemas.openxmlformats.org/markup-compatibility/2006" xmlns:aink="http://schemas.microsoft.com/office/drawing/2016/ink" xmlns:am3d="http://schemas.microsoft.com/office/drawing/2017/model3d" xmlns:o="urn:schemas-microsoft-com:office:office" xmlns:r="http://schemas.openxmlformats.org/officeDocument/2006/relationships" xmlns:m="http://schemas.openxmlformats.org/officeDocument/2006/math" xmlns:v="urn:schemas-microsoft-com:vml" xmlns:wp14="http://schemas.microsoft.com/office/word/2010/wordprocessingDrawing" xmlns:wp="http://schemas.openxmlformats.org/drawingml/2006/wordprocessingDrawing" xmlns:w10="urn:schemas-microsoft-com:office:word" xmlns:w="http://schemas.openxmlformats.org/wordprocessingml/2006/main" xmlns:w14="http://schemas.microsoft.com/office/word/2010/wordml" xmlns:w15="http://schemas.microsoft.com/office/word/2012/wordml" xmlns:w16cex="http://schemas.microsoft.com/office/word/2018/wordml/cex" xmlns:w16cid="http://schemas.microsoft.com/office/word/2016/wordml/cid" xmlns:w16="http://schemas.microsoft.com/office/word/2018/wordml" xmlns:w16sdtdh="http://schemas.microsoft.com/office/word/2020/wordml/sdtdatahash" xmlns:w16se="http://schemas.microsoft.com/office/word/2015/wordml/symex" xmlns:wpg="http://schemas.microsoft.com/office/word/2010/wordprocessingGroup" xmlns:wpi="http://schemas.microsoft.com/office/word/2010/wordprocessingInk" xmlns:wne="http://schemas.microsoft.com/office/word/2006/wordml" xmlns:wps="http://schemas.microsoft.com/office/word/2010/wordprocessingShape" mc:Ignorable="w14 w15 w16se w16cid w16 w16cex w16sdtdh wp14">
+<w:hdr xmlns:wpc="http://schemas.microsoft.com/office/word/2010/wordprocessingCanvas" xmlns:mc="http://schemas.openxmlformats.org/markup-compatibility/2006" xmlns:o="urn:schemas-microsoft-com:office:office" xmlns:r="http://schemas.openxmlformats.org/officeDocument/2006/relationships" xmlns:m="http://schemas.openxmlformats.org/officeDocument/2006/math" xmlns:v="urn:schemas-microsoft-com:vml" xmlns:wp14="http://schemas.microsoft.com/office/word/2010/wordprocessingDrawing" xmlns:wp="http://schemas.openxmlformats.org/drawingml/2006/wordprocessingDrawing" xmlns:w10="urn:schemas-microsoft-com:office:word" xmlns:w="http://schemas.openxmlformats.org/wordprocessingml/2006/main" xmlns:w14="http://schemas.microsoft.com/office/word/2010/wordml" xmlns:w15="http://schemas.microsoft.com/office/word/2012/wordml" xmlns:wpg="http://schemas.microsoft.com/office/word/2010/wordprocessingGroup" xmlns:wpi="http://schemas.microsoft.com/office/word/2010/wordprocessingInk" xmlns:wne="http://schemas.microsoft.com/office/word/2006/wordml" xmlns:wps="http://schemas.microsoft.com/office/word/2010/wordprocessingShape" mc:Ignorable="w14 w15 wp14">
   <w:p>
     <w:pPr>
       <w:pBdr>
@@ -12565,7 +12632,7 @@
 </file>
 
 <file path=word/header6.xml><?xml version="1.0" encoding="utf-8"?>
-<w:hdr xmlns:wpc="http://schemas.microsoft.com/office/word/2010/wordprocessingCanvas" xmlns:cx="http://schemas.microsoft.com/office/drawing/2014/chartex" xmlns:cx1="http://schemas.microsoft.com/office/drawing/2015/9/8/chartex" xmlns:cx2="http://schemas.microsoft.com/office/drawing/2015/10/21/chartex" xmlns:cx3="http://schemas.microsoft.com/office/drawing/2016/5/9/chartex" xmlns:cx4="http://schemas.microsoft.com/office/drawing/2016/5/10/chartex" xmlns:cx5="http://schemas.microsoft.com/office/drawing/2016/5/11/chartex" xmlns:cx6="http://schemas.microsoft.com/office/drawing/2016/5/12/chartex" xmlns:cx7="http://schemas.microsoft.com/office/drawing/2016/5/13/chartex" xmlns:cx8="http://schemas.microsoft.com/office/drawing/2016/5/14/chartex" xmlns:mc="http://schemas.openxmlformats.org/markup-compatibility/2006" xmlns:aink="http://schemas.microsoft.com/office/drawing/2016/ink" xmlns:am3d="http://schemas.microsoft.com/office/drawing/2017/model3d" xmlns:o="urn:schemas-microsoft-com:office:office" xmlns:r="http://schemas.openxmlformats.org/officeDocument/2006/relationships" xmlns:m="http://schemas.openxmlformats.org/officeDocument/2006/math" xmlns:v="urn:schemas-microsoft-com:vml" xmlns:wp14="http://schemas.microsoft.com/office/word/2010/wordprocessingDrawing" xmlns:wp="http://schemas.openxmlformats.org/drawingml/2006/wordprocessingDrawing" xmlns:w10="urn:schemas-microsoft-com:office:word" xmlns:w="http://schemas.openxmlformats.org/wordprocessingml/2006/main" xmlns:w14="http://schemas.microsoft.com/office/word/2010/wordml" xmlns:w15="http://schemas.microsoft.com/office/word/2012/wordml" xmlns:w16cex="http://schemas.microsoft.com/office/word/2018/wordml/cex" xmlns:w16cid="http://schemas.microsoft.com/office/word/2016/wordml/cid" xmlns:w16="http://schemas.microsoft.com/office/word/2018/wordml" xmlns:w16sdtdh="http://schemas.microsoft.com/office/word/2020/wordml/sdtdatahash" xmlns:w16se="http://schemas.microsoft.com/office/word/2015/wordml/symex" xmlns:wpg="http://schemas.microsoft.com/office/word/2010/wordprocessingGroup" xmlns:wpi="http://schemas.microsoft.com/office/word/2010/wordprocessingInk" xmlns:wne="http://schemas.microsoft.com/office/word/2006/wordml" xmlns:wps="http://schemas.microsoft.com/office/word/2010/wordprocessingShape" mc:Ignorable="w14 w15 w16se w16cid w16 w16cex w16sdtdh wp14">
+<w:hdr xmlns:wpc="http://schemas.microsoft.com/office/word/2010/wordprocessingCanvas" xmlns:mc="http://schemas.openxmlformats.org/markup-compatibility/2006" xmlns:o="urn:schemas-microsoft-com:office:office" xmlns:r="http://schemas.openxmlformats.org/officeDocument/2006/relationships" xmlns:m="http://schemas.openxmlformats.org/officeDocument/2006/math" xmlns:v="urn:schemas-microsoft-com:vml" xmlns:wp14="http://schemas.microsoft.com/office/word/2010/wordprocessingDrawing" xmlns:wp="http://schemas.openxmlformats.org/drawingml/2006/wordprocessingDrawing" xmlns:w10="urn:schemas-microsoft-com:office:word" xmlns:w="http://schemas.openxmlformats.org/wordprocessingml/2006/main" xmlns:w14="http://schemas.microsoft.com/office/word/2010/wordml" xmlns:w15="http://schemas.microsoft.com/office/word/2012/wordml" xmlns:wpg="http://schemas.microsoft.com/office/word/2010/wordprocessingGroup" xmlns:wpi="http://schemas.microsoft.com/office/word/2010/wordprocessingInk" xmlns:wne="http://schemas.microsoft.com/office/word/2006/wordml" xmlns:wps="http://schemas.microsoft.com/office/word/2010/wordprocessingShape" mc:Ignorable="w14 w15 wp14">
   <w:p>
     <w:pPr>
       <w:widowControl w:val="0"/>
@@ -12833,8 +12900,8 @@
 </file>
 
 <file path=word/numbering.xml><?xml version="1.0" encoding="utf-8"?>
-<w:numbering xmlns:wpc="http://schemas.microsoft.com/office/word/2010/wordprocessingCanvas" xmlns:cx="http://schemas.microsoft.com/office/drawing/2014/chartex" xmlns:cx1="http://schemas.microsoft.com/office/drawing/2015/9/8/chartex" xmlns:cx2="http://schemas.microsoft.com/office/drawing/2015/10/21/chartex" xmlns:cx3="http://schemas.microsoft.com/office/drawing/2016/5/9/chartex" xmlns:cx4="http://schemas.microsoft.com/office/drawing/2016/5/10/chartex" xmlns:cx5="http://schemas.microsoft.com/office/drawing/2016/5/11/chartex" xmlns:cx6="http://schemas.microsoft.com/office/drawing/2016/5/12/chartex" xmlns:cx7="http://schemas.microsoft.com/office/drawing/2016/5/13/chartex" xmlns:cx8="http://schemas.microsoft.com/office/drawing/2016/5/14/chartex" xmlns:mc="http://schemas.openxmlformats.org/markup-compatibility/2006" xmlns:aink="http://schemas.microsoft.com/office/drawing/2016/ink" xmlns:am3d="http://schemas.microsoft.com/office/drawing/2017/model3d" xmlns:o="urn:schemas-microsoft-com:office:office" xmlns:r="http://schemas.openxmlformats.org/officeDocument/2006/relationships" xmlns:m="http://schemas.openxmlformats.org/officeDocument/2006/math" xmlns:v="urn:schemas-microsoft-com:vml" xmlns:wp14="http://schemas.microsoft.com/office/word/2010/wordprocessingDrawing" xmlns:wp="http://schemas.openxmlformats.org/drawingml/2006/wordprocessingDrawing" xmlns:w10="urn:schemas-microsoft-com:office:word" xmlns:w="http://schemas.openxmlformats.org/wordprocessingml/2006/main" xmlns:w14="http://schemas.microsoft.com/office/word/2010/wordml" xmlns:w15="http://schemas.microsoft.com/office/word/2012/wordml" xmlns:w16cex="http://schemas.microsoft.com/office/word/2018/wordml/cex" xmlns:w16cid="http://schemas.microsoft.com/office/word/2016/wordml/cid" xmlns:w16="http://schemas.microsoft.com/office/word/2018/wordml" xmlns:w16sdtdh="http://schemas.microsoft.com/office/word/2020/wordml/sdtdatahash" xmlns:w16se="http://schemas.microsoft.com/office/word/2015/wordml/symex" xmlns:wpg="http://schemas.microsoft.com/office/word/2010/wordprocessingGroup" xmlns:wpi="http://schemas.microsoft.com/office/word/2010/wordprocessingInk" xmlns:wne="http://schemas.microsoft.com/office/word/2006/wordml" xmlns:wps="http://schemas.microsoft.com/office/word/2010/wordprocessingShape" mc:Ignorable="w14 w15 w16se w16cid w16 w16cex w16sdtdh wp14">
-  <w:abstractNum w:abstractNumId="0" w15:restartNumberingAfterBreak="0">
+<w:numbering xmlns:wpc="http://schemas.microsoft.com/office/word/2010/wordprocessingCanvas" xmlns:mc="http://schemas.openxmlformats.org/markup-compatibility/2006" xmlns:o="urn:schemas-microsoft-com:office:office" xmlns:r="http://schemas.openxmlformats.org/officeDocument/2006/relationships" xmlns:m="http://schemas.openxmlformats.org/officeDocument/2006/math" xmlns:v="urn:schemas-microsoft-com:vml" xmlns:wp14="http://schemas.microsoft.com/office/word/2010/wordprocessingDrawing" xmlns:wp="http://schemas.openxmlformats.org/drawingml/2006/wordprocessingDrawing" xmlns:w10="urn:schemas-microsoft-com:office:word" xmlns:w="http://schemas.openxmlformats.org/wordprocessingml/2006/main" xmlns:w14="http://schemas.microsoft.com/office/word/2010/wordml" xmlns:w15="http://schemas.microsoft.com/office/word/2012/wordml" xmlns:wpg="http://schemas.microsoft.com/office/word/2010/wordprocessingGroup" xmlns:wpi="http://schemas.microsoft.com/office/word/2010/wordprocessingInk" xmlns:wne="http://schemas.microsoft.com/office/word/2006/wordml" xmlns:wps="http://schemas.microsoft.com/office/word/2010/wordprocessingShape" mc:Ignorable="w14 w15 wp14">
+  <w:abstractNum w:abstractNumId="0">
     <w:nsid w:val="31747EF6"/>
     <w:multiLevelType w:val="multilevel"/>
     <w:tmpl w:val="ED9887E6"/>
@@ -12947,7 +13014,7 @@
       </w:rPr>
     </w:lvl>
   </w:abstractNum>
-  <w:abstractNum w:abstractNumId="1" w15:restartNumberingAfterBreak="0">
+  <w:abstractNum w:abstractNumId="1">
     <w:nsid w:val="79C66CA2"/>
     <w:multiLevelType w:val="multilevel"/>
     <w:tmpl w:val="7EA2B336"/>
@@ -13079,7 +13146,7 @@
 </file>
 
 <file path=word/styles.xml><?xml version="1.0" encoding="utf-8"?>
-<w:styles xmlns:mc="http://schemas.openxmlformats.org/markup-compatibility/2006" xmlns:r="http://schemas.openxmlformats.org/officeDocument/2006/relationships" xmlns:w="http://schemas.openxmlformats.org/wordprocessingml/2006/main" xmlns:w14="http://schemas.microsoft.com/office/word/2010/wordml" xmlns:w15="http://schemas.microsoft.com/office/word/2012/wordml" xmlns:w16cex="http://schemas.microsoft.com/office/word/2018/wordml/cex" xmlns:w16cid="http://schemas.microsoft.com/office/word/2016/wordml/cid" xmlns:w16="http://schemas.microsoft.com/office/word/2018/wordml" xmlns:w16sdtdh="http://schemas.microsoft.com/office/word/2020/wordml/sdtdatahash" xmlns:w16se="http://schemas.microsoft.com/office/word/2015/wordml/symex" mc:Ignorable="w14 w15 w16se w16cid w16 w16cex w16sdtdh">
+<w:styles xmlns:mc="http://schemas.openxmlformats.org/markup-compatibility/2006" xmlns:r="http://schemas.openxmlformats.org/officeDocument/2006/relationships" xmlns:w="http://schemas.openxmlformats.org/wordprocessingml/2006/main" xmlns:w14="http://schemas.microsoft.com/office/word/2010/wordml" xmlns:w15="http://schemas.microsoft.com/office/word/2012/wordml" mc:Ignorable="w14 w15">
   <w:docDefaults>
     <w:rPrDefault>
       <w:rPr>
@@ -13089,7 +13156,7 @@
     </w:rPrDefault>
     <w:pPrDefault/>
   </w:docDefaults>
-  <w:latentStyles w:defLockedState="0" w:defUIPriority="99" w:defSemiHidden="0" w:defUnhideWhenUsed="0" w:defQFormat="0" w:count="376">
+  <w:latentStyles w:defLockedState="0" w:defUIPriority="99" w:defSemiHidden="0" w:defUnhideWhenUsed="0" w:defQFormat="0" w:count="371">
     <w:lsdException w:name="Normal" w:uiPriority="0" w:qFormat="1"/>
     <w:lsdException w:name="heading 1" w:uiPriority="9" w:qFormat="1"/>
     <w:lsdException w:name="heading 2" w:semiHidden="1" w:uiPriority="9" w:unhideWhenUsed="1" w:qFormat="1"/>
@@ -13461,11 +13528,6 @@
     <w:lsdException w:name="List Table 5 Dark Accent 6" w:uiPriority="50"/>
     <w:lsdException w:name="List Table 6 Colorful Accent 6" w:uiPriority="51"/>
     <w:lsdException w:name="List Table 7 Colorful Accent 6" w:uiPriority="52"/>
-    <w:lsdException w:name="Mention" w:semiHidden="1" w:unhideWhenUsed="1"/>
-    <w:lsdException w:name="Smart Hyperlink" w:semiHidden="1" w:unhideWhenUsed="1"/>
-    <w:lsdException w:name="Hashtag" w:semiHidden="1" w:unhideWhenUsed="1"/>
-    <w:lsdException w:name="Unresolved Mention" w:semiHidden="1" w:unhideWhenUsed="1"/>
-    <w:lsdException w:name="Smart Link" w:semiHidden="1" w:unhideWhenUsed="1"/>
   </w:latentStyles>
   <w:style w:type="paragraph" w:default="1" w:styleId="Normal">
     <w:name w:val="Normal"/>
@@ -13602,7 +13664,7 @@
       </w:tblCellMar>
     </w:tblPr>
   </w:style>
-  <w:style w:type="paragraph" w:styleId="Ttulo">
+  <w:style w:type="paragraph" w:styleId="Puesto">
     <w:name w:val="Title"/>
     <w:basedOn w:val="Normal"/>
     <w:next w:val="Normal"/>
@@ -13640,7 +13702,9 @@
       <w:tblStyleRowBandSize w:val="1"/>
       <w:tblStyleColBandSize w:val="1"/>
       <w:tblCellMar>
+        <w:top w:w="0" w:type="dxa"/>
         <w:left w:w="70" w:type="dxa"/>
+        <w:bottom w:w="0" w:type="dxa"/>
         <w:right w:w="70" w:type="dxa"/>
       </w:tblCellMar>
     </w:tblPr>
@@ -13651,7 +13715,9 @@
       <w:tblStyleRowBandSize w:val="1"/>
       <w:tblStyleColBandSize w:val="1"/>
       <w:tblCellMar>
+        <w:top w:w="0" w:type="dxa"/>
         <w:left w:w="70" w:type="dxa"/>
+        <w:bottom w:w="0" w:type="dxa"/>
         <w:right w:w="70" w:type="dxa"/>
       </w:tblCellMar>
     </w:tblPr>
@@ -13662,7 +13728,9 @@
       <w:tblStyleRowBandSize w:val="1"/>
       <w:tblStyleColBandSize w:val="1"/>
       <w:tblCellMar>
+        <w:top w:w="0" w:type="dxa"/>
         <w:left w:w="108" w:type="dxa"/>
+        <w:bottom w:w="0" w:type="dxa"/>
         <w:right w:w="108" w:type="dxa"/>
       </w:tblCellMar>
     </w:tblPr>
@@ -13672,6 +13740,12 @@
     <w:tblPr>
       <w:tblStyleRowBandSize w:val="1"/>
       <w:tblStyleColBandSize w:val="1"/>
+      <w:tblCellMar>
+        <w:top w:w="0" w:type="dxa"/>
+        <w:left w:w="0" w:type="dxa"/>
+        <w:bottom w:w="0" w:type="dxa"/>
+        <w:right w:w="0" w:type="dxa"/>
+      </w:tblCellMar>
     </w:tblPr>
   </w:style>
   <w:style w:type="table" w:customStyle="1" w:styleId="a3">
@@ -13679,6 +13753,12 @@
     <w:tblPr>
       <w:tblStyleRowBandSize w:val="1"/>
       <w:tblStyleColBandSize w:val="1"/>
+      <w:tblCellMar>
+        <w:top w:w="0" w:type="dxa"/>
+        <w:left w:w="0" w:type="dxa"/>
+        <w:bottom w:w="0" w:type="dxa"/>
+        <w:right w:w="0" w:type="dxa"/>
+      </w:tblCellMar>
     </w:tblPr>
   </w:style>
   <w:style w:type="table" w:customStyle="1" w:styleId="a4">
@@ -13686,6 +13766,12 @@
     <w:tblPr>
       <w:tblStyleRowBandSize w:val="1"/>
       <w:tblStyleColBandSize w:val="1"/>
+      <w:tblCellMar>
+        <w:top w:w="0" w:type="dxa"/>
+        <w:left w:w="0" w:type="dxa"/>
+        <w:bottom w:w="0" w:type="dxa"/>
+        <w:right w:w="0" w:type="dxa"/>
+      </w:tblCellMar>
     </w:tblPr>
   </w:style>
   <w:style w:type="table" w:customStyle="1" w:styleId="a5">
@@ -13694,7 +13780,9 @@
       <w:tblStyleRowBandSize w:val="1"/>
       <w:tblStyleColBandSize w:val="1"/>
       <w:tblCellMar>
+        <w:top w:w="0" w:type="dxa"/>
         <w:left w:w="70" w:type="dxa"/>
+        <w:bottom w:w="0" w:type="dxa"/>
         <w:right w:w="70" w:type="dxa"/>
       </w:tblCellMar>
     </w:tblPr>
@@ -13705,7 +13793,9 @@
       <w:tblStyleRowBandSize w:val="1"/>
       <w:tblStyleColBandSize w:val="1"/>
       <w:tblCellMar>
+        <w:top w:w="0" w:type="dxa"/>
         <w:left w:w="70" w:type="dxa"/>
+        <w:bottom w:w="0" w:type="dxa"/>
         <w:right w:w="70" w:type="dxa"/>
       </w:tblCellMar>
     </w:tblPr>
@@ -13716,7 +13806,9 @@
       <w:tblStyleRowBandSize w:val="1"/>
       <w:tblStyleColBandSize w:val="1"/>
       <w:tblCellMar>
+        <w:top w:w="0" w:type="dxa"/>
         <w:left w:w="108" w:type="dxa"/>
+        <w:bottom w:w="0" w:type="dxa"/>
         <w:right w:w="108" w:type="dxa"/>
       </w:tblCellMar>
     </w:tblPr>
@@ -13727,7 +13819,9 @@
       <w:tblStyleRowBandSize w:val="1"/>
       <w:tblStyleColBandSize w:val="1"/>
       <w:tblCellMar>
+        <w:top w:w="0" w:type="dxa"/>
         <w:left w:w="70" w:type="dxa"/>
+        <w:bottom w:w="0" w:type="dxa"/>
         <w:right w:w="70" w:type="dxa"/>
       </w:tblCellMar>
     </w:tblPr>
@@ -13738,7 +13832,9 @@
       <w:tblStyleRowBandSize w:val="1"/>
       <w:tblStyleColBandSize w:val="1"/>
       <w:tblCellMar>
+        <w:top w:w="0" w:type="dxa"/>
         <w:left w:w="70" w:type="dxa"/>
+        <w:bottom w:w="0" w:type="dxa"/>
         <w:right w:w="70" w:type="dxa"/>
       </w:tblCellMar>
     </w:tblPr>
@@ -13749,7 +13845,9 @@
       <w:tblStyleRowBandSize w:val="1"/>
       <w:tblStyleColBandSize w:val="1"/>
       <w:tblCellMar>
+        <w:top w:w="0" w:type="dxa"/>
         <w:left w:w="70" w:type="dxa"/>
+        <w:bottom w:w="0" w:type="dxa"/>
         <w:right w:w="70" w:type="dxa"/>
       </w:tblCellMar>
     </w:tblPr>
@@ -13771,6 +13869,7 @@
     <w:uiPriority w:val="39"/>
     <w:rsid w:val="00227430"/>
     <w:tblPr>
+      <w:tblInd w:w="0" w:type="dxa"/>
       <w:tblBorders>
         <w:top w:val="single" w:sz="4" w:space="0" w:color="auto"/>
         <w:left w:val="single" w:sz="4" w:space="0" w:color="auto"/>
@@ -13779,6 +13878,12 @@
         <w:insideH w:val="single" w:sz="4" w:space="0" w:color="auto"/>
         <w:insideV w:val="single" w:sz="4" w:space="0" w:color="auto"/>
       </w:tblBorders>
+      <w:tblCellMar>
+        <w:top w:w="0" w:type="dxa"/>
+        <w:left w:w="108" w:type="dxa"/>
+        <w:bottom w:w="0" w:type="dxa"/>
+        <w:right w:w="108" w:type="dxa"/>
+      </w:tblCellMar>
     </w:tblPr>
   </w:style>
 </w:styles>

</xml_diff>

<commit_message>
Detalles historias de usuario
</commit_message>
<xml_diff>
--- a/Documentacion/Capacit-IEEE-830.docx
+++ b/Documentacion/Capacit-IEEE-830.docx
@@ -7531,13 +7531,21 @@
       <w:bookmarkStart w:id="13" w:name="_35nkun2" w:colFirst="0" w:colLast="0"/>
       <w:bookmarkEnd w:id="13"/>
       <w:r>
-        <w:t xml:space="preserve"> de poder generar</w:t>
+        <w:t xml:space="preserve"> de poder </w:t>
+      </w:r>
+      <w:proofErr w:type="gramStart"/>
+      <w:r>
+        <w:t>generar</w:t>
       </w:r>
       <w:r>
         <w:t xml:space="preserve"> </w:t>
       </w:r>
       <w:r>
-        <w:t xml:space="preserve"> comunidad y contacto entre usuarios para ofertar en bolsa de trabajo y generar redes de networking entre alumnos y profesores.</w:t>
+        <w:t xml:space="preserve"> comunidad</w:t>
+      </w:r>
+      <w:proofErr w:type="gramEnd"/>
+      <w:r>
+        <w:t xml:space="preserve"> y contacto entre usuarios para ofertar en bolsa de trabajo y generar redes de networking entre alumnos y profesores.</w:t>
       </w:r>
     </w:p>
     <w:p>
@@ -7573,7 +7581,15 @@
         <w:jc w:val="both"/>
       </w:pPr>
       <w:r>
-        <w:t>Por otro lado la Web permitirá que usuarios-profesores carguen sus cursos para obtener una rentabilidad de acuerdo al valor que el profesor determine para su curso. CapacIT comisionará el 10% de cada venta del curso por el uso de la plataforma como medio de transacción.</w:t>
+        <w:t xml:space="preserve">Por otro </w:t>
+      </w:r>
+      <w:proofErr w:type="gramStart"/>
+      <w:r>
+        <w:t>lado</w:t>
+      </w:r>
+      <w:proofErr w:type="gramEnd"/>
+      <w:r>
+        <w:t xml:space="preserve"> la Web permitirá que usuarios-profesores carguen sus cursos para obtener una rentabilidad de acuerdo al valor que el profesor determine para su curso. CapacIT comisionará el 10% de cada venta del curso por el uso de la plataforma como medio de transacción.</w:t>
       </w:r>
     </w:p>
     <w:p>
@@ -8894,11 +8910,16 @@
       <w:r>
         <w:t xml:space="preserve"> ni acceder a rutas de aprendizaje </w:t>
       </w:r>
+      <w:proofErr w:type="gramStart"/>
       <w:r>
         <w:t xml:space="preserve">ni </w:t>
       </w:r>
       <w:r>
-        <w:t xml:space="preserve"> tampoco al contenido avanzado y cursos pagos. No podrá interactuar con otros usuarios en los foros ni acceder a la comunidad de la bolsa de trabajo.</w:t>
+        <w:t xml:space="preserve"> tampoco</w:t>
+      </w:r>
+      <w:proofErr w:type="gramEnd"/>
+      <w:r>
+        <w:t xml:space="preserve"> al contenido avanzado y cursos pagos. No podrá interactuar con otros usuarios en los foros ni acceder a la comunidad de la bolsa de trabajo.</w:t>
       </w:r>
     </w:p>
     <w:p>
@@ -9040,35 +9061,6 @@
       <w:r>
         <w:t>La plataforma web deberá tener un diseño amigable y de fácil uso que permita mejor interacción entre los usuarios</w:t>
       </w:r>
-    </w:p>
-    <w:p>
-      <w:pPr>
-        <w:widowControl w:val="0"/>
-        <w:pBdr>
-          <w:top w:val="nil"/>
-          <w:left w:val="nil"/>
-          <w:bottom w:val="nil"/>
-          <w:right w:val="nil"/>
-          <w:between w:val="nil"/>
-        </w:pBdr>
-        <w:ind w:left="1320"/>
-      </w:pPr>
-    </w:p>
-    <w:p>
-      <w:pPr>
-        <w:widowControl w:val="0"/>
-        <w:pBdr>
-          <w:top w:val="nil"/>
-          <w:left w:val="nil"/>
-          <w:bottom w:val="nil"/>
-          <w:right w:val="nil"/>
-          <w:between w:val="nil"/>
-        </w:pBdr>
-        <w:rPr>
-          <w:i/>
-          <w:color w:val="FF0000"/>
-        </w:rPr>
-      </w:pPr>
     </w:p>
     <w:p>
       <w:pPr>
@@ -9120,20 +9112,6 @@
         </w:rPr>
         <w:t>Requisitos específicos</w:t>
       </w:r>
-    </w:p>
-    <w:p>
-      <w:pPr>
-        <w:pBdr>
-          <w:top w:val="nil"/>
-          <w:left w:val="nil"/>
-          <w:bottom w:val="nil"/>
-          <w:right w:val="nil"/>
-          <w:between w:val="nil"/>
-        </w:pBdr>
-        <w:rPr>
-          <w:color w:val="000000"/>
-        </w:rPr>
-      </w:pPr>
     </w:p>
     <w:p>
       <w:pPr>
@@ -9319,6 +9297,567 @@
           <w:p>
             <w:r>
               <w:t>Acceder a los cursos</w:t>
+            </w:r>
+          </w:p>
+        </w:tc>
+      </w:tr>
+    </w:tbl>
+    <w:p/>
+    <w:p/>
+    <w:tbl>
+      <w:tblPr>
+        <w:tblStyle w:val="Tablaconcuadrcula"/>
+        <w:tblW w:w="0" w:type="auto"/>
+        <w:tblLook w:val="04A0" w:firstRow="1" w:lastRow="0" w:firstColumn="1" w:lastColumn="0" w:noHBand="0" w:noVBand="1"/>
+      </w:tblPr>
+      <w:tblGrid>
+        <w:gridCol w:w="1511"/>
+        <w:gridCol w:w="1512"/>
+      </w:tblGrid>
+      <w:tr>
+        <w:trPr>
+          <w:trHeight w:val="596"/>
+        </w:trPr>
+        <w:tc>
+          <w:tcPr>
+            <w:tcW w:w="3023" w:type="dxa"/>
+            <w:gridSpan w:val="2"/>
+            <w:vAlign w:val="center"/>
+          </w:tcPr>
+          <w:p>
+            <w:pPr>
+              <w:jc w:val="center"/>
+            </w:pPr>
+            <w:r>
+              <w:t>Historia de usuario 2</w:t>
+            </w:r>
+          </w:p>
+        </w:tc>
+      </w:tr>
+      <w:tr>
+        <w:trPr>
+          <w:trHeight w:val="596"/>
+        </w:trPr>
+        <w:tc>
+          <w:tcPr>
+            <w:tcW w:w="1511" w:type="dxa"/>
+            <w:vAlign w:val="center"/>
+          </w:tcPr>
+          <w:p>
+            <w:r>
+              <w:t>Titulo</w:t>
+            </w:r>
+          </w:p>
+        </w:tc>
+        <w:tc>
+          <w:tcPr>
+            <w:tcW w:w="1512" w:type="dxa"/>
+            <w:vAlign w:val="center"/>
+          </w:tcPr>
+          <w:p>
+            <w:r>
+              <w:t>Login Alumno</w:t>
+            </w:r>
+          </w:p>
+        </w:tc>
+      </w:tr>
+      <w:tr>
+        <w:trPr>
+          <w:trHeight w:val="596"/>
+        </w:trPr>
+        <w:tc>
+          <w:tcPr>
+            <w:tcW w:w="1511" w:type="dxa"/>
+            <w:vAlign w:val="center"/>
+          </w:tcPr>
+          <w:p>
+            <w:r>
+              <w:t>Como</w:t>
+            </w:r>
+          </w:p>
+        </w:tc>
+        <w:tc>
+          <w:tcPr>
+            <w:tcW w:w="1512" w:type="dxa"/>
+            <w:vAlign w:val="center"/>
+          </w:tcPr>
+          <w:p>
+            <w:r>
+              <w:t>Alumno</w:t>
+            </w:r>
+          </w:p>
+        </w:tc>
+      </w:tr>
+      <w:tr>
+        <w:trPr>
+          <w:trHeight w:val="596"/>
+        </w:trPr>
+        <w:tc>
+          <w:tcPr>
+            <w:tcW w:w="1511" w:type="dxa"/>
+            <w:vAlign w:val="center"/>
+          </w:tcPr>
+          <w:p>
+            <w:r>
+              <w:t>Quiero</w:t>
+            </w:r>
+          </w:p>
+        </w:tc>
+        <w:tc>
+          <w:tcPr>
+            <w:tcW w:w="1512" w:type="dxa"/>
+            <w:vAlign w:val="center"/>
+          </w:tcPr>
+          <w:p>
+            <w:r>
+              <w:t>Loguearme e ingresar con mis datos (email, contraseña).</w:t>
+            </w:r>
+          </w:p>
+          <w:p/>
+        </w:tc>
+      </w:tr>
+      <w:tr>
+        <w:trPr>
+          <w:trHeight w:val="596"/>
+        </w:trPr>
+        <w:tc>
+          <w:tcPr>
+            <w:tcW w:w="1511" w:type="dxa"/>
+            <w:vAlign w:val="center"/>
+          </w:tcPr>
+          <w:p>
+            <w:r>
+              <w:t>Para poder</w:t>
+            </w:r>
+          </w:p>
+        </w:tc>
+        <w:tc>
+          <w:tcPr>
+            <w:tcW w:w="1512" w:type="dxa"/>
+            <w:vAlign w:val="center"/>
+          </w:tcPr>
+          <w:p>
+            <w:r>
+              <w:t>Acceder a los cursos</w:t>
+            </w:r>
+          </w:p>
+        </w:tc>
+      </w:tr>
+    </w:tbl>
+    <w:p/>
+    <w:tbl>
+      <w:tblPr>
+        <w:tblStyle w:val="Tablaconcuadrcula"/>
+        <w:tblW w:w="0" w:type="auto"/>
+        <w:tblLook w:val="04A0" w:firstRow="1" w:lastRow="0" w:firstColumn="1" w:lastColumn="0" w:noHBand="0" w:noVBand="1"/>
+      </w:tblPr>
+      <w:tblGrid>
+        <w:gridCol w:w="1511"/>
+        <w:gridCol w:w="1512"/>
+      </w:tblGrid>
+      <w:tr>
+        <w:trPr>
+          <w:trHeight w:val="596"/>
+        </w:trPr>
+        <w:tc>
+          <w:tcPr>
+            <w:tcW w:w="3023" w:type="dxa"/>
+            <w:gridSpan w:val="2"/>
+            <w:vAlign w:val="center"/>
+          </w:tcPr>
+          <w:p>
+            <w:pPr>
+              <w:jc w:val="center"/>
+            </w:pPr>
+            <w:r>
+              <w:lastRenderedPageBreak/>
+              <w:t>Historia de usuario 3</w:t>
+            </w:r>
+          </w:p>
+        </w:tc>
+      </w:tr>
+      <w:tr>
+        <w:trPr>
+          <w:trHeight w:val="596"/>
+        </w:trPr>
+        <w:tc>
+          <w:tcPr>
+            <w:tcW w:w="1511" w:type="dxa"/>
+            <w:vAlign w:val="center"/>
+          </w:tcPr>
+          <w:p>
+            <w:r>
+              <w:t>Titulo</w:t>
+            </w:r>
+          </w:p>
+        </w:tc>
+        <w:tc>
+          <w:tcPr>
+            <w:tcW w:w="1512" w:type="dxa"/>
+            <w:vAlign w:val="center"/>
+          </w:tcPr>
+          <w:p>
+            <w:r>
+              <w:t>Perfil Alumno</w:t>
+            </w:r>
+          </w:p>
+        </w:tc>
+      </w:tr>
+      <w:tr>
+        <w:trPr>
+          <w:trHeight w:val="596"/>
+        </w:trPr>
+        <w:tc>
+          <w:tcPr>
+            <w:tcW w:w="1511" w:type="dxa"/>
+            <w:vAlign w:val="center"/>
+          </w:tcPr>
+          <w:p>
+            <w:r>
+              <w:t>Como</w:t>
+            </w:r>
+          </w:p>
+        </w:tc>
+        <w:tc>
+          <w:tcPr>
+            <w:tcW w:w="1512" w:type="dxa"/>
+            <w:vAlign w:val="center"/>
+          </w:tcPr>
+          <w:p>
+            <w:r>
+              <w:t>Alumno</w:t>
+            </w:r>
+          </w:p>
+        </w:tc>
+      </w:tr>
+      <w:tr>
+        <w:trPr>
+          <w:trHeight w:val="596"/>
+        </w:trPr>
+        <w:tc>
+          <w:tcPr>
+            <w:tcW w:w="1511" w:type="dxa"/>
+            <w:vAlign w:val="center"/>
+          </w:tcPr>
+          <w:p>
+            <w:r>
+              <w:t>Quiero</w:t>
+            </w:r>
+          </w:p>
+        </w:tc>
+        <w:tc>
+          <w:tcPr>
+            <w:tcW w:w="1512" w:type="dxa"/>
+            <w:vAlign w:val="center"/>
+          </w:tcPr>
+          <w:p>
+            <w:r>
+              <w:t>Modificar mi perfil</w:t>
+            </w:r>
+          </w:p>
+        </w:tc>
+      </w:tr>
+      <w:tr>
+        <w:trPr>
+          <w:trHeight w:val="596"/>
+        </w:trPr>
+        <w:tc>
+          <w:tcPr>
+            <w:tcW w:w="1511" w:type="dxa"/>
+            <w:vAlign w:val="center"/>
+          </w:tcPr>
+          <w:p>
+            <w:r>
+              <w:t>Para poder</w:t>
+            </w:r>
+          </w:p>
+        </w:tc>
+        <w:tc>
+          <w:tcPr>
+            <w:tcW w:w="1512" w:type="dxa"/>
+            <w:vAlign w:val="center"/>
+          </w:tcPr>
+          <w:p>
+            <w:r>
+              <w:t>Actualizar mis datos</w:t>
+            </w:r>
+          </w:p>
+        </w:tc>
+      </w:tr>
+    </w:tbl>
+    <w:p/>
+    <w:tbl>
+      <w:tblPr>
+        <w:tblStyle w:val="Tablaconcuadrcula"/>
+        <w:tblW w:w="0" w:type="auto"/>
+        <w:tblLook w:val="04A0" w:firstRow="1" w:lastRow="0" w:firstColumn="1" w:lastColumn="0" w:noHBand="0" w:noVBand="1"/>
+      </w:tblPr>
+      <w:tblGrid>
+        <w:gridCol w:w="1511"/>
+        <w:gridCol w:w="1512"/>
+      </w:tblGrid>
+      <w:tr>
+        <w:trPr>
+          <w:trHeight w:val="596"/>
+        </w:trPr>
+        <w:tc>
+          <w:tcPr>
+            <w:tcW w:w="3023" w:type="dxa"/>
+            <w:gridSpan w:val="2"/>
+            <w:vAlign w:val="center"/>
+          </w:tcPr>
+          <w:p>
+            <w:pPr>
+              <w:jc w:val="center"/>
+            </w:pPr>
+            <w:r>
+              <w:t>Historia de usuario 4</w:t>
+            </w:r>
+          </w:p>
+        </w:tc>
+      </w:tr>
+      <w:tr>
+        <w:trPr>
+          <w:trHeight w:val="596"/>
+        </w:trPr>
+        <w:tc>
+          <w:tcPr>
+            <w:tcW w:w="1511" w:type="dxa"/>
+            <w:vAlign w:val="center"/>
+          </w:tcPr>
+          <w:p>
+            <w:r>
+              <w:t>Titulo</w:t>
+            </w:r>
+          </w:p>
+        </w:tc>
+        <w:tc>
+          <w:tcPr>
+            <w:tcW w:w="1512" w:type="dxa"/>
+            <w:vAlign w:val="center"/>
+          </w:tcPr>
+          <w:p>
+            <w:r>
+              <w:t xml:space="preserve">Login Recovery Alumno </w:t>
+            </w:r>
+          </w:p>
+          <w:p/>
+        </w:tc>
+      </w:tr>
+      <w:tr>
+        <w:trPr>
+          <w:trHeight w:val="596"/>
+        </w:trPr>
+        <w:tc>
+          <w:tcPr>
+            <w:tcW w:w="1511" w:type="dxa"/>
+            <w:vAlign w:val="center"/>
+          </w:tcPr>
+          <w:p>
+            <w:r>
+              <w:t>Como</w:t>
+            </w:r>
+          </w:p>
+        </w:tc>
+        <w:tc>
+          <w:tcPr>
+            <w:tcW w:w="1512" w:type="dxa"/>
+            <w:vAlign w:val="center"/>
+          </w:tcPr>
+          <w:p>
+            <w:r>
+              <w:t>Alumno</w:t>
+            </w:r>
+          </w:p>
+        </w:tc>
+      </w:tr>
+      <w:tr>
+        <w:trPr>
+          <w:trHeight w:val="596"/>
+        </w:trPr>
+        <w:tc>
+          <w:tcPr>
+            <w:tcW w:w="1511" w:type="dxa"/>
+            <w:vAlign w:val="center"/>
+          </w:tcPr>
+          <w:p>
+            <w:r>
+              <w:t>Quiero</w:t>
+            </w:r>
+          </w:p>
+        </w:tc>
+        <w:tc>
+          <w:tcPr>
+            <w:tcW w:w="1512" w:type="dxa"/>
+            <w:vAlign w:val="center"/>
+          </w:tcPr>
+          <w:p>
+            <w:r>
+              <w:t>Modificar y recuperar contraseña.</w:t>
+            </w:r>
+          </w:p>
+        </w:tc>
+      </w:tr>
+      <w:tr>
+        <w:trPr>
+          <w:trHeight w:val="596"/>
+        </w:trPr>
+        <w:tc>
+          <w:tcPr>
+            <w:tcW w:w="1511" w:type="dxa"/>
+            <w:vAlign w:val="center"/>
+          </w:tcPr>
+          <w:p>
+            <w:r>
+              <w:t>Para poder</w:t>
+            </w:r>
+          </w:p>
+        </w:tc>
+        <w:tc>
+          <w:tcPr>
+            <w:tcW w:w="1512" w:type="dxa"/>
+            <w:vAlign w:val="center"/>
+          </w:tcPr>
+          <w:p/>
+        </w:tc>
+      </w:tr>
+    </w:tbl>
+    <w:p/>
+    <w:p/>
+    <w:tbl>
+      <w:tblPr>
+        <w:tblStyle w:val="Tablaconcuadrcula"/>
+        <w:tblW w:w="0" w:type="auto"/>
+        <w:tblLook w:val="04A0" w:firstRow="1" w:lastRow="0" w:firstColumn="1" w:lastColumn="0" w:noHBand="0" w:noVBand="1"/>
+      </w:tblPr>
+      <w:tblGrid>
+        <w:gridCol w:w="1511"/>
+        <w:gridCol w:w="1512"/>
+      </w:tblGrid>
+      <w:tr>
+        <w:trPr>
+          <w:trHeight w:val="596"/>
+        </w:trPr>
+        <w:tc>
+          <w:tcPr>
+            <w:tcW w:w="3023" w:type="dxa"/>
+            <w:gridSpan w:val="2"/>
+            <w:vAlign w:val="center"/>
+          </w:tcPr>
+          <w:p>
+            <w:pPr>
+              <w:jc w:val="center"/>
+            </w:pPr>
+            <w:r>
+              <w:t>Historia de usuario 5</w:t>
+            </w:r>
+          </w:p>
+        </w:tc>
+      </w:tr>
+      <w:tr>
+        <w:trPr>
+          <w:trHeight w:val="596"/>
+        </w:trPr>
+        <w:tc>
+          <w:tcPr>
+            <w:tcW w:w="1511" w:type="dxa"/>
+            <w:vAlign w:val="center"/>
+          </w:tcPr>
+          <w:p>
+            <w:r>
+              <w:t>Titulo</w:t>
+            </w:r>
+          </w:p>
+        </w:tc>
+        <w:tc>
+          <w:tcPr>
+            <w:tcW w:w="1512" w:type="dxa"/>
+            <w:vAlign w:val="center"/>
+          </w:tcPr>
+          <w:p>
+            <w:r>
+              <w:t>Acceso Alumno</w:t>
+            </w:r>
+          </w:p>
+        </w:tc>
+      </w:tr>
+      <w:tr>
+        <w:trPr>
+          <w:trHeight w:val="596"/>
+        </w:trPr>
+        <w:tc>
+          <w:tcPr>
+            <w:tcW w:w="1511" w:type="dxa"/>
+            <w:vAlign w:val="center"/>
+          </w:tcPr>
+          <w:p>
+            <w:r>
+              <w:t>Como</w:t>
+            </w:r>
+          </w:p>
+        </w:tc>
+        <w:tc>
+          <w:tcPr>
+            <w:tcW w:w="1512" w:type="dxa"/>
+            <w:vAlign w:val="center"/>
+          </w:tcPr>
+          <w:p>
+            <w:r>
+              <w:t xml:space="preserve">Alumno </w:t>
+            </w:r>
+          </w:p>
+        </w:tc>
+      </w:tr>
+      <w:tr>
+        <w:trPr>
+          <w:trHeight w:val="596"/>
+        </w:trPr>
+        <w:tc>
+          <w:tcPr>
+            <w:tcW w:w="1511" w:type="dxa"/>
+            <w:vAlign w:val="center"/>
+          </w:tcPr>
+          <w:p>
+            <w:r>
+              <w:t>Quiero</w:t>
+            </w:r>
+          </w:p>
+        </w:tc>
+        <w:tc>
+          <w:tcPr>
+            <w:tcW w:w="1512" w:type="dxa"/>
+            <w:vAlign w:val="center"/>
+          </w:tcPr>
+          <w:p>
+            <w:r>
+              <w:t>Acceder a los cursos en progreso</w:t>
+            </w:r>
+          </w:p>
+        </w:tc>
+      </w:tr>
+      <w:tr>
+        <w:trPr>
+          <w:trHeight w:val="596"/>
+        </w:trPr>
+        <w:tc>
+          <w:tcPr>
+            <w:tcW w:w="1511" w:type="dxa"/>
+            <w:vAlign w:val="center"/>
+          </w:tcPr>
+          <w:p>
+            <w:r>
+              <w:t>Para poder</w:t>
+            </w:r>
+          </w:p>
+        </w:tc>
+        <w:tc>
+          <w:tcPr>
+            <w:tcW w:w="1512" w:type="dxa"/>
+            <w:vAlign w:val="center"/>
+          </w:tcPr>
+          <w:p>
+            <w:r>
+              <w:t>Continuar desde el ultimo ingreso</w:t>
             </w:r>
           </w:p>
         </w:tc>
@@ -9357,7 +9896,8 @@
               <w:jc w:val="center"/>
             </w:pPr>
             <w:r>
-              <w:t>Historia de usuario 2</w:t>
+              <w:lastRenderedPageBreak/>
+              <w:t>Historia de usuario 6</w:t>
             </w:r>
           </w:p>
         </w:tc>
@@ -9384,7 +9924,7 @@
           </w:tcPr>
           <w:p>
             <w:r>
-              <w:t>Login Alumno</w:t>
+              <w:t>Favorite Alumno</w:t>
             </w:r>
           </w:p>
         </w:tc>
@@ -9411,7 +9951,7 @@
           </w:tcPr>
           <w:p>
             <w:r>
-              <w:t>Alumno</w:t>
+              <w:t xml:space="preserve">Alumno </w:t>
             </w:r>
           </w:p>
         </w:tc>
@@ -9427,7 +9967,6 @@
           </w:tcPr>
           <w:p>
             <w:r>
-              <w:lastRenderedPageBreak/>
               <w:t>Quiero</w:t>
             </w:r>
           </w:p>
@@ -9439,10 +9978,9 @@
           </w:tcPr>
           <w:p>
             <w:r>
-              <w:t>Loguearme e ingresar con mis datos (email, contraseña).</w:t>
-            </w:r>
-          </w:p>
-          <w:p/>
+              <w:t>Marcar y modificar cursos favoritos</w:t>
+            </w:r>
+          </w:p>
         </w:tc>
       </w:tr>
       <w:tr>
@@ -9467,7 +10005,7 @@
           </w:tcPr>
           <w:p>
             <w:r>
-              <w:t>Acceder a los cursos</w:t>
+              <w:t xml:space="preserve">Tener seguimiento de mis favoritos </w:t>
             </w:r>
           </w:p>
         </w:tc>
@@ -9499,7 +10037,7 @@
               <w:jc w:val="center"/>
             </w:pPr>
             <w:r>
-              <w:t>Historia de usuario 3</w:t>
+              <w:t>Historia de usuario 7</w:t>
             </w:r>
           </w:p>
         </w:tc>
@@ -9526,7 +10064,7 @@
           </w:tcPr>
           <w:p>
             <w:r>
-              <w:t>Perfil Alumno</w:t>
+              <w:t>Roadmap Alumno</w:t>
             </w:r>
           </w:p>
         </w:tc>
@@ -9553,7 +10091,7 @@
           </w:tcPr>
           <w:p>
             <w:r>
-              <w:t>Alumno</w:t>
+              <w:t xml:space="preserve">Alumno </w:t>
             </w:r>
           </w:p>
         </w:tc>
@@ -9580,7 +10118,7 @@
           </w:tcPr>
           <w:p>
             <w:r>
-              <w:t>Modificar mi perfil</w:t>
+              <w:t>Acceder a una ruta de estudio recomendada</w:t>
             </w:r>
           </w:p>
         </w:tc>
@@ -9605,15 +10143,26 @@
             <w:tcW w:w="1512" w:type="dxa"/>
             <w:vAlign w:val="center"/>
           </w:tcPr>
-          <w:p>
-            <w:r>
-              <w:t>Actualizar mis datos</w:t>
-            </w:r>
-          </w:p>
+          <w:p/>
         </w:tc>
       </w:tr>
     </w:tbl>
-    <w:p/>
+    <w:p>
+      <w:pPr>
+        <w:rPr>
+          <w:color w:val="FFC000"/>
+        </w:rPr>
+      </w:pPr>
+    </w:p>
+    <w:p>
+      <w:pPr>
+        <w:rPr>
+          <w:b/>
+          <w:sz w:val="24"/>
+          <w:szCs w:val="24"/>
+        </w:rPr>
+      </w:pPr>
+    </w:p>
     <w:tbl>
       <w:tblPr>
         <w:tblStyle w:val="Tablaconcuadrcula"/>
@@ -9639,7 +10188,7 @@
               <w:jc w:val="center"/>
             </w:pPr>
             <w:r>
-              <w:t>Historia de usuario 4</w:t>
+              <w:t>Historia de usuario 8</w:t>
             </w:r>
           </w:p>
         </w:tc>
@@ -9666,10 +10215,12 @@
           </w:tcPr>
           <w:p>
             <w:r>
-              <w:t xml:space="preserve">Login Recovery Alumno </w:t>
-            </w:r>
-          </w:p>
-          <w:p/>
+              <w:t>Registro</w:t>
+            </w:r>
+            <w:r>
+              <w:t xml:space="preserve"> Profesor</w:t>
+            </w:r>
+          </w:p>
         </w:tc>
       </w:tr>
       <w:tr>
@@ -9710,614 +10261,6 @@
           </w:tcPr>
           <w:p>
             <w:r>
-              <w:t>Quiero</w:t>
-            </w:r>
-          </w:p>
-        </w:tc>
-        <w:tc>
-          <w:tcPr>
-            <w:tcW w:w="1512" w:type="dxa"/>
-            <w:vAlign w:val="center"/>
-          </w:tcPr>
-          <w:p>
-            <w:r>
-              <w:t>Modificar y recuperar contraseña.</w:t>
-            </w:r>
-          </w:p>
-        </w:tc>
-      </w:tr>
-      <w:tr>
-        <w:trPr>
-          <w:trHeight w:val="596"/>
-        </w:trPr>
-        <w:tc>
-          <w:tcPr>
-            <w:tcW w:w="1511" w:type="dxa"/>
-            <w:vAlign w:val="center"/>
-          </w:tcPr>
-          <w:p>
-            <w:r>
-              <w:t>Para poder</w:t>
-            </w:r>
-          </w:p>
-        </w:tc>
-        <w:tc>
-          <w:tcPr>
-            <w:tcW w:w="1512" w:type="dxa"/>
-            <w:vAlign w:val="center"/>
-          </w:tcPr>
-          <w:p/>
-        </w:tc>
-      </w:tr>
-    </w:tbl>
-    <w:p/>
-    <w:p/>
-    <w:p/>
-    <w:p/>
-    <w:p/>
-    <w:p/>
-    <w:p/>
-    <w:p/>
-    <w:tbl>
-      <w:tblPr>
-        <w:tblStyle w:val="Tablaconcuadrcula"/>
-        <w:tblW w:w="0" w:type="auto"/>
-        <w:tblLook w:val="04A0" w:firstRow="1" w:lastRow="0" w:firstColumn="1" w:lastColumn="0" w:noHBand="0" w:noVBand="1"/>
-      </w:tblPr>
-      <w:tblGrid>
-        <w:gridCol w:w="1511"/>
-        <w:gridCol w:w="1512"/>
-      </w:tblGrid>
-      <w:tr>
-        <w:trPr>
-          <w:trHeight w:val="596"/>
-        </w:trPr>
-        <w:tc>
-          <w:tcPr>
-            <w:tcW w:w="3023" w:type="dxa"/>
-            <w:gridSpan w:val="2"/>
-            <w:vAlign w:val="center"/>
-          </w:tcPr>
-          <w:p>
-            <w:pPr>
-              <w:jc w:val="center"/>
-            </w:pPr>
-            <w:r>
-              <w:t>Historia de usuario 5</w:t>
-            </w:r>
-          </w:p>
-        </w:tc>
-      </w:tr>
-      <w:tr>
-        <w:trPr>
-          <w:trHeight w:val="596"/>
-        </w:trPr>
-        <w:tc>
-          <w:tcPr>
-            <w:tcW w:w="1511" w:type="dxa"/>
-            <w:vAlign w:val="center"/>
-          </w:tcPr>
-          <w:p>
-            <w:r>
-              <w:t>Titulo</w:t>
-            </w:r>
-          </w:p>
-        </w:tc>
-        <w:tc>
-          <w:tcPr>
-            <w:tcW w:w="1512" w:type="dxa"/>
-            <w:vAlign w:val="center"/>
-          </w:tcPr>
-          <w:p>
-            <w:r>
-              <w:t>Acceso Alumno</w:t>
-            </w:r>
-          </w:p>
-        </w:tc>
-      </w:tr>
-      <w:tr>
-        <w:trPr>
-          <w:trHeight w:val="596"/>
-        </w:trPr>
-        <w:tc>
-          <w:tcPr>
-            <w:tcW w:w="1511" w:type="dxa"/>
-            <w:vAlign w:val="center"/>
-          </w:tcPr>
-          <w:p>
-            <w:r>
-              <w:t>Como</w:t>
-            </w:r>
-          </w:p>
-        </w:tc>
-        <w:tc>
-          <w:tcPr>
-            <w:tcW w:w="1512" w:type="dxa"/>
-            <w:vAlign w:val="center"/>
-          </w:tcPr>
-          <w:p>
-            <w:r>
-              <w:t xml:space="preserve">Alumno </w:t>
-            </w:r>
-          </w:p>
-        </w:tc>
-      </w:tr>
-      <w:tr>
-        <w:trPr>
-          <w:trHeight w:val="596"/>
-        </w:trPr>
-        <w:tc>
-          <w:tcPr>
-            <w:tcW w:w="1511" w:type="dxa"/>
-            <w:vAlign w:val="center"/>
-          </w:tcPr>
-          <w:p>
-            <w:r>
-              <w:lastRenderedPageBreak/>
-              <w:t>Quiero</w:t>
-            </w:r>
-          </w:p>
-        </w:tc>
-        <w:tc>
-          <w:tcPr>
-            <w:tcW w:w="1512" w:type="dxa"/>
-            <w:vAlign w:val="center"/>
-          </w:tcPr>
-          <w:p>
-            <w:r>
-              <w:t>Acceder a los cursos en progreso</w:t>
-            </w:r>
-          </w:p>
-        </w:tc>
-      </w:tr>
-      <w:tr>
-        <w:trPr>
-          <w:trHeight w:val="596"/>
-        </w:trPr>
-        <w:tc>
-          <w:tcPr>
-            <w:tcW w:w="1511" w:type="dxa"/>
-            <w:vAlign w:val="center"/>
-          </w:tcPr>
-          <w:p>
-            <w:r>
-              <w:t>Para poder</w:t>
-            </w:r>
-          </w:p>
-        </w:tc>
-        <w:tc>
-          <w:tcPr>
-            <w:tcW w:w="1512" w:type="dxa"/>
-            <w:vAlign w:val="center"/>
-          </w:tcPr>
-          <w:p>
-            <w:r>
-              <w:t>Continuar desde el ultimo ingreso</w:t>
-            </w:r>
-          </w:p>
-        </w:tc>
-      </w:tr>
-    </w:tbl>
-    <w:p/>
-    <w:tbl>
-      <w:tblPr>
-        <w:tblStyle w:val="Tablaconcuadrcula"/>
-        <w:tblW w:w="0" w:type="auto"/>
-        <w:tblLook w:val="04A0" w:firstRow="1" w:lastRow="0" w:firstColumn="1" w:lastColumn="0" w:noHBand="0" w:noVBand="1"/>
-      </w:tblPr>
-      <w:tblGrid>
-        <w:gridCol w:w="1511"/>
-        <w:gridCol w:w="1512"/>
-      </w:tblGrid>
-      <w:tr>
-        <w:trPr>
-          <w:trHeight w:val="596"/>
-        </w:trPr>
-        <w:tc>
-          <w:tcPr>
-            <w:tcW w:w="3023" w:type="dxa"/>
-            <w:gridSpan w:val="2"/>
-            <w:vAlign w:val="center"/>
-          </w:tcPr>
-          <w:p>
-            <w:pPr>
-              <w:jc w:val="center"/>
-            </w:pPr>
-            <w:r>
-              <w:t>Historia de usuario 6</w:t>
-            </w:r>
-          </w:p>
-        </w:tc>
-      </w:tr>
-      <w:tr>
-        <w:trPr>
-          <w:trHeight w:val="596"/>
-        </w:trPr>
-        <w:tc>
-          <w:tcPr>
-            <w:tcW w:w="1511" w:type="dxa"/>
-            <w:vAlign w:val="center"/>
-          </w:tcPr>
-          <w:p>
-            <w:r>
-              <w:t>Titulo</w:t>
-            </w:r>
-          </w:p>
-        </w:tc>
-        <w:tc>
-          <w:tcPr>
-            <w:tcW w:w="1512" w:type="dxa"/>
-            <w:vAlign w:val="center"/>
-          </w:tcPr>
-          <w:p>
-            <w:r>
-              <w:t>Favorite Alumno</w:t>
-            </w:r>
-          </w:p>
-        </w:tc>
-      </w:tr>
-      <w:tr>
-        <w:trPr>
-          <w:trHeight w:val="596"/>
-        </w:trPr>
-        <w:tc>
-          <w:tcPr>
-            <w:tcW w:w="1511" w:type="dxa"/>
-            <w:vAlign w:val="center"/>
-          </w:tcPr>
-          <w:p>
-            <w:r>
-              <w:t>Como</w:t>
-            </w:r>
-          </w:p>
-        </w:tc>
-        <w:tc>
-          <w:tcPr>
-            <w:tcW w:w="1512" w:type="dxa"/>
-            <w:vAlign w:val="center"/>
-          </w:tcPr>
-          <w:p>
-            <w:r>
-              <w:t xml:space="preserve">Alumno </w:t>
-            </w:r>
-          </w:p>
-        </w:tc>
-      </w:tr>
-      <w:tr>
-        <w:trPr>
-          <w:trHeight w:val="596"/>
-        </w:trPr>
-        <w:tc>
-          <w:tcPr>
-            <w:tcW w:w="1511" w:type="dxa"/>
-            <w:vAlign w:val="center"/>
-          </w:tcPr>
-          <w:p>
-            <w:r>
-              <w:t>Quiero</w:t>
-            </w:r>
-          </w:p>
-        </w:tc>
-        <w:tc>
-          <w:tcPr>
-            <w:tcW w:w="1512" w:type="dxa"/>
-            <w:vAlign w:val="center"/>
-          </w:tcPr>
-          <w:p>
-            <w:r>
-              <w:t>Marcar y modificar cursos favoritos</w:t>
-            </w:r>
-          </w:p>
-        </w:tc>
-      </w:tr>
-      <w:tr>
-        <w:trPr>
-          <w:trHeight w:val="596"/>
-        </w:trPr>
-        <w:tc>
-          <w:tcPr>
-            <w:tcW w:w="1511" w:type="dxa"/>
-            <w:vAlign w:val="center"/>
-          </w:tcPr>
-          <w:p>
-            <w:r>
-              <w:t>Para poder</w:t>
-            </w:r>
-          </w:p>
-        </w:tc>
-        <w:tc>
-          <w:tcPr>
-            <w:tcW w:w="1512" w:type="dxa"/>
-            <w:vAlign w:val="center"/>
-          </w:tcPr>
-          <w:p>
-            <w:r>
-              <w:t xml:space="preserve">Tener seguimiento de mis favoritos </w:t>
-            </w:r>
-          </w:p>
-        </w:tc>
-      </w:tr>
-    </w:tbl>
-    <w:p/>
-    <w:tbl>
-      <w:tblPr>
-        <w:tblStyle w:val="Tablaconcuadrcula"/>
-        <w:tblW w:w="0" w:type="auto"/>
-        <w:tblLook w:val="04A0" w:firstRow="1" w:lastRow="0" w:firstColumn="1" w:lastColumn="0" w:noHBand="0" w:noVBand="1"/>
-      </w:tblPr>
-      <w:tblGrid>
-        <w:gridCol w:w="1511"/>
-        <w:gridCol w:w="1512"/>
-      </w:tblGrid>
-      <w:tr>
-        <w:trPr>
-          <w:trHeight w:val="596"/>
-        </w:trPr>
-        <w:tc>
-          <w:tcPr>
-            <w:tcW w:w="3023" w:type="dxa"/>
-            <w:gridSpan w:val="2"/>
-            <w:vAlign w:val="center"/>
-          </w:tcPr>
-          <w:p>
-            <w:pPr>
-              <w:jc w:val="center"/>
-            </w:pPr>
-            <w:r>
-              <w:t>Historia de usuario 7</w:t>
-            </w:r>
-          </w:p>
-        </w:tc>
-      </w:tr>
-      <w:tr>
-        <w:trPr>
-          <w:trHeight w:val="596"/>
-        </w:trPr>
-        <w:tc>
-          <w:tcPr>
-            <w:tcW w:w="1511" w:type="dxa"/>
-            <w:vAlign w:val="center"/>
-          </w:tcPr>
-          <w:p>
-            <w:r>
-              <w:t>Titulo</w:t>
-            </w:r>
-          </w:p>
-        </w:tc>
-        <w:tc>
-          <w:tcPr>
-            <w:tcW w:w="1512" w:type="dxa"/>
-            <w:vAlign w:val="center"/>
-          </w:tcPr>
-          <w:p>
-            <w:r>
-              <w:t>Roadmap Alumno</w:t>
-            </w:r>
-          </w:p>
-        </w:tc>
-      </w:tr>
-      <w:tr>
-        <w:trPr>
-          <w:trHeight w:val="596"/>
-        </w:trPr>
-        <w:tc>
-          <w:tcPr>
-            <w:tcW w:w="1511" w:type="dxa"/>
-            <w:vAlign w:val="center"/>
-          </w:tcPr>
-          <w:p>
-            <w:r>
-              <w:t>Como</w:t>
-            </w:r>
-          </w:p>
-        </w:tc>
-        <w:tc>
-          <w:tcPr>
-            <w:tcW w:w="1512" w:type="dxa"/>
-            <w:vAlign w:val="center"/>
-          </w:tcPr>
-          <w:p>
-            <w:r>
-              <w:t xml:space="preserve">Alumno </w:t>
-            </w:r>
-          </w:p>
-        </w:tc>
-      </w:tr>
-      <w:tr>
-        <w:trPr>
-          <w:trHeight w:val="596"/>
-        </w:trPr>
-        <w:tc>
-          <w:tcPr>
-            <w:tcW w:w="1511" w:type="dxa"/>
-            <w:vAlign w:val="center"/>
-          </w:tcPr>
-          <w:p>
-            <w:r>
-              <w:t>Quiero</w:t>
-            </w:r>
-          </w:p>
-        </w:tc>
-        <w:tc>
-          <w:tcPr>
-            <w:tcW w:w="1512" w:type="dxa"/>
-            <w:vAlign w:val="center"/>
-          </w:tcPr>
-          <w:p>
-            <w:r>
-              <w:t>Acceder a una ruta de estudio recomendada</w:t>
-            </w:r>
-          </w:p>
-        </w:tc>
-      </w:tr>
-      <w:tr>
-        <w:trPr>
-          <w:trHeight w:val="596"/>
-        </w:trPr>
-        <w:tc>
-          <w:tcPr>
-            <w:tcW w:w="1511" w:type="dxa"/>
-            <w:vAlign w:val="center"/>
-          </w:tcPr>
-          <w:p>
-            <w:r>
-              <w:t>Para poder</w:t>
-            </w:r>
-          </w:p>
-        </w:tc>
-        <w:tc>
-          <w:tcPr>
-            <w:tcW w:w="1512" w:type="dxa"/>
-            <w:vAlign w:val="center"/>
-          </w:tcPr>
-          <w:p/>
-        </w:tc>
-      </w:tr>
-    </w:tbl>
-    <w:p/>
-    <w:p>
-      <w:pPr>
-        <w:rPr>
-          <w:color w:val="FFC000"/>
-        </w:rPr>
-      </w:pPr>
-    </w:p>
-    <w:p>
-      <w:pPr>
-        <w:rPr>
-          <w:color w:val="FFC000"/>
-        </w:rPr>
-      </w:pPr>
-    </w:p>
-    <w:p>
-      <w:pPr>
-        <w:rPr>
-          <w:color w:val="FFC000"/>
-        </w:rPr>
-      </w:pPr>
-    </w:p>
-    <w:p>
-      <w:pPr>
-        <w:rPr>
-          <w:color w:val="FFC000"/>
-        </w:rPr>
-      </w:pPr>
-    </w:p>
-    <w:p>
-      <w:pPr>
-        <w:rPr>
-          <w:color w:val="FFC000"/>
-        </w:rPr>
-      </w:pPr>
-    </w:p>
-    <w:p>
-      <w:pPr>
-        <w:rPr>
-          <w:b/>
-          <w:sz w:val="24"/>
-          <w:szCs w:val="24"/>
-        </w:rPr>
-      </w:pPr>
-    </w:p>
-    <w:tbl>
-      <w:tblPr>
-        <w:tblStyle w:val="Tablaconcuadrcula"/>
-        <w:tblW w:w="0" w:type="auto"/>
-        <w:tblLook w:val="04A0" w:firstRow="1" w:lastRow="0" w:firstColumn="1" w:lastColumn="0" w:noHBand="0" w:noVBand="1"/>
-      </w:tblPr>
-      <w:tblGrid>
-        <w:gridCol w:w="1511"/>
-        <w:gridCol w:w="1512"/>
-      </w:tblGrid>
-      <w:tr>
-        <w:trPr>
-          <w:trHeight w:val="596"/>
-        </w:trPr>
-        <w:tc>
-          <w:tcPr>
-            <w:tcW w:w="3023" w:type="dxa"/>
-            <w:gridSpan w:val="2"/>
-            <w:vAlign w:val="center"/>
-          </w:tcPr>
-          <w:p>
-            <w:pPr>
-              <w:jc w:val="center"/>
-            </w:pPr>
-            <w:r>
-              <w:t>Historia de usuario 8</w:t>
-            </w:r>
-          </w:p>
-        </w:tc>
-      </w:tr>
-      <w:tr>
-        <w:trPr>
-          <w:trHeight w:val="596"/>
-        </w:trPr>
-        <w:tc>
-          <w:tcPr>
-            <w:tcW w:w="1511" w:type="dxa"/>
-            <w:vAlign w:val="center"/>
-          </w:tcPr>
-          <w:p>
-            <w:r>
-              <w:t>Titulo</w:t>
-            </w:r>
-          </w:p>
-        </w:tc>
-        <w:tc>
-          <w:tcPr>
-            <w:tcW w:w="1512" w:type="dxa"/>
-            <w:vAlign w:val="center"/>
-          </w:tcPr>
-          <w:p>
-            <w:r>
-              <w:t>Registro</w:t>
-            </w:r>
-            <w:r>
-              <w:t xml:space="preserve"> Profesor</w:t>
-            </w:r>
-          </w:p>
-        </w:tc>
-      </w:tr>
-      <w:tr>
-        <w:trPr>
-          <w:trHeight w:val="596"/>
-        </w:trPr>
-        <w:tc>
-          <w:tcPr>
-            <w:tcW w:w="1511" w:type="dxa"/>
-            <w:vAlign w:val="center"/>
-          </w:tcPr>
-          <w:p>
-            <w:r>
-              <w:t>Como</w:t>
-            </w:r>
-          </w:p>
-        </w:tc>
-        <w:tc>
-          <w:tcPr>
-            <w:tcW w:w="1512" w:type="dxa"/>
-            <w:vAlign w:val="center"/>
-          </w:tcPr>
-          <w:p>
-            <w:r>
-              <w:t>Alumno</w:t>
-            </w:r>
-          </w:p>
-        </w:tc>
-      </w:tr>
-      <w:tr>
-        <w:trPr>
-          <w:trHeight w:val="596"/>
-        </w:trPr>
-        <w:tc>
-          <w:tcPr>
-            <w:tcW w:w="1511" w:type="dxa"/>
-            <w:vAlign w:val="center"/>
-          </w:tcPr>
-          <w:p>
-            <w:r>
-              <w:lastRenderedPageBreak/>
               <w:t>Quiero</w:t>
             </w:r>
           </w:p>
@@ -10391,6 +10334,7 @@
               <w:jc w:val="center"/>
             </w:pPr>
             <w:r>
+              <w:lastRenderedPageBreak/>
               <w:t>Historia de usuario 9</w:t>
             </w:r>
           </w:p>
@@ -10597,54 +10541,6 @@
         </w:rPr>
         <w:t>- Como usuario quiero formar comunidad laboral y de aprendizaje</w:t>
       </w:r>
-    </w:p>
-    <w:p>
-      <w:pPr>
-        <w:rPr>
-          <w:sz w:val="24"/>
-          <w:szCs w:val="24"/>
-        </w:rPr>
-      </w:pPr>
-    </w:p>
-    <w:p>
-      <w:pPr>
-        <w:rPr>
-          <w:sz w:val="24"/>
-          <w:szCs w:val="24"/>
-        </w:rPr>
-      </w:pPr>
-    </w:p>
-    <w:p>
-      <w:pPr>
-        <w:rPr>
-          <w:sz w:val="24"/>
-          <w:szCs w:val="24"/>
-        </w:rPr>
-      </w:pPr>
-    </w:p>
-    <w:p>
-      <w:pPr>
-        <w:rPr>
-          <w:sz w:val="24"/>
-          <w:szCs w:val="24"/>
-        </w:rPr>
-      </w:pPr>
-    </w:p>
-    <w:p>
-      <w:pPr>
-        <w:rPr>
-          <w:sz w:val="24"/>
-          <w:szCs w:val="24"/>
-        </w:rPr>
-      </w:pPr>
-    </w:p>
-    <w:p>
-      <w:pPr>
-        <w:rPr>
-          <w:sz w:val="24"/>
-          <w:szCs w:val="24"/>
-        </w:rPr>
-      </w:pPr>
     </w:p>
     <w:p>
       <w:pPr>
@@ -11015,7 +10911,6 @@
                 <w:b/>
                 <w:color w:val="000000"/>
               </w:rPr>
-              <w:lastRenderedPageBreak/>
               <w:t>Calendario</w:t>
             </w:r>
           </w:p>
@@ -11226,12 +11121,21 @@
                             <w:jc w:val="center"/>
                             <w:textDirection w:val="btLr"/>
                           </w:pPr>
+                          <w:proofErr w:type="gramStart"/>
                           <w:r>
                             <w:rPr>
                               <w:color w:val="0F243E"/>
                               <w:sz w:val="26"/>
                             </w:rPr>
-                            <w:t>PAGE  \* Arabic  \* MERGEFORMAT4</w:t>
+                            <w:t>PAGE  \</w:t>
+                          </w:r>
+                          <w:proofErr w:type="gramEnd"/>
+                          <w:r>
+                            <w:rPr>
+                              <w:color w:val="0F243E"/>
+                              <w:sz w:val="26"/>
+                            </w:rPr>
+                            <w:t>* Arabic  \* MERGEFORMAT4</w:t>
                           </w:r>
                         </w:p>
                         <w:p>
@@ -11260,12 +11164,21 @@
                       <w:jc w:val="center"/>
                       <w:textDirection w:val="btLr"/>
                     </w:pPr>
+                    <w:proofErr w:type="gramStart"/>
                     <w:r>
                       <w:rPr>
                         <w:color w:val="0F243E"/>
                         <w:sz w:val="26"/>
                       </w:rPr>
-                      <w:t>PAGE  \* Arabic  \* MERGEFORMAT4</w:t>
+                      <w:t>PAGE  \</w:t>
+                    </w:r>
+                    <w:proofErr w:type="gramEnd"/>
+                    <w:r>
+                      <w:rPr>
+                        <w:color w:val="0F243E"/>
+                        <w:sz w:val="26"/>
+                      </w:rPr>
+                      <w:t>* Arabic  \* MERGEFORMAT4</w:t>
                     </w:r>
                   </w:p>
                   <w:p>
@@ -12561,6 +12474,7 @@
     <w:lsdException w:name="HTML Sample" w:semiHidden="1" w:unhideWhenUsed="1"/>
     <w:lsdException w:name="HTML Typewriter" w:semiHidden="1" w:unhideWhenUsed="1"/>
     <w:lsdException w:name="HTML Variable" w:semiHidden="1" w:unhideWhenUsed="1"/>
+    <w:lsdException w:name="Normal Table" w:semiHidden="1" w:unhideWhenUsed="1"/>
     <w:lsdException w:name="annotation subject" w:semiHidden="1" w:unhideWhenUsed="1"/>
     <w:lsdException w:name="No List" w:semiHidden="1" w:unhideWhenUsed="1"/>
     <w:lsdException w:name="Outline List 1" w:semiHidden="1" w:unhideWhenUsed="1"/>
@@ -12603,8 +12517,11 @@
     <w:lsdException w:name="Table Contemporary" w:semiHidden="1" w:unhideWhenUsed="1"/>
     <w:lsdException w:name="Table Elegant" w:semiHidden="1" w:unhideWhenUsed="1"/>
     <w:lsdException w:name="Table Professional" w:semiHidden="1" w:unhideWhenUsed="1"/>
+    <w:lsdException w:name="Table Subtle 1" w:semiHidden="1" w:unhideWhenUsed="1"/>
     <w:lsdException w:name="Table Subtle 2" w:semiHidden="1" w:unhideWhenUsed="1"/>
     <w:lsdException w:name="Table Web 1" w:semiHidden="1" w:unhideWhenUsed="1"/>
+    <w:lsdException w:name="Table Web 2" w:semiHidden="1" w:unhideWhenUsed="1"/>
+    <w:lsdException w:name="Table Web 3" w:semiHidden="1" w:unhideWhenUsed="1"/>
     <w:lsdException w:name="Balloon Text" w:semiHidden="1" w:unhideWhenUsed="1"/>
     <w:lsdException w:name="Table Grid" w:uiPriority="39"/>
     <w:lsdException w:name="Table Theme" w:semiHidden="1" w:unhideWhenUsed="1"/>

</xml_diff>